<commit_message>
Update LANDIS-II Base Hurricane v2.0 User Guide.docx
</commit_message>
<xml_diff>
--- a/docs/LANDIS-II Base Hurricane v2.0 User Guide.docx
+++ b/docs/LANDIS-II Base Hurricane v2.0 User Guide.docx
@@ -10,39 +10,19 @@
       <w:r>
         <w:t xml:space="preserve">LANDIS-II </w:t>
       </w:r>
-      <w:r>
-        <w:fldChar w:fldCharType="begin"/>
-      </w:r>
-      <w:r>
-        <w:instrText xml:space="preserve"> DOCPROPERTY  "Extension Name"  \* MERGEFORMAT </w:instrText>
-      </w:r>
-      <w:r>
-        <w:fldChar w:fldCharType="separate"/>
-      </w:r>
-      <w:r>
-        <w:t>Base Hurricane</w:t>
-      </w:r>
-      <w:r>
-        <w:fldChar w:fldCharType="end"/>
-      </w:r>
+      <w:fldSimple w:instr=" DOCPROPERTY  &quot;Extension Name&quot;  \* MERGEFORMAT ">
+        <w:r>
+          <w:t>Base Hurricane</w:t>
+        </w:r>
+      </w:fldSimple>
       <w:r>
         <w:t xml:space="preserve"> v</w:t>
       </w:r>
-      <w:r>
-        <w:fldChar w:fldCharType="begin"/>
-      </w:r>
-      <w:r>
-        <w:instrText xml:space="preserve"> DOCPROPERTY  "Extension Version"  \* MERGEFORMAT </w:instrText>
-      </w:r>
-      <w:r>
-        <w:fldChar w:fldCharType="separate"/>
-      </w:r>
-      <w:r>
-        <w:t>2.0</w:t>
-      </w:r>
-      <w:r>
-        <w:fldChar w:fldCharType="end"/>
-      </w:r>
+      <w:fldSimple w:instr=" DOCPROPERTY  &quot;Extension Version&quot;  \* MERGEFORMAT ">
+        <w:r>
+          <w:t>2.0</w:t>
+        </w:r>
+      </w:fldSimple>
     </w:p>
     <w:p>
       <w:pPr>
@@ -191,7 +171,7 @@
           <w:sz w:val="24"/>
           <w:szCs w:val="24"/>
         </w:rPr>
-        <w:t>December 5, 2021</w:t>
+        <w:t>February 8, 2022</w:t>
       </w:r>
       <w:r>
         <w:rPr>
@@ -300,7 +280,7 @@
         </w:rPr>
         <w:fldChar w:fldCharType="separate"/>
       </w:r>
-      <w:hyperlink w:anchor="_Toc89585917" w:history="1">
+      <w:hyperlink w:anchor="_Toc95287862" w:history="1">
         <w:r>
           <w:rPr>
             <w:rStyle w:val="Hyperlink"/>
@@ -346,7 +326,7 @@
             <w:noProof/>
             <w:webHidden/>
           </w:rPr>
-          <w:instrText xml:space="preserve"> PAGEREF _Toc89585917 \h </w:instrText>
+          <w:instrText xml:space="preserve"> PAGEREF _Toc95287862 \h </w:instrText>
         </w:r>
         <w:r>
           <w:rPr>
@@ -387,7 +367,7 @@
           <w:szCs w:val="22"/>
         </w:rPr>
       </w:pPr>
-      <w:hyperlink w:anchor="_Toc89585918" w:history="1">
+      <w:hyperlink w:anchor="_Toc95287863" w:history="1">
         <w:r>
           <w:rPr>
             <w:rStyle w:val="Hyperlink"/>
@@ -430,7 +410,7 @@
             <w:noProof/>
             <w:webHidden/>
           </w:rPr>
-          <w:instrText xml:space="preserve"> PAGEREF _Toc89585918 \h </w:instrText>
+          <w:instrText xml:space="preserve"> PAGEREF _Toc95287863 \h </w:instrText>
         </w:r>
         <w:r>
           <w:rPr>
@@ -451,6 +431,258 @@
             <w:webHidden/>
           </w:rPr>
           <w:t>3</w:t>
+        </w:r>
+        <w:r>
+          <w:rPr>
+            <w:noProof/>
+            <w:webHidden/>
+          </w:rPr>
+          <w:fldChar w:fldCharType="end"/>
+        </w:r>
+      </w:hyperlink>
+    </w:p>
+    <w:p>
+      <w:pPr>
+        <w:pStyle w:val="TOC2"/>
+        <w:rPr>
+          <w:rFonts w:eastAsiaTheme="minorEastAsia"/>
+          <w:noProof/>
+          <w:sz w:val="22"/>
+          <w:szCs w:val="22"/>
+        </w:rPr>
+      </w:pPr>
+      <w:hyperlink w:anchor="_Toc95287864" w:history="1">
+        <w:r>
+          <w:rPr>
+            <w:rStyle w:val="Hyperlink"/>
+            <w:noProof/>
+          </w:rPr>
+          <w:t>1.2</w:t>
+        </w:r>
+        <w:r>
+          <w:rPr>
+            <w:rFonts w:eastAsiaTheme="minorEastAsia"/>
+            <w:noProof/>
+            <w:sz w:val="22"/>
+            <w:szCs w:val="22"/>
+          </w:rPr>
+          <w:tab/>
+        </w:r>
+        <w:r>
+          <w:rPr>
+            <w:rStyle w:val="Hyperlink"/>
+            <w:noProof/>
+          </w:rPr>
+          <w:t>Modelling of Landfall Wind Speed</w:t>
+        </w:r>
+        <w:r>
+          <w:rPr>
+            <w:noProof/>
+            <w:webHidden/>
+          </w:rPr>
+          <w:tab/>
+        </w:r>
+        <w:r>
+          <w:rPr>
+            <w:noProof/>
+            <w:webHidden/>
+          </w:rPr>
+          <w:fldChar w:fldCharType="begin"/>
+        </w:r>
+        <w:r>
+          <w:rPr>
+            <w:noProof/>
+            <w:webHidden/>
+          </w:rPr>
+          <w:instrText xml:space="preserve"> PAGEREF _Toc95287864 \h </w:instrText>
+        </w:r>
+        <w:r>
+          <w:rPr>
+            <w:noProof/>
+            <w:webHidden/>
+          </w:rPr>
+        </w:r>
+        <w:r>
+          <w:rPr>
+            <w:noProof/>
+            <w:webHidden/>
+          </w:rPr>
+          <w:fldChar w:fldCharType="separate"/>
+        </w:r>
+        <w:r>
+          <w:rPr>
+            <w:noProof/>
+            <w:webHidden/>
+          </w:rPr>
+          <w:t>4</w:t>
+        </w:r>
+        <w:r>
+          <w:rPr>
+            <w:noProof/>
+            <w:webHidden/>
+          </w:rPr>
+          <w:fldChar w:fldCharType="end"/>
+        </w:r>
+      </w:hyperlink>
+    </w:p>
+    <w:p>
+      <w:pPr>
+        <w:pStyle w:val="TOC2"/>
+        <w:rPr>
+          <w:rFonts w:eastAsiaTheme="minorEastAsia"/>
+          <w:noProof/>
+          <w:sz w:val="22"/>
+          <w:szCs w:val="22"/>
+        </w:rPr>
+      </w:pPr>
+      <w:hyperlink w:anchor="_Toc95287865" w:history="1">
+        <w:r>
+          <w:rPr>
+            <w:rStyle w:val="Hyperlink"/>
+            <w:noProof/>
+          </w:rPr>
+          <w:t>1.3</w:t>
+        </w:r>
+        <w:r>
+          <w:rPr>
+            <w:rFonts w:eastAsiaTheme="minorEastAsia"/>
+            <w:noProof/>
+            <w:sz w:val="22"/>
+            <w:szCs w:val="22"/>
+          </w:rPr>
+          <w:tab/>
+        </w:r>
+        <w:r>
+          <w:rPr>
+            <w:rStyle w:val="Hyperlink"/>
+            <w:noProof/>
+          </w:rPr>
+          <w:t>Locating the Coast Line</w:t>
+        </w:r>
+        <w:r>
+          <w:rPr>
+            <w:noProof/>
+            <w:webHidden/>
+          </w:rPr>
+          <w:tab/>
+        </w:r>
+        <w:r>
+          <w:rPr>
+            <w:noProof/>
+            <w:webHidden/>
+          </w:rPr>
+          <w:fldChar w:fldCharType="begin"/>
+        </w:r>
+        <w:r>
+          <w:rPr>
+            <w:noProof/>
+            <w:webHidden/>
+          </w:rPr>
+          <w:instrText xml:space="preserve"> PAGEREF _Toc95287865 \h </w:instrText>
+        </w:r>
+        <w:r>
+          <w:rPr>
+            <w:noProof/>
+            <w:webHidden/>
+          </w:rPr>
+        </w:r>
+        <w:r>
+          <w:rPr>
+            <w:noProof/>
+            <w:webHidden/>
+          </w:rPr>
+          <w:fldChar w:fldCharType="separate"/>
+        </w:r>
+        <w:r>
+          <w:rPr>
+            <w:noProof/>
+            <w:webHidden/>
+          </w:rPr>
+          <w:t>4</w:t>
+        </w:r>
+        <w:r>
+          <w:rPr>
+            <w:noProof/>
+            <w:webHidden/>
+          </w:rPr>
+          <w:fldChar w:fldCharType="end"/>
+        </w:r>
+      </w:hyperlink>
+    </w:p>
+    <w:p>
+      <w:pPr>
+        <w:pStyle w:val="TOC2"/>
+        <w:rPr>
+          <w:rFonts w:eastAsiaTheme="minorEastAsia"/>
+          <w:noProof/>
+          <w:sz w:val="22"/>
+          <w:szCs w:val="22"/>
+        </w:rPr>
+      </w:pPr>
+      <w:hyperlink w:anchor="_Toc95287866" w:history="1">
+        <w:r>
+          <w:rPr>
+            <w:rStyle w:val="Hyperlink"/>
+            <w:noProof/>
+          </w:rPr>
+          <w:t>1.4</w:t>
+        </w:r>
+        <w:r>
+          <w:rPr>
+            <w:rFonts w:eastAsiaTheme="minorEastAsia"/>
+            <w:noProof/>
+            <w:sz w:val="22"/>
+            <w:szCs w:val="22"/>
+          </w:rPr>
+          <w:tab/>
+        </w:r>
+        <w:r>
+          <w:rPr>
+            <w:rStyle w:val="Hyperlink"/>
+            <w:noProof/>
+          </w:rPr>
+          <w:t>Major Releases</w:t>
+        </w:r>
+        <w:r>
+          <w:rPr>
+            <w:noProof/>
+            <w:webHidden/>
+          </w:rPr>
+          <w:tab/>
+        </w:r>
+        <w:r>
+          <w:rPr>
+            <w:noProof/>
+            <w:webHidden/>
+          </w:rPr>
+          <w:fldChar w:fldCharType="begin"/>
+        </w:r>
+        <w:r>
+          <w:rPr>
+            <w:noProof/>
+            <w:webHidden/>
+          </w:rPr>
+          <w:instrText xml:space="preserve"> PAGEREF _Toc95287866 \h </w:instrText>
+        </w:r>
+        <w:r>
+          <w:rPr>
+            <w:noProof/>
+            <w:webHidden/>
+          </w:rPr>
+        </w:r>
+        <w:r>
+          <w:rPr>
+            <w:noProof/>
+            <w:webHidden/>
+          </w:rPr>
+          <w:fldChar w:fldCharType="separate"/>
+        </w:r>
+        <w:r>
+          <w:rPr>
+            <w:noProof/>
+            <w:webHidden/>
+          </w:rPr>
+          <w:t>5</w:t>
         </w:r>
         <w:r>
           <w:rPr>
@@ -477,14 +709,13 @@
           <w:szCs w:val="22"/>
         </w:rPr>
       </w:pPr>
-      <w:hyperlink w:anchor="_Toc89585919" w:history="1">
+      <w:hyperlink w:anchor="_Toc95287867" w:history="1">
         <w:r>
           <w:rPr>
             <w:rStyle w:val="Hyperlink"/>
-            <w:rFonts w:ascii="Times New Roman" w:hAnsi="Times New Roman"/>
-            <w:noProof/>
-          </w:rPr>
-          <w:t>1.1.1</w:t>
+            <w:noProof/>
+          </w:rPr>
+          <w:t>1.4.1</w:t>
         </w:r>
         <w:r>
           <w:rPr>
@@ -500,10 +731,9 @@
         <w:r>
           <w:rPr>
             <w:rStyle w:val="Hyperlink"/>
-            <w:rFonts w:ascii="Times New Roman" w:hAnsi="Times New Roman"/>
-            <w:noProof/>
-          </w:rPr>
-          <w:t>Climate Change</w:t>
+            <w:noProof/>
+          </w:rPr>
+          <w:t>Version 2.0</w:t>
         </w:r>
         <w:r>
           <w:rPr>
@@ -524,7 +754,7 @@
             <w:noProof/>
             <w:webHidden/>
           </w:rPr>
-          <w:instrText xml:space="preserve"> PAGEREF _Toc89585919 \h </w:instrText>
+          <w:instrText xml:space="preserve"> PAGEREF _Toc95287867 \h </w:instrText>
         </w:r>
         <w:r>
           <w:rPr>
@@ -544,7 +774,7 @@
             <w:noProof/>
             <w:webHidden/>
           </w:rPr>
-          <w:t>4</w:t>
+          <w:t>5</w:t>
         </w:r>
         <w:r>
           <w:rPr>
@@ -565,13 +795,13 @@
           <w:szCs w:val="22"/>
         </w:rPr>
       </w:pPr>
-      <w:hyperlink w:anchor="_Toc89585920" w:history="1">
+      <w:hyperlink w:anchor="_Toc95287868" w:history="1">
         <w:r>
           <w:rPr>
             <w:rStyle w:val="Hyperlink"/>
             <w:noProof/>
           </w:rPr>
-          <w:t>1.2</w:t>
+          <w:t>1.5</w:t>
         </w:r>
         <w:r>
           <w:rPr>
@@ -587,7 +817,7 @@
             <w:rStyle w:val="Hyperlink"/>
             <w:noProof/>
           </w:rPr>
-          <w:t>Modelling of Landfall Wind Speed</w:t>
+          <w:t>Minor Releases</w:t>
         </w:r>
         <w:r>
           <w:rPr>
@@ -608,7 +838,7 @@
             <w:noProof/>
             <w:webHidden/>
           </w:rPr>
-          <w:instrText xml:space="preserve"> PAGEREF _Toc89585920 \h </w:instrText>
+          <w:instrText xml:space="preserve"> PAGEREF _Toc95287868 \h </w:instrText>
         </w:r>
         <w:r>
           <w:rPr>
@@ -628,7 +858,7 @@
             <w:noProof/>
             <w:webHidden/>
           </w:rPr>
-          <w:t>4</w:t>
+          <w:t>5</w:t>
         </w:r>
         <w:r>
           <w:rPr>
@@ -649,13 +879,13 @@
           <w:szCs w:val="22"/>
         </w:rPr>
       </w:pPr>
-      <w:hyperlink w:anchor="_Toc89585921" w:history="1">
+      <w:hyperlink w:anchor="_Toc95287869" w:history="1">
         <w:r>
           <w:rPr>
             <w:rStyle w:val="Hyperlink"/>
             <w:noProof/>
           </w:rPr>
-          <w:t>1.3</w:t>
+          <w:t>1.6</w:t>
         </w:r>
         <w:r>
           <w:rPr>
@@ -671,7 +901,7 @@
             <w:rStyle w:val="Hyperlink"/>
             <w:noProof/>
           </w:rPr>
-          <w:t>Locating Study Area on the Continental Grid</w:t>
+          <w:t>Acknowledgements</w:t>
         </w:r>
         <w:r>
           <w:rPr>
@@ -692,7 +922,7 @@
             <w:noProof/>
             <w:webHidden/>
           </w:rPr>
-          <w:instrText xml:space="preserve"> PAGEREF _Toc89585921 \h </w:instrText>
+          <w:instrText xml:space="preserve"> PAGEREF _Toc95287869 \h </w:instrText>
         </w:r>
         <w:r>
           <w:rPr>
@@ -713,534 +943,6 @@
             <w:webHidden/>
           </w:rPr>
           <w:t>5</w:t>
-        </w:r>
-        <w:r>
-          <w:rPr>
-            <w:noProof/>
-            <w:webHidden/>
-          </w:rPr>
-          <w:fldChar w:fldCharType="end"/>
-        </w:r>
-      </w:hyperlink>
-    </w:p>
-    <w:p>
-      <w:pPr>
-        <w:pStyle w:val="TOC3"/>
-        <w:tabs>
-          <w:tab w:val="left" w:pos="1200"/>
-          <w:tab w:val="right" w:leader="dot" w:pos="8976"/>
-        </w:tabs>
-        <w:rPr>
-          <w:rFonts w:eastAsiaTheme="minorEastAsia"/>
-          <w:i w:val="0"/>
-          <w:iCs w:val="0"/>
-          <w:noProof/>
-          <w:sz w:val="22"/>
-          <w:szCs w:val="22"/>
-        </w:rPr>
-      </w:pPr>
-      <w:hyperlink w:anchor="_Toc89585922" w:history="1">
-        <w:r>
-          <w:rPr>
-            <w:rStyle w:val="Hyperlink"/>
-            <w:noProof/>
-          </w:rPr>
-          <w:t>1.3.1</w:t>
-        </w:r>
-        <w:r>
-          <w:rPr>
-            <w:rFonts w:eastAsiaTheme="minorEastAsia"/>
-            <w:i w:val="0"/>
-            <w:iCs w:val="0"/>
-            <w:noProof/>
-            <w:sz w:val="22"/>
-            <w:szCs w:val="22"/>
-          </w:rPr>
-          <w:tab/>
-        </w:r>
-        <w:r>
-          <w:rPr>
-            <w:rStyle w:val="Hyperlink"/>
-            <w:noProof/>
-          </w:rPr>
-          <w:t>Center Point Latitude</w:t>
-        </w:r>
-        <w:r>
-          <w:rPr>
-            <w:noProof/>
-            <w:webHidden/>
-          </w:rPr>
-          <w:tab/>
-        </w:r>
-        <w:r>
-          <w:rPr>
-            <w:noProof/>
-            <w:webHidden/>
-          </w:rPr>
-          <w:fldChar w:fldCharType="begin"/>
-        </w:r>
-        <w:r>
-          <w:rPr>
-            <w:noProof/>
-            <w:webHidden/>
-          </w:rPr>
-          <w:instrText xml:space="preserve"> PAGEREF _Toc89585922 \h </w:instrText>
-        </w:r>
-        <w:r>
-          <w:rPr>
-            <w:noProof/>
-            <w:webHidden/>
-          </w:rPr>
-        </w:r>
-        <w:r>
-          <w:rPr>
-            <w:noProof/>
-            <w:webHidden/>
-          </w:rPr>
-          <w:fldChar w:fldCharType="separate"/>
-        </w:r>
-        <w:r>
-          <w:rPr>
-            <w:noProof/>
-            <w:webHidden/>
-          </w:rPr>
-          <w:t>5</w:t>
-        </w:r>
-        <w:r>
-          <w:rPr>
-            <w:noProof/>
-            <w:webHidden/>
-          </w:rPr>
-          <w:fldChar w:fldCharType="end"/>
-        </w:r>
-      </w:hyperlink>
-    </w:p>
-    <w:p>
-      <w:pPr>
-        <w:pStyle w:val="TOC3"/>
-        <w:tabs>
-          <w:tab w:val="left" w:pos="1200"/>
-          <w:tab w:val="right" w:leader="dot" w:pos="8976"/>
-        </w:tabs>
-        <w:rPr>
-          <w:rFonts w:eastAsiaTheme="minorEastAsia"/>
-          <w:i w:val="0"/>
-          <w:iCs w:val="0"/>
-          <w:noProof/>
-          <w:sz w:val="22"/>
-          <w:szCs w:val="22"/>
-        </w:rPr>
-      </w:pPr>
-      <w:hyperlink w:anchor="_Toc89585923" w:history="1">
-        <w:r>
-          <w:rPr>
-            <w:rStyle w:val="Hyperlink"/>
-            <w:noProof/>
-          </w:rPr>
-          <w:t>1.3.2</w:t>
-        </w:r>
-        <w:r>
-          <w:rPr>
-            <w:rFonts w:eastAsiaTheme="minorEastAsia"/>
-            <w:i w:val="0"/>
-            <w:iCs w:val="0"/>
-            <w:noProof/>
-            <w:sz w:val="22"/>
-            <w:szCs w:val="22"/>
-          </w:rPr>
-          <w:tab/>
-        </w:r>
-        <w:r>
-          <w:rPr>
-            <w:rStyle w:val="Hyperlink"/>
-            <w:noProof/>
-          </w:rPr>
-          <w:t>Center Point Distance Inland</w:t>
-        </w:r>
-        <w:r>
-          <w:rPr>
-            <w:noProof/>
-            <w:webHidden/>
-          </w:rPr>
-          <w:tab/>
-        </w:r>
-        <w:r>
-          <w:rPr>
-            <w:noProof/>
-            <w:webHidden/>
-          </w:rPr>
-          <w:fldChar w:fldCharType="begin"/>
-        </w:r>
-        <w:r>
-          <w:rPr>
-            <w:noProof/>
-            <w:webHidden/>
-          </w:rPr>
-          <w:instrText xml:space="preserve"> PAGEREF _Toc89585923 \h </w:instrText>
-        </w:r>
-        <w:r>
-          <w:rPr>
-            <w:noProof/>
-            <w:webHidden/>
-          </w:rPr>
-        </w:r>
-        <w:r>
-          <w:rPr>
-            <w:noProof/>
-            <w:webHidden/>
-          </w:rPr>
-          <w:fldChar w:fldCharType="separate"/>
-        </w:r>
-        <w:r>
-          <w:rPr>
-            <w:noProof/>
-            <w:webHidden/>
-          </w:rPr>
-          <w:t>6</w:t>
-        </w:r>
-        <w:r>
-          <w:rPr>
-            <w:noProof/>
-            <w:webHidden/>
-          </w:rPr>
-          <w:fldChar w:fldCharType="end"/>
-        </w:r>
-      </w:hyperlink>
-    </w:p>
-    <w:p>
-      <w:pPr>
-        <w:pStyle w:val="TOC2"/>
-        <w:rPr>
-          <w:rFonts w:eastAsiaTheme="minorEastAsia"/>
-          <w:noProof/>
-          <w:sz w:val="22"/>
-          <w:szCs w:val="22"/>
-        </w:rPr>
-      </w:pPr>
-      <w:hyperlink w:anchor="_Toc89585924" w:history="1">
-        <w:r>
-          <w:rPr>
-            <w:rStyle w:val="Hyperlink"/>
-            <w:noProof/>
-          </w:rPr>
-          <w:t>1.4</w:t>
-        </w:r>
-        <w:r>
-          <w:rPr>
-            <w:rFonts w:eastAsiaTheme="minorEastAsia"/>
-            <w:noProof/>
-            <w:sz w:val="22"/>
-            <w:szCs w:val="22"/>
-          </w:rPr>
-          <w:tab/>
-        </w:r>
-        <w:r>
-          <w:rPr>
-            <w:rStyle w:val="Hyperlink"/>
-            <w:noProof/>
-          </w:rPr>
-          <w:t>Major Releases</w:t>
-        </w:r>
-        <w:r>
-          <w:rPr>
-            <w:noProof/>
-            <w:webHidden/>
-          </w:rPr>
-          <w:tab/>
-        </w:r>
-        <w:r>
-          <w:rPr>
-            <w:noProof/>
-            <w:webHidden/>
-          </w:rPr>
-          <w:fldChar w:fldCharType="begin"/>
-        </w:r>
-        <w:r>
-          <w:rPr>
-            <w:noProof/>
-            <w:webHidden/>
-          </w:rPr>
-          <w:instrText xml:space="preserve"> PAGEREF _Toc89585924 \h </w:instrText>
-        </w:r>
-        <w:r>
-          <w:rPr>
-            <w:noProof/>
-            <w:webHidden/>
-          </w:rPr>
-        </w:r>
-        <w:r>
-          <w:rPr>
-            <w:noProof/>
-            <w:webHidden/>
-          </w:rPr>
-          <w:fldChar w:fldCharType="separate"/>
-        </w:r>
-        <w:r>
-          <w:rPr>
-            <w:noProof/>
-            <w:webHidden/>
-          </w:rPr>
-          <w:t>6</w:t>
-        </w:r>
-        <w:r>
-          <w:rPr>
-            <w:noProof/>
-            <w:webHidden/>
-          </w:rPr>
-          <w:fldChar w:fldCharType="end"/>
-        </w:r>
-      </w:hyperlink>
-    </w:p>
-    <w:p>
-      <w:pPr>
-        <w:pStyle w:val="TOC3"/>
-        <w:tabs>
-          <w:tab w:val="left" w:pos="1200"/>
-          <w:tab w:val="right" w:leader="dot" w:pos="8976"/>
-        </w:tabs>
-        <w:rPr>
-          <w:rFonts w:eastAsiaTheme="minorEastAsia"/>
-          <w:i w:val="0"/>
-          <w:iCs w:val="0"/>
-          <w:noProof/>
-          <w:sz w:val="22"/>
-          <w:szCs w:val="22"/>
-        </w:rPr>
-      </w:pPr>
-      <w:hyperlink w:anchor="_Toc89585925" w:history="1">
-        <w:r>
-          <w:rPr>
-            <w:rStyle w:val="Hyperlink"/>
-            <w:noProof/>
-          </w:rPr>
-          <w:t>1.4.1</w:t>
-        </w:r>
-        <w:r>
-          <w:rPr>
-            <w:rFonts w:eastAsiaTheme="minorEastAsia"/>
-            <w:i w:val="0"/>
-            <w:iCs w:val="0"/>
-            <w:noProof/>
-            <w:sz w:val="22"/>
-            <w:szCs w:val="22"/>
-          </w:rPr>
-          <w:tab/>
-        </w:r>
-        <w:r>
-          <w:rPr>
-            <w:rStyle w:val="Hyperlink"/>
-            <w:noProof/>
-          </w:rPr>
-          <w:t>Version 2.0</w:t>
-        </w:r>
-        <w:r>
-          <w:rPr>
-            <w:noProof/>
-            <w:webHidden/>
-          </w:rPr>
-          <w:tab/>
-        </w:r>
-        <w:r>
-          <w:rPr>
-            <w:noProof/>
-            <w:webHidden/>
-          </w:rPr>
-          <w:fldChar w:fldCharType="begin"/>
-        </w:r>
-        <w:r>
-          <w:rPr>
-            <w:noProof/>
-            <w:webHidden/>
-          </w:rPr>
-          <w:instrText xml:space="preserve"> PAGEREF _Toc89585925 \h </w:instrText>
-        </w:r>
-        <w:r>
-          <w:rPr>
-            <w:noProof/>
-            <w:webHidden/>
-          </w:rPr>
-        </w:r>
-        <w:r>
-          <w:rPr>
-            <w:noProof/>
-            <w:webHidden/>
-          </w:rPr>
-          <w:fldChar w:fldCharType="separate"/>
-        </w:r>
-        <w:r>
-          <w:rPr>
-            <w:noProof/>
-            <w:webHidden/>
-          </w:rPr>
-          <w:t>6</w:t>
-        </w:r>
-        <w:r>
-          <w:rPr>
-            <w:noProof/>
-            <w:webHidden/>
-          </w:rPr>
-          <w:fldChar w:fldCharType="end"/>
-        </w:r>
-      </w:hyperlink>
-    </w:p>
-    <w:p>
-      <w:pPr>
-        <w:pStyle w:val="TOC2"/>
-        <w:rPr>
-          <w:rFonts w:eastAsiaTheme="minorEastAsia"/>
-          <w:noProof/>
-          <w:sz w:val="22"/>
-          <w:szCs w:val="22"/>
-        </w:rPr>
-      </w:pPr>
-      <w:hyperlink w:anchor="_Toc89585926" w:history="1">
-        <w:r>
-          <w:rPr>
-            <w:rStyle w:val="Hyperlink"/>
-            <w:noProof/>
-          </w:rPr>
-          <w:t>1.5</w:t>
-        </w:r>
-        <w:r>
-          <w:rPr>
-            <w:rFonts w:eastAsiaTheme="minorEastAsia"/>
-            <w:noProof/>
-            <w:sz w:val="22"/>
-            <w:szCs w:val="22"/>
-          </w:rPr>
-          <w:tab/>
-        </w:r>
-        <w:r>
-          <w:rPr>
-            <w:rStyle w:val="Hyperlink"/>
-            <w:noProof/>
-          </w:rPr>
-          <w:t>Minor Releases</w:t>
-        </w:r>
-        <w:r>
-          <w:rPr>
-            <w:noProof/>
-            <w:webHidden/>
-          </w:rPr>
-          <w:tab/>
-        </w:r>
-        <w:r>
-          <w:rPr>
-            <w:noProof/>
-            <w:webHidden/>
-          </w:rPr>
-          <w:fldChar w:fldCharType="begin"/>
-        </w:r>
-        <w:r>
-          <w:rPr>
-            <w:noProof/>
-            <w:webHidden/>
-          </w:rPr>
-          <w:instrText xml:space="preserve"> PAGEREF _Toc89585926 \h </w:instrText>
-        </w:r>
-        <w:r>
-          <w:rPr>
-            <w:noProof/>
-            <w:webHidden/>
-          </w:rPr>
-        </w:r>
-        <w:r>
-          <w:rPr>
-            <w:noProof/>
-            <w:webHidden/>
-          </w:rPr>
-          <w:fldChar w:fldCharType="separate"/>
-        </w:r>
-        <w:r>
-          <w:rPr>
-            <w:noProof/>
-            <w:webHidden/>
-          </w:rPr>
-          <w:t>7</w:t>
-        </w:r>
-        <w:r>
-          <w:rPr>
-            <w:noProof/>
-            <w:webHidden/>
-          </w:rPr>
-          <w:fldChar w:fldCharType="end"/>
-        </w:r>
-      </w:hyperlink>
-    </w:p>
-    <w:p>
-      <w:pPr>
-        <w:pStyle w:val="TOC2"/>
-        <w:rPr>
-          <w:rFonts w:eastAsiaTheme="minorEastAsia"/>
-          <w:noProof/>
-          <w:sz w:val="22"/>
-          <w:szCs w:val="22"/>
-        </w:rPr>
-      </w:pPr>
-      <w:hyperlink w:anchor="_Toc89585927" w:history="1">
-        <w:r>
-          <w:rPr>
-            <w:rStyle w:val="Hyperlink"/>
-            <w:noProof/>
-          </w:rPr>
-          <w:t>1.6</w:t>
-        </w:r>
-        <w:r>
-          <w:rPr>
-            <w:rFonts w:eastAsiaTheme="minorEastAsia"/>
-            <w:noProof/>
-            <w:sz w:val="22"/>
-            <w:szCs w:val="22"/>
-          </w:rPr>
-          <w:tab/>
-        </w:r>
-        <w:r>
-          <w:rPr>
-            <w:rStyle w:val="Hyperlink"/>
-            <w:noProof/>
-          </w:rPr>
-          <w:t>Acknowledgements</w:t>
-        </w:r>
-        <w:r>
-          <w:rPr>
-            <w:noProof/>
-            <w:webHidden/>
-          </w:rPr>
-          <w:tab/>
-        </w:r>
-        <w:r>
-          <w:rPr>
-            <w:noProof/>
-            <w:webHidden/>
-          </w:rPr>
-          <w:fldChar w:fldCharType="begin"/>
-        </w:r>
-        <w:r>
-          <w:rPr>
-            <w:noProof/>
-            <w:webHidden/>
-          </w:rPr>
-          <w:instrText xml:space="preserve"> PAGEREF _Toc89585927 \h </w:instrText>
-        </w:r>
-        <w:r>
-          <w:rPr>
-            <w:noProof/>
-            <w:webHidden/>
-          </w:rPr>
-        </w:r>
-        <w:r>
-          <w:rPr>
-            <w:noProof/>
-            <w:webHidden/>
-          </w:rPr>
-          <w:fldChar w:fldCharType="separate"/>
-        </w:r>
-        <w:r>
-          <w:rPr>
-            <w:noProof/>
-            <w:webHidden/>
-          </w:rPr>
-          <w:t>7</w:t>
         </w:r>
         <w:r>
           <w:rPr>
@@ -1268,7 +970,7 @@
           <w:szCs w:val="22"/>
         </w:rPr>
       </w:pPr>
-      <w:hyperlink w:anchor="_Toc89585928" w:history="1">
+      <w:hyperlink w:anchor="_Toc95287870" w:history="1">
         <w:r>
           <w:rPr>
             <w:rStyle w:val="Hyperlink"/>
@@ -1314,7 +1016,7 @@
             <w:noProof/>
             <w:webHidden/>
           </w:rPr>
-          <w:instrText xml:space="preserve"> PAGEREF _Toc89585928 \h </w:instrText>
+          <w:instrText xml:space="preserve"> PAGEREF _Toc95287870 \h </w:instrText>
         </w:r>
         <w:r>
           <w:rPr>
@@ -1334,7 +1036,7 @@
             <w:noProof/>
             <w:webHidden/>
           </w:rPr>
-          <w:t>8</w:t>
+          <w:t>6</w:t>
         </w:r>
         <w:r>
           <w:rPr>
@@ -1355,7 +1057,7 @@
           <w:szCs w:val="22"/>
         </w:rPr>
       </w:pPr>
-      <w:hyperlink w:anchor="_Toc89585929" w:history="1">
+      <w:hyperlink w:anchor="_Toc95287871" w:history="1">
         <w:r>
           <w:rPr>
             <w:rStyle w:val="Hyperlink"/>
@@ -1398,7 +1100,7 @@
             <w:noProof/>
             <w:webHidden/>
           </w:rPr>
-          <w:instrText xml:space="preserve"> PAGEREF _Toc89585929 \h </w:instrText>
+          <w:instrText xml:space="preserve"> PAGEREF _Toc95287871 \h </w:instrText>
         </w:r>
         <w:r>
           <w:rPr>
@@ -1418,7 +1120,7 @@
             <w:noProof/>
             <w:webHidden/>
           </w:rPr>
-          <w:t>8</w:t>
+          <w:t>6</w:t>
         </w:r>
         <w:r>
           <w:rPr>
@@ -1439,7 +1141,7 @@
           <w:szCs w:val="22"/>
         </w:rPr>
       </w:pPr>
-      <w:hyperlink w:anchor="_Toc89585930" w:history="1">
+      <w:hyperlink w:anchor="_Toc95287872" w:history="1">
         <w:r>
           <w:rPr>
             <w:rStyle w:val="Hyperlink"/>
@@ -1482,7 +1184,7 @@
             <w:noProof/>
             <w:webHidden/>
           </w:rPr>
-          <w:instrText xml:space="preserve"> PAGEREF _Toc89585930 \h </w:instrText>
+          <w:instrText xml:space="preserve"> PAGEREF _Toc95287872 \h </w:instrText>
         </w:r>
         <w:r>
           <w:rPr>
@@ -1502,7 +1204,7 @@
             <w:noProof/>
             <w:webHidden/>
           </w:rPr>
-          <w:t>8</w:t>
+          <w:t>6</w:t>
         </w:r>
         <w:r>
           <w:rPr>
@@ -1523,7 +1225,7 @@
           <w:szCs w:val="22"/>
         </w:rPr>
       </w:pPr>
-      <w:hyperlink w:anchor="_Toc89585931" w:history="1">
+      <w:hyperlink w:anchor="_Toc95287873" w:history="1">
         <w:r>
           <w:rPr>
             <w:rStyle w:val="Hyperlink"/>
@@ -1566,7 +1268,7 @@
             <w:noProof/>
             <w:webHidden/>
           </w:rPr>
-          <w:instrText xml:space="preserve"> PAGEREF _Toc89585931 \h </w:instrText>
+          <w:instrText xml:space="preserve"> PAGEREF _Toc95287873 \h </w:instrText>
         </w:r>
         <w:r>
           <w:rPr>
@@ -1586,7 +1288,7 @@
             <w:noProof/>
             <w:webHidden/>
           </w:rPr>
-          <w:t>8</w:t>
+          <w:t>6</w:t>
         </w:r>
         <w:r>
           <w:rPr>
@@ -1607,7 +1309,7 @@
           <w:szCs w:val="22"/>
         </w:rPr>
       </w:pPr>
-      <w:hyperlink w:anchor="_Toc89585932" w:history="1">
+      <w:hyperlink w:anchor="_Toc95287874" w:history="1">
         <w:r>
           <w:rPr>
             <w:rStyle w:val="Hyperlink"/>
@@ -1652,7 +1354,7 @@
             <w:noProof/>
             <w:webHidden/>
           </w:rPr>
-          <w:instrText xml:space="preserve"> PAGEREF _Toc89585932 \h </w:instrText>
+          <w:instrText xml:space="preserve"> PAGEREF _Toc95287874 \h </w:instrText>
         </w:r>
         <w:r>
           <w:rPr>
@@ -1672,7 +1374,7 @@
             <w:noProof/>
             <w:webHidden/>
           </w:rPr>
-          <w:t>8</w:t>
+          <w:t>6</w:t>
         </w:r>
         <w:r>
           <w:rPr>
@@ -1693,7 +1395,7 @@
           <w:szCs w:val="22"/>
         </w:rPr>
       </w:pPr>
-      <w:hyperlink w:anchor="_Toc89585933" w:history="1">
+      <w:hyperlink w:anchor="_Toc95287875" w:history="1">
         <w:r>
           <w:rPr>
             <w:rStyle w:val="Hyperlink"/>
@@ -1736,7 +1438,7 @@
             <w:noProof/>
             <w:webHidden/>
           </w:rPr>
-          <w:instrText xml:space="preserve"> PAGEREF _Toc89585933 \h </w:instrText>
+          <w:instrText xml:space="preserve"> PAGEREF _Toc95287875 \h </w:instrText>
         </w:r>
         <w:r>
           <w:rPr>
@@ -1756,7 +1458,7 @@
             <w:noProof/>
             <w:webHidden/>
           </w:rPr>
-          <w:t>8</w:t>
+          <w:t>6</w:t>
         </w:r>
         <w:r>
           <w:rPr>
@@ -1777,7 +1479,7 @@
           <w:szCs w:val="22"/>
         </w:rPr>
       </w:pPr>
-      <w:hyperlink w:anchor="_Toc89585934" w:history="1">
+      <w:hyperlink w:anchor="_Toc95287876" w:history="1">
         <w:r>
           <w:rPr>
             <w:rStyle w:val="Hyperlink"/>
@@ -1820,7 +1522,7 @@
             <w:noProof/>
             <w:webHidden/>
           </w:rPr>
-          <w:instrText xml:space="preserve"> PAGEREF _Toc89585934 \h </w:instrText>
+          <w:instrText xml:space="preserve"> PAGEREF _Toc95287876 \h </w:instrText>
         </w:r>
         <w:r>
           <w:rPr>
@@ -1840,7 +1542,7 @@
             <w:noProof/>
             <w:webHidden/>
           </w:rPr>
-          <w:t>9</w:t>
+          <w:t>7</w:t>
         </w:r>
         <w:r>
           <w:rPr>
@@ -1867,7 +1569,7 @@
           <w:szCs w:val="22"/>
         </w:rPr>
       </w:pPr>
-      <w:hyperlink w:anchor="_Toc89585935" w:history="1">
+      <w:hyperlink w:anchor="_Toc95287877" w:history="1">
         <w:r>
           <w:rPr>
             <w:rStyle w:val="Hyperlink"/>
@@ -1912,7 +1614,7 @@
             <w:noProof/>
             <w:webHidden/>
           </w:rPr>
-          <w:instrText xml:space="preserve"> PAGEREF _Toc89585935 \h </w:instrText>
+          <w:instrText xml:space="preserve"> PAGEREF _Toc95287877 \h </w:instrText>
         </w:r>
         <w:r>
           <w:rPr>
@@ -1932,7 +1634,7 @@
             <w:noProof/>
             <w:webHidden/>
           </w:rPr>
-          <w:t>9</w:t>
+          <w:t>7</w:t>
         </w:r>
         <w:r>
           <w:rPr>
@@ -1959,7 +1661,7 @@
           <w:szCs w:val="22"/>
         </w:rPr>
       </w:pPr>
-      <w:hyperlink w:anchor="_Toc89585936" w:history="1">
+      <w:hyperlink w:anchor="_Toc95287878" w:history="1">
         <w:r>
           <w:rPr>
             <w:rStyle w:val="Hyperlink"/>
@@ -2004,7 +1706,7 @@
             <w:noProof/>
             <w:webHidden/>
           </w:rPr>
-          <w:instrText xml:space="preserve"> PAGEREF _Toc89585936 \h </w:instrText>
+          <w:instrText xml:space="preserve"> PAGEREF _Toc95287878 \h </w:instrText>
         </w:r>
         <w:r>
           <w:rPr>
@@ -2024,7 +1726,7 @@
             <w:noProof/>
             <w:webHidden/>
           </w:rPr>
-          <w:t>9</w:t>
+          <w:t>7</w:t>
         </w:r>
         <w:r>
           <w:rPr>
@@ -2051,7 +1753,7 @@
           <w:szCs w:val="22"/>
         </w:rPr>
       </w:pPr>
-      <w:hyperlink w:anchor="_Toc89585937" w:history="1">
+      <w:hyperlink w:anchor="_Toc95287879" w:history="1">
         <w:r>
           <w:rPr>
             <w:rStyle w:val="Hyperlink"/>
@@ -2096,7 +1798,7 @@
             <w:noProof/>
             <w:webHidden/>
           </w:rPr>
-          <w:instrText xml:space="preserve"> PAGEREF _Toc89585937 \h </w:instrText>
+          <w:instrText xml:space="preserve"> PAGEREF _Toc95287879 \h </w:instrText>
         </w:r>
         <w:r>
           <w:rPr>
@@ -2116,7 +1818,7 @@
             <w:noProof/>
             <w:webHidden/>
           </w:rPr>
-          <w:t>9</w:t>
+          <w:t>7</w:t>
         </w:r>
         <w:r>
           <w:rPr>
@@ -2137,7 +1839,7 @@
           <w:szCs w:val="22"/>
         </w:rPr>
       </w:pPr>
-      <w:hyperlink w:anchor="_Toc89585938" w:history="1">
+      <w:hyperlink w:anchor="_Toc95287880" w:history="1">
         <w:r>
           <w:rPr>
             <w:rStyle w:val="Hyperlink"/>
@@ -2180,7 +1882,7 @@
             <w:noProof/>
             <w:webHidden/>
           </w:rPr>
-          <w:instrText xml:space="preserve"> PAGEREF _Toc89585938 \h </w:instrText>
+          <w:instrText xml:space="preserve"> PAGEREF _Toc95287880 \h </w:instrText>
         </w:r>
         <w:r>
           <w:rPr>
@@ -2200,7 +1902,7 @@
             <w:noProof/>
             <w:webHidden/>
           </w:rPr>
-          <w:t>10</w:t>
+          <w:t>8</w:t>
         </w:r>
         <w:r>
           <w:rPr>
@@ -2221,7 +1923,7 @@
           <w:szCs w:val="22"/>
         </w:rPr>
       </w:pPr>
-      <w:hyperlink w:anchor="_Toc89585939" w:history="1">
+      <w:hyperlink w:anchor="_Toc95287881" w:history="1">
         <w:r>
           <w:rPr>
             <w:rStyle w:val="Hyperlink"/>
@@ -2264,7 +1966,7 @@
             <w:noProof/>
             <w:webHidden/>
           </w:rPr>
-          <w:instrText xml:space="preserve"> PAGEREF _Toc89585939 \h </w:instrText>
+          <w:instrText xml:space="preserve"> PAGEREF _Toc95287881 \h </w:instrText>
         </w:r>
         <w:r>
           <w:rPr>
@@ -2284,7 +1986,7 @@
             <w:noProof/>
             <w:webHidden/>
           </w:rPr>
-          <w:t>10</w:t>
+          <w:t>8</w:t>
         </w:r>
         <w:r>
           <w:rPr>
@@ -2305,7 +2007,7 @@
           <w:szCs w:val="22"/>
         </w:rPr>
       </w:pPr>
-      <w:hyperlink w:anchor="_Toc89585940" w:history="1">
+      <w:hyperlink w:anchor="_Toc95287882" w:history="1">
         <w:r>
           <w:rPr>
             <w:rStyle w:val="Hyperlink"/>
@@ -2348,7 +2050,7 @@
             <w:noProof/>
             <w:webHidden/>
           </w:rPr>
-          <w:instrText xml:space="preserve"> PAGEREF _Toc89585940 \h </w:instrText>
+          <w:instrText xml:space="preserve"> PAGEREF _Toc95287882 \h </w:instrText>
         </w:r>
         <w:r>
           <w:rPr>
@@ -2368,7 +2070,7 @@
             <w:noProof/>
             <w:webHidden/>
           </w:rPr>
-          <w:t>10</w:t>
+          <w:t>8</w:t>
         </w:r>
         <w:r>
           <w:rPr>
@@ -2389,7 +2091,7 @@
           <w:szCs w:val="22"/>
         </w:rPr>
       </w:pPr>
-      <w:hyperlink w:anchor="_Toc89585941" w:history="1">
+      <w:hyperlink w:anchor="_Toc95287883" w:history="1">
         <w:r>
           <w:rPr>
             <w:rStyle w:val="Hyperlink"/>
@@ -2432,7 +2134,7 @@
             <w:noProof/>
             <w:webHidden/>
           </w:rPr>
-          <w:instrText xml:space="preserve"> PAGEREF _Toc89585941 \h </w:instrText>
+          <w:instrText xml:space="preserve"> PAGEREF _Toc95287883 \h </w:instrText>
         </w:r>
         <w:r>
           <w:rPr>
@@ -2452,7 +2154,7 @@
             <w:noProof/>
             <w:webHidden/>
           </w:rPr>
-          <w:t>10</w:t>
+          <w:t>8</w:t>
         </w:r>
         <w:r>
           <w:rPr>
@@ -2473,7 +2175,7 @@
           <w:szCs w:val="22"/>
         </w:rPr>
       </w:pPr>
-      <w:hyperlink w:anchor="_Toc89585942" w:history="1">
+      <w:hyperlink w:anchor="_Toc95287884" w:history="1">
         <w:r>
           <w:rPr>
             <w:rStyle w:val="Hyperlink"/>
@@ -2518,7 +2220,7 @@
             <w:noProof/>
             <w:webHidden/>
           </w:rPr>
-          <w:instrText xml:space="preserve"> PAGEREF _Toc89585942 \h </w:instrText>
+          <w:instrText xml:space="preserve"> PAGEREF _Toc95287884 \h </w:instrText>
         </w:r>
         <w:r>
           <w:rPr>
@@ -2538,7 +2240,7 @@
             <w:noProof/>
             <w:webHidden/>
           </w:rPr>
-          <w:t>10</w:t>
+          <w:t>8</w:t>
         </w:r>
         <w:r>
           <w:rPr>
@@ -2559,7 +2261,7 @@
           <w:szCs w:val="22"/>
         </w:rPr>
       </w:pPr>
-      <w:hyperlink w:anchor="_Toc89585943" w:history="1">
+      <w:hyperlink w:anchor="_Toc95287885" w:history="1">
         <w:r>
           <w:rPr>
             <w:rStyle w:val="Hyperlink"/>
@@ -2602,7 +2304,7 @@
             <w:noProof/>
             <w:webHidden/>
           </w:rPr>
-          <w:instrText xml:space="preserve"> PAGEREF _Toc89585943 \h </w:instrText>
+          <w:instrText xml:space="preserve"> PAGEREF _Toc95287885 \h </w:instrText>
         </w:r>
         <w:r>
           <w:rPr>
@@ -2622,7 +2324,7 @@
             <w:noProof/>
             <w:webHidden/>
           </w:rPr>
-          <w:t>11</w:t>
+          <w:t>9</w:t>
         </w:r>
         <w:r>
           <w:rPr>
@@ -2643,7 +2345,7 @@
           <w:szCs w:val="22"/>
         </w:rPr>
       </w:pPr>
-      <w:hyperlink w:anchor="_Toc89585944" w:history="1">
+      <w:hyperlink w:anchor="_Toc95287886" w:history="1">
         <w:r>
           <w:rPr>
             <w:rStyle w:val="Hyperlink"/>
@@ -2686,7 +2388,7 @@
             <w:noProof/>
             <w:webHidden/>
           </w:rPr>
-          <w:instrText xml:space="preserve"> PAGEREF _Toc89585944 \h </w:instrText>
+          <w:instrText xml:space="preserve"> PAGEREF _Toc95287886 \h </w:instrText>
         </w:r>
         <w:r>
           <w:rPr>
@@ -2706,7 +2408,7 @@
             <w:noProof/>
             <w:webHidden/>
           </w:rPr>
-          <w:t>11</w:t>
+          <w:t>9</w:t>
         </w:r>
         <w:r>
           <w:rPr>
@@ -2727,7 +2429,7 @@
           <w:szCs w:val="22"/>
         </w:rPr>
       </w:pPr>
-      <w:hyperlink w:anchor="_Toc89585945" w:history="1">
+      <w:hyperlink w:anchor="_Toc95287887" w:history="1">
         <w:r>
           <w:rPr>
             <w:rStyle w:val="Hyperlink"/>
@@ -2770,7 +2472,7 @@
             <w:noProof/>
             <w:webHidden/>
           </w:rPr>
-          <w:instrText xml:space="preserve"> PAGEREF _Toc89585945 \h </w:instrText>
+          <w:instrText xml:space="preserve"> PAGEREF _Toc95287887 \h </w:instrText>
         </w:r>
         <w:r>
           <w:rPr>
@@ -2790,7 +2492,7 @@
             <w:noProof/>
             <w:webHidden/>
           </w:rPr>
-          <w:t>11</w:t>
+          <w:t>9</w:t>
         </w:r>
         <w:r>
           <w:rPr>
@@ -2818,7 +2520,7 @@
           <w:szCs w:val="22"/>
         </w:rPr>
       </w:pPr>
-      <w:hyperlink w:anchor="_Toc89585946" w:history="1">
+      <w:hyperlink w:anchor="_Toc95287888" w:history="1">
         <w:r>
           <w:rPr>
             <w:rStyle w:val="Hyperlink"/>
@@ -2864,7 +2566,7 @@
             <w:noProof/>
             <w:webHidden/>
           </w:rPr>
-          <w:instrText xml:space="preserve"> PAGEREF _Toc89585946 \h </w:instrText>
+          <w:instrText xml:space="preserve"> PAGEREF _Toc95287888 \h </w:instrText>
         </w:r>
         <w:r>
           <w:rPr>
@@ -2884,7 +2586,7 @@
             <w:noProof/>
             <w:webHidden/>
           </w:rPr>
-          <w:t>12</w:t>
+          <w:t>10</w:t>
         </w:r>
         <w:r>
           <w:rPr>
@@ -2905,7 +2607,7 @@
           <w:szCs w:val="22"/>
         </w:rPr>
       </w:pPr>
-      <w:hyperlink w:anchor="_Toc89585947" w:history="1">
+      <w:hyperlink w:anchor="_Toc95287889" w:history="1">
         <w:r>
           <w:rPr>
             <w:rStyle w:val="Hyperlink"/>
@@ -2948,7 +2650,7 @@
             <w:noProof/>
             <w:webHidden/>
           </w:rPr>
-          <w:instrText xml:space="preserve"> PAGEREF _Toc89585947 \h </w:instrText>
+          <w:instrText xml:space="preserve"> PAGEREF _Toc95287889 \h </w:instrText>
         </w:r>
         <w:r>
           <w:rPr>
@@ -2968,7 +2670,7 @@
             <w:noProof/>
             <w:webHidden/>
           </w:rPr>
-          <w:t>12</w:t>
+          <w:t>10</w:t>
         </w:r>
         <w:r>
           <w:rPr>
@@ -2989,7 +2691,7 @@
           <w:szCs w:val="22"/>
         </w:rPr>
       </w:pPr>
-      <w:hyperlink w:anchor="_Toc89585948" w:history="1">
+      <w:hyperlink w:anchor="_Toc95287890" w:history="1">
         <w:r>
           <w:rPr>
             <w:rStyle w:val="Hyperlink"/>
@@ -3032,7 +2734,7 @@
             <w:noProof/>
             <w:webHidden/>
           </w:rPr>
-          <w:instrText xml:space="preserve"> PAGEREF _Toc89585948 \h </w:instrText>
+          <w:instrText xml:space="preserve"> PAGEREF _Toc95287890 \h </w:instrText>
         </w:r>
         <w:r>
           <w:rPr>
@@ -3052,7 +2754,7 @@
             <w:noProof/>
             <w:webHidden/>
           </w:rPr>
-          <w:t>12</w:t>
+          <w:t>10</w:t>
         </w:r>
         <w:r>
           <w:rPr>
@@ -3079,7 +2781,7 @@
           <w:szCs w:val="22"/>
         </w:rPr>
       </w:pPr>
-      <w:hyperlink w:anchor="_Toc89585949" w:history="1">
+      <w:hyperlink w:anchor="_Toc95287891" w:history="1">
         <w:r>
           <w:rPr>
             <w:rStyle w:val="Hyperlink"/>
@@ -3124,7 +2826,7 @@
             <w:noProof/>
             <w:webHidden/>
           </w:rPr>
-          <w:instrText xml:space="preserve"> PAGEREF _Toc89585949 \h </w:instrText>
+          <w:instrText xml:space="preserve"> PAGEREF _Toc95287891 \h </w:instrText>
         </w:r>
         <w:r>
           <w:rPr>
@@ -3144,7 +2846,7 @@
             <w:noProof/>
             <w:webHidden/>
           </w:rPr>
-          <w:t>12</w:t>
+          <w:t>10</w:t>
         </w:r>
         <w:r>
           <w:rPr>
@@ -3171,7 +2873,7 @@
           <w:szCs w:val="22"/>
         </w:rPr>
       </w:pPr>
-      <w:hyperlink w:anchor="_Toc89585950" w:history="1">
+      <w:hyperlink w:anchor="_Toc95287892" w:history="1">
         <w:r>
           <w:rPr>
             <w:rStyle w:val="Hyperlink"/>
@@ -3216,7 +2918,7 @@
             <w:noProof/>
             <w:webHidden/>
           </w:rPr>
-          <w:instrText xml:space="preserve"> PAGEREF _Toc89585950 \h </w:instrText>
+          <w:instrText xml:space="preserve"> PAGEREF _Toc95287892 \h </w:instrText>
         </w:r>
         <w:r>
           <w:rPr>
@@ -3236,7 +2938,7 @@
             <w:noProof/>
             <w:webHidden/>
           </w:rPr>
-          <w:t>13</w:t>
+          <w:t>10</w:t>
         </w:r>
         <w:r>
           <w:rPr>
@@ -3263,7 +2965,7 @@
           <w:szCs w:val="22"/>
         </w:rPr>
       </w:pPr>
-      <w:hyperlink w:anchor="_Toc89585951" w:history="1">
+      <w:hyperlink w:anchor="_Toc95287893" w:history="1">
         <w:r>
           <w:rPr>
             <w:rStyle w:val="Hyperlink"/>
@@ -3308,7 +3010,7 @@
             <w:noProof/>
             <w:webHidden/>
           </w:rPr>
-          <w:instrText xml:space="preserve"> PAGEREF _Toc89585951 \h </w:instrText>
+          <w:instrText xml:space="preserve"> PAGEREF _Toc95287893 \h </w:instrText>
         </w:r>
         <w:r>
           <w:rPr>
@@ -3328,7 +3030,7 @@
             <w:noProof/>
             <w:webHidden/>
           </w:rPr>
-          <w:t>13</w:t>
+          <w:t>11</w:t>
         </w:r>
         <w:r>
           <w:rPr>
@@ -3355,7 +3057,7 @@
           <w:szCs w:val="22"/>
         </w:rPr>
       </w:pPr>
-      <w:hyperlink w:anchor="_Toc89585952" w:history="1">
+      <w:hyperlink w:anchor="_Toc95287894" w:history="1">
         <w:r>
           <w:rPr>
             <w:rStyle w:val="Hyperlink"/>
@@ -3400,7 +3102,7 @@
             <w:noProof/>
             <w:webHidden/>
           </w:rPr>
-          <w:instrText xml:space="preserve"> PAGEREF _Toc89585952 \h </w:instrText>
+          <w:instrText xml:space="preserve"> PAGEREF _Toc95287894 \h </w:instrText>
         </w:r>
         <w:r>
           <w:rPr>
@@ -3420,7 +3122,7 @@
             <w:noProof/>
             <w:webHidden/>
           </w:rPr>
-          <w:t>13</w:t>
+          <w:t>11</w:t>
         </w:r>
         <w:r>
           <w:rPr>
@@ -3447,7 +3149,7 @@
           <w:szCs w:val="22"/>
         </w:rPr>
       </w:pPr>
-      <w:hyperlink w:anchor="_Toc89585953" w:history="1">
+      <w:hyperlink w:anchor="_Toc95287895" w:history="1">
         <w:r>
           <w:rPr>
             <w:rStyle w:val="Hyperlink"/>
@@ -3492,7 +3194,7 @@
             <w:noProof/>
             <w:webHidden/>
           </w:rPr>
-          <w:instrText xml:space="preserve"> PAGEREF _Toc89585953 \h </w:instrText>
+          <w:instrText xml:space="preserve"> PAGEREF _Toc95287895 \h </w:instrText>
         </w:r>
         <w:r>
           <w:rPr>
@@ -3512,7 +3214,7 @@
             <w:noProof/>
             <w:webHidden/>
           </w:rPr>
-          <w:t>13</w:t>
+          <w:t>11</w:t>
         </w:r>
         <w:r>
           <w:rPr>
@@ -3539,7 +3241,7 @@
           <w:szCs w:val="22"/>
         </w:rPr>
       </w:pPr>
-      <w:hyperlink w:anchor="_Toc89585954" w:history="1">
+      <w:hyperlink w:anchor="_Toc95287896" w:history="1">
         <w:r>
           <w:rPr>
             <w:rStyle w:val="Hyperlink"/>
@@ -3584,7 +3286,7 @@
             <w:noProof/>
             <w:webHidden/>
           </w:rPr>
-          <w:instrText xml:space="preserve"> PAGEREF _Toc89585954 \h </w:instrText>
+          <w:instrText xml:space="preserve"> PAGEREF _Toc95287896 \h </w:instrText>
         </w:r>
         <w:r>
           <w:rPr>
@@ -3604,7 +3306,7 @@
             <w:noProof/>
             <w:webHidden/>
           </w:rPr>
-          <w:t>13</w:t>
+          <w:t>11</w:t>
         </w:r>
         <w:r>
           <w:rPr>
@@ -3631,7 +3333,7 @@
           <w:szCs w:val="22"/>
         </w:rPr>
       </w:pPr>
-      <w:hyperlink w:anchor="_Toc89585955" w:history="1">
+      <w:hyperlink w:anchor="_Toc95287897" w:history="1">
         <w:r>
           <w:rPr>
             <w:rStyle w:val="Hyperlink"/>
@@ -3676,7 +3378,7 @@
             <w:noProof/>
             <w:webHidden/>
           </w:rPr>
-          <w:instrText xml:space="preserve"> PAGEREF _Toc89585955 \h </w:instrText>
+          <w:instrText xml:space="preserve"> PAGEREF _Toc95287897 \h </w:instrText>
         </w:r>
         <w:r>
           <w:rPr>
@@ -3696,7 +3398,7 @@
             <w:noProof/>
             <w:webHidden/>
           </w:rPr>
-          <w:t>13</w:t>
+          <w:t>11</w:t>
         </w:r>
         <w:r>
           <w:rPr>
@@ -3723,7 +3425,7 @@
           <w:szCs w:val="22"/>
         </w:rPr>
       </w:pPr>
-      <w:hyperlink w:anchor="_Toc89585956" w:history="1">
+      <w:hyperlink w:anchor="_Toc95287898" w:history="1">
         <w:r>
           <w:rPr>
             <w:rStyle w:val="Hyperlink"/>
@@ -3768,7 +3470,7 @@
             <w:noProof/>
             <w:webHidden/>
           </w:rPr>
-          <w:instrText xml:space="preserve"> PAGEREF _Toc89585956 \h </w:instrText>
+          <w:instrText xml:space="preserve"> PAGEREF _Toc95287898 \h </w:instrText>
         </w:r>
         <w:r>
           <w:rPr>
@@ -3788,7 +3490,7 @@
             <w:noProof/>
             <w:webHidden/>
           </w:rPr>
-          <w:t>13</w:t>
+          <w:t>11</w:t>
         </w:r>
         <w:r>
           <w:rPr>
@@ -3815,7 +3517,7 @@
           <w:szCs w:val="22"/>
         </w:rPr>
       </w:pPr>
-      <w:hyperlink w:anchor="_Toc89585957" w:history="1">
+      <w:hyperlink w:anchor="_Toc95287899" w:history="1">
         <w:r>
           <w:rPr>
             <w:rStyle w:val="Hyperlink"/>
@@ -3860,7 +3562,7 @@
             <w:noProof/>
             <w:webHidden/>
           </w:rPr>
-          <w:instrText xml:space="preserve"> PAGEREF _Toc89585957 \h </w:instrText>
+          <w:instrText xml:space="preserve"> PAGEREF _Toc95287899 \h </w:instrText>
         </w:r>
         <w:r>
           <w:rPr>
@@ -3880,7 +3582,7 @@
             <w:noProof/>
             <w:webHidden/>
           </w:rPr>
-          <w:t>13</w:t>
+          <w:t>11</w:t>
         </w:r>
         <w:r>
           <w:rPr>
@@ -3908,7 +3610,7 @@
           <w:szCs w:val="22"/>
         </w:rPr>
       </w:pPr>
-      <w:hyperlink w:anchor="_Toc89585958" w:history="1">
+      <w:hyperlink w:anchor="_Toc95287900" w:history="1">
         <w:r>
           <w:rPr>
             <w:rStyle w:val="Hyperlink"/>
@@ -3954,7 +3656,7 @@
             <w:noProof/>
             <w:webHidden/>
           </w:rPr>
-          <w:instrText xml:space="preserve"> PAGEREF _Toc89585958 \h </w:instrText>
+          <w:instrText xml:space="preserve"> PAGEREF _Toc95287900 \h </w:instrText>
         </w:r>
         <w:r>
           <w:rPr>
@@ -3974,7 +3676,7 @@
             <w:noProof/>
             <w:webHidden/>
           </w:rPr>
-          <w:t>14</w:t>
+          <w:t>12</w:t>
         </w:r>
         <w:r>
           <w:rPr>
@@ -4011,7 +3713,7 @@
         <w:pStyle w:val="Heading1"/>
       </w:pPr>
       <w:bookmarkStart w:id="1" w:name="_Toc102232953"/>
-      <w:bookmarkStart w:id="2" w:name="_Toc89585917"/>
+      <w:bookmarkStart w:id="2" w:name="_Toc95287862"/>
       <w:r>
         <w:lastRenderedPageBreak/>
         <w:t>Introduction</w:t>
@@ -4027,29 +3729,15 @@
       <w:r>
         <w:t xml:space="preserve">This document describes the </w:t>
       </w:r>
-      <w:r>
-        <w:fldChar w:fldCharType="begin"/>
-      </w:r>
-      <w:r>
-        <w:instrText xml:space="preserve"> DOCPROPERTY  "Extension Name"  \* MERGEFORMAT </w:instrText>
-      </w:r>
-      <w:r>
-        <w:fldChar w:fldCharType="separate"/>
-      </w:r>
-      <w:r>
-        <w:rPr>
-          <w:b/>
-          <w:bCs/>
-        </w:rPr>
-        <w:t>Base Hurricane</w:t>
-      </w:r>
-      <w:r>
-        <w:rPr>
-          <w:b/>
-          <w:bCs/>
-        </w:rPr>
-        <w:fldChar w:fldCharType="end"/>
-      </w:r>
+      <w:fldSimple w:instr=" DOCPROPERTY  &quot;Extension Name&quot;  \* MERGEFORMAT ">
+        <w:r>
+          <w:rPr>
+            <w:b/>
+            <w:bCs/>
+          </w:rPr>
+          <w:t>Base Hurricane</w:t>
+        </w:r>
+      </w:fldSimple>
       <w:r>
         <w:t xml:space="preserve"> extension for the LANDIS-II model.  For information about the model and its core concepts, see the </w:t>
       </w:r>
@@ -4170,7 +3858,7 @@
         <w:pStyle w:val="Heading2"/>
       </w:pPr>
       <w:bookmarkStart w:id="3" w:name="_Toc102232954"/>
-      <w:bookmarkStart w:id="4" w:name="_Toc89585918"/>
+      <w:bookmarkStart w:id="4" w:name="_Toc95287863"/>
       <w:r>
         <w:t>Hurricane</w:t>
       </w:r>
@@ -4327,7 +4015,7 @@
         <w:pStyle w:val="Heading2"/>
       </w:pPr>
       <w:bookmarkStart w:id="5" w:name="_Ref17380362"/>
-      <w:bookmarkStart w:id="6" w:name="_Toc89585920"/>
+      <w:bookmarkStart w:id="6" w:name="_Toc95287864"/>
       <w:r>
         <w:t>Modelling of Landfall Wind Speed</w:t>
       </w:r>
@@ -4485,7 +4173,7 @@
               </wp:anchor>
             </w:drawing>
           </mc:Choice>
-          <mc:Fallback xmlns:w16cid="http://schemas.microsoft.com/office/word/2016/wordml/cid" xmlns:am3d="http://schemas.microsoft.com/office/drawing/2017/model3d" xmlns:aink="http://schemas.microsoft.com/office/drawing/2016/ink" xmlns:cx8="http://schemas.microsoft.com/office/drawing/2016/5/14/chartex" xmlns:cx7="http://schemas.microsoft.com/office/drawing/2016/5/13/chartex" xmlns:cx6="http://schemas.microsoft.com/office/drawing/2016/5/12/chartex" xmlns:cx5="http://schemas.microsoft.com/office/drawing/2016/5/11/chartex" xmlns:cx4="http://schemas.microsoft.com/office/drawing/2016/5/10/chartex" xmlns:cx3="http://schemas.microsoft.com/office/drawing/2016/5/9/chartex" xmlns:cx2="http://schemas.microsoft.com/office/drawing/2015/10/21/chartex">
+          <mc:Fallback xmlns:cx2="http://schemas.microsoft.com/office/drawing/2015/10/21/chartex" xmlns:cx3="http://schemas.microsoft.com/office/drawing/2016/5/9/chartex" xmlns:cx4="http://schemas.microsoft.com/office/drawing/2016/5/10/chartex" xmlns:cx5="http://schemas.microsoft.com/office/drawing/2016/5/11/chartex" xmlns:cx6="http://schemas.microsoft.com/office/drawing/2016/5/12/chartex" xmlns:cx7="http://schemas.microsoft.com/office/drawing/2016/5/13/chartex" xmlns:cx8="http://schemas.microsoft.com/office/drawing/2016/5/14/chartex" xmlns:aink="http://schemas.microsoft.com/office/drawing/2016/ink" xmlns:am3d="http://schemas.microsoft.com/office/drawing/2017/model3d" xmlns:w16cid="http://schemas.microsoft.com/office/word/2016/wordml/cid">
             <w:pict>
               <v:group w14:anchorId="62790D8D" id="Group 8" o:spid="_x0000_s1026" style="position:absolute;margin-left:127.15pt;margin-top:119.75pt;width:34.2pt;height:46.8pt;z-index:251717632;mso-width-relative:margin;mso-height-relative:margin" coordsize="4419,5905" o:gfxdata="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">
                 <v:shapetype id="_x0000_t32" coordsize="21600,21600" o:spt="32" o:oned="t" path="m,l21600,21600e" filled="f">
@@ -4558,7 +4246,7 @@
               </wp:anchor>
             </w:drawing>
           </mc:Choice>
-          <mc:Fallback xmlns:w16cid="http://schemas.microsoft.com/office/word/2016/wordml/cid" xmlns:am3d="http://schemas.microsoft.com/office/drawing/2017/model3d" xmlns:aink="http://schemas.microsoft.com/office/drawing/2016/ink" xmlns:cx8="http://schemas.microsoft.com/office/drawing/2016/5/14/chartex" xmlns:cx7="http://schemas.microsoft.com/office/drawing/2016/5/13/chartex" xmlns:cx6="http://schemas.microsoft.com/office/drawing/2016/5/12/chartex" xmlns:cx5="http://schemas.microsoft.com/office/drawing/2016/5/11/chartex" xmlns:cx4="http://schemas.microsoft.com/office/drawing/2016/5/10/chartex" xmlns:cx3="http://schemas.microsoft.com/office/drawing/2016/5/9/chartex" xmlns:cx2="http://schemas.microsoft.com/office/drawing/2015/10/21/chartex">
+          <mc:Fallback xmlns:cx2="http://schemas.microsoft.com/office/drawing/2015/10/21/chartex" xmlns:cx3="http://schemas.microsoft.com/office/drawing/2016/5/9/chartex" xmlns:cx4="http://schemas.microsoft.com/office/drawing/2016/5/10/chartex" xmlns:cx5="http://schemas.microsoft.com/office/drawing/2016/5/11/chartex" xmlns:cx6="http://schemas.microsoft.com/office/drawing/2016/5/12/chartex" xmlns:cx7="http://schemas.microsoft.com/office/drawing/2016/5/13/chartex" xmlns:cx8="http://schemas.microsoft.com/office/drawing/2016/5/14/chartex" xmlns:aink="http://schemas.microsoft.com/office/drawing/2016/ink" xmlns:am3d="http://schemas.microsoft.com/office/drawing/2017/model3d" xmlns:w16cid="http://schemas.microsoft.com/office/word/2016/wordml/cid">
             <w:pict>
               <v:line w14:anchorId="1FC50A7E" id="Straight Connector 29" o:spid="_x0000_s1026" style="position:absolute;z-index:251714560;visibility:visible;mso-wrap-style:square;mso-wrap-distance-left:9pt;mso-wrap-distance-top:0;mso-wrap-distance-right:9pt;mso-wrap-distance-bottom:0;mso-position-horizontal:absolute;mso-position-horizontal-relative:text;mso-position-vertical:absolute;mso-position-vertical-relative:text" from="126.55pt,23.45pt" to="126.55pt,173.45pt" o:gfxdata="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" strokecolor="black [3040]" strokeweight=".8pt">
                 <v:stroke dashstyle="longDash"/>
@@ -4670,7 +4358,7 @@
               </wp:anchor>
             </w:drawing>
           </mc:Choice>
-          <mc:Fallback xmlns:w16cid="http://schemas.microsoft.com/office/word/2016/wordml/cid" xmlns:am3d="http://schemas.microsoft.com/office/drawing/2017/model3d" xmlns:aink="http://schemas.microsoft.com/office/drawing/2016/ink" xmlns:cx8="http://schemas.microsoft.com/office/drawing/2016/5/14/chartex" xmlns:cx7="http://schemas.microsoft.com/office/drawing/2016/5/13/chartex" xmlns:cx6="http://schemas.microsoft.com/office/drawing/2016/5/12/chartex" xmlns:cx5="http://schemas.microsoft.com/office/drawing/2016/5/11/chartex" xmlns:cx4="http://schemas.microsoft.com/office/drawing/2016/5/10/chartex" xmlns:cx3="http://schemas.microsoft.com/office/drawing/2016/5/9/chartex" xmlns:cx2="http://schemas.microsoft.com/office/drawing/2015/10/21/chartex">
+          <mc:Fallback xmlns:cx2="http://schemas.microsoft.com/office/drawing/2015/10/21/chartex" xmlns:cx3="http://schemas.microsoft.com/office/drawing/2016/5/9/chartex" xmlns:cx4="http://schemas.microsoft.com/office/drawing/2016/5/10/chartex" xmlns:cx5="http://schemas.microsoft.com/office/drawing/2016/5/11/chartex" xmlns:cx6="http://schemas.microsoft.com/office/drawing/2016/5/12/chartex" xmlns:cx7="http://schemas.microsoft.com/office/drawing/2016/5/13/chartex" xmlns:cx8="http://schemas.microsoft.com/office/drawing/2016/5/14/chartex" xmlns:aink="http://schemas.microsoft.com/office/drawing/2016/ink" xmlns:am3d="http://schemas.microsoft.com/office/drawing/2017/model3d" xmlns:w16cid="http://schemas.microsoft.com/office/word/2016/wordml/cid">
             <w:pict>
               <v:group w14:anchorId="514158EE" id="Group 201" o:spid="_x0000_s1026" style="position:absolute;margin-left:310.15pt;margin-top:81.35pt;width:15.6pt;height:84pt;z-index:251716608;mso-width-relative:margin;mso-height-relative:margin" coordsize="1981,10668" o:gfxdata="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">
                 <v:shape id="Straight Arrow Connector 202" o:spid="_x0000_s1027" type="#_x0000_t32" style="position:absolute;left:800;width:1181;height:10668;visibility:visible;mso-wrap-style:square" o:connectortype="straight" o:gfxdata="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" strokecolor="black [3040]">
@@ -4779,7 +4467,7 @@
               </wp:anchor>
             </w:drawing>
           </mc:Choice>
-          <mc:Fallback xmlns:w16cid="http://schemas.microsoft.com/office/word/2016/wordml/cid" xmlns:am3d="http://schemas.microsoft.com/office/drawing/2017/model3d" xmlns:aink="http://schemas.microsoft.com/office/drawing/2016/ink" xmlns:cx8="http://schemas.microsoft.com/office/drawing/2016/5/14/chartex" xmlns:cx7="http://schemas.microsoft.com/office/drawing/2016/5/13/chartex" xmlns:cx6="http://schemas.microsoft.com/office/drawing/2016/5/12/chartex" xmlns:cx5="http://schemas.microsoft.com/office/drawing/2016/5/11/chartex" xmlns:cx4="http://schemas.microsoft.com/office/drawing/2016/5/10/chartex" xmlns:cx3="http://schemas.microsoft.com/office/drawing/2016/5/9/chartex" xmlns:cx2="http://schemas.microsoft.com/office/drawing/2015/10/21/chartex">
+          <mc:Fallback xmlns:cx2="http://schemas.microsoft.com/office/drawing/2015/10/21/chartex" xmlns:cx3="http://schemas.microsoft.com/office/drawing/2016/5/9/chartex" xmlns:cx4="http://schemas.microsoft.com/office/drawing/2016/5/10/chartex" xmlns:cx5="http://schemas.microsoft.com/office/drawing/2016/5/11/chartex" xmlns:cx6="http://schemas.microsoft.com/office/drawing/2016/5/12/chartex" xmlns:cx7="http://schemas.microsoft.com/office/drawing/2016/5/13/chartex" xmlns:cx8="http://schemas.microsoft.com/office/drawing/2016/5/14/chartex" xmlns:aink="http://schemas.microsoft.com/office/drawing/2016/ink" xmlns:am3d="http://schemas.microsoft.com/office/drawing/2017/model3d" xmlns:w16cid="http://schemas.microsoft.com/office/word/2016/wordml/cid">
             <w:pict>
               <v:group w14:anchorId="34F6EB63" id="Group 204" o:spid="_x0000_s1026" style="position:absolute;margin-left:65.05pt;margin-top:123.05pt;width:15pt;height:42.6pt;z-index:251715584" coordsize="1905,5410" o:gfxdata="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">
                 <v:shape id="Straight Arrow Connector 205" o:spid="_x0000_s1027" type="#_x0000_t32" style="position:absolute;left:800;width:1105;height:5410;visibility:visible;mso-wrap-style:square" o:connectortype="straight" o:gfxdata="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" strokecolor="black [3040]">
@@ -5341,7 +5029,7 @@
               </wp:anchor>
             </w:drawing>
           </mc:Choice>
-          <mc:Fallback xmlns:w16cid="http://schemas.microsoft.com/office/word/2016/wordml/cid" xmlns:am3d="http://schemas.microsoft.com/office/drawing/2017/model3d" xmlns:aink="http://schemas.microsoft.com/office/drawing/2016/ink" xmlns:cx8="http://schemas.microsoft.com/office/drawing/2016/5/14/chartex" xmlns:cx7="http://schemas.microsoft.com/office/drawing/2016/5/13/chartex" xmlns:cx6="http://schemas.microsoft.com/office/drawing/2016/5/12/chartex" xmlns:cx5="http://schemas.microsoft.com/office/drawing/2016/5/11/chartex" xmlns:cx4="http://schemas.microsoft.com/office/drawing/2016/5/10/chartex" xmlns:cx3="http://schemas.microsoft.com/office/drawing/2016/5/9/chartex" xmlns:cx2="http://schemas.microsoft.com/office/drawing/2015/10/21/chartex">
+          <mc:Fallback xmlns:cx2="http://schemas.microsoft.com/office/drawing/2015/10/21/chartex" xmlns:cx3="http://schemas.microsoft.com/office/drawing/2016/5/9/chartex" xmlns:cx4="http://schemas.microsoft.com/office/drawing/2016/5/10/chartex" xmlns:cx5="http://schemas.microsoft.com/office/drawing/2016/5/11/chartex" xmlns:cx6="http://schemas.microsoft.com/office/drawing/2016/5/12/chartex" xmlns:cx7="http://schemas.microsoft.com/office/drawing/2016/5/13/chartex" xmlns:cx8="http://schemas.microsoft.com/office/drawing/2016/5/14/chartex" xmlns:aink="http://schemas.microsoft.com/office/drawing/2016/ink" xmlns:am3d="http://schemas.microsoft.com/office/drawing/2017/model3d" xmlns:w16cid="http://schemas.microsoft.com/office/word/2016/wordml/cid">
             <w:pict>
               <v:rect w14:anchorId="273665E2" id="Rectangle 212" o:spid="_x0000_s1026" style="position:absolute;margin-left:326.65pt;margin-top:9.9pt;width:24.6pt;height:166.2pt;z-index:251708416;visibility:visible;mso-wrap-style:square;mso-height-percent:0;mso-wrap-distance-left:9pt;mso-wrap-distance-top:0;mso-wrap-distance-right:9pt;mso-wrap-distance-bottom:0;mso-position-horizontal:absolute;mso-position-horizontal-relative:text;mso-position-vertical:absolute;mso-position-vertical-relative:text;mso-height-percent:0;mso-height-relative:margin;v-text-anchor:middle" o:gfxdata="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" fillcolor="white [3212]" stroked="f" strokeweight="2pt"/>
             </w:pict>
@@ -5421,7 +5109,7 @@
               </wp:anchor>
             </w:drawing>
           </mc:Choice>
-          <mc:Fallback xmlns:w16cid="http://schemas.microsoft.com/office/word/2016/wordml/cid" xmlns:am3d="http://schemas.microsoft.com/office/drawing/2017/model3d" xmlns:aink="http://schemas.microsoft.com/office/drawing/2016/ink" xmlns:cx8="http://schemas.microsoft.com/office/drawing/2016/5/14/chartex" xmlns:cx7="http://schemas.microsoft.com/office/drawing/2016/5/13/chartex" xmlns:cx6="http://schemas.microsoft.com/office/drawing/2016/5/12/chartex" xmlns:cx5="http://schemas.microsoft.com/office/drawing/2016/5/11/chartex" xmlns:cx4="http://schemas.microsoft.com/office/drawing/2016/5/10/chartex" xmlns:cx3="http://schemas.microsoft.com/office/drawing/2016/5/9/chartex" xmlns:cx2="http://schemas.microsoft.com/office/drawing/2015/10/21/chartex">
+          <mc:Fallback xmlns:cx2="http://schemas.microsoft.com/office/drawing/2015/10/21/chartex" xmlns:cx3="http://schemas.microsoft.com/office/drawing/2016/5/9/chartex" xmlns:cx4="http://schemas.microsoft.com/office/drawing/2016/5/10/chartex" xmlns:cx5="http://schemas.microsoft.com/office/drawing/2016/5/11/chartex" xmlns:cx6="http://schemas.microsoft.com/office/drawing/2016/5/12/chartex" xmlns:cx7="http://schemas.microsoft.com/office/drawing/2016/5/13/chartex" xmlns:cx8="http://schemas.microsoft.com/office/drawing/2016/5/14/chartex" xmlns:aink="http://schemas.microsoft.com/office/drawing/2016/ink" xmlns:am3d="http://schemas.microsoft.com/office/drawing/2017/model3d" xmlns:w16cid="http://schemas.microsoft.com/office/word/2016/wordml/cid">
             <w:pict>
               <v:rect w14:anchorId="5D3E343D" id="Rectangle 213" o:spid="_x0000_s1026" style="position:absolute;margin-left:76.45pt;margin-top:171.05pt;width:255.6pt;height:11.4pt;z-index:251707392;visibility:visible;mso-wrap-style:square;mso-width-percent:0;mso-height-percent:0;mso-wrap-distance-left:9pt;mso-wrap-distance-top:0;mso-wrap-distance-right:9pt;mso-wrap-distance-bottom:0;mso-position-horizontal:absolute;mso-position-horizontal-relative:text;mso-position-vertical:absolute;mso-position-vertical-relative:text;mso-width-percent:0;mso-height-percent:0;mso-width-relative:margin;mso-height-relative:margin;v-text-anchor:middle" o:gfxdata="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" fillcolor="white [3212]" stroked="f" strokeweight="2pt"/>
             </w:pict>
@@ -5495,7 +5183,7 @@
               </wp:anchor>
             </w:drawing>
           </mc:Choice>
-          <mc:Fallback xmlns:w16cid="http://schemas.microsoft.com/office/word/2016/wordml/cid" xmlns:am3d="http://schemas.microsoft.com/office/drawing/2017/model3d" xmlns:aink="http://schemas.microsoft.com/office/drawing/2016/ink" xmlns:cx8="http://schemas.microsoft.com/office/drawing/2016/5/14/chartex" xmlns:cx7="http://schemas.microsoft.com/office/drawing/2016/5/13/chartex" xmlns:cx6="http://schemas.microsoft.com/office/drawing/2016/5/12/chartex" xmlns:cx5="http://schemas.microsoft.com/office/drawing/2016/5/11/chartex" xmlns:cx4="http://schemas.microsoft.com/office/drawing/2016/5/10/chartex" xmlns:cx3="http://schemas.microsoft.com/office/drawing/2016/5/9/chartex" xmlns:cx2="http://schemas.microsoft.com/office/drawing/2015/10/21/chartex">
+          <mc:Fallback xmlns:cx2="http://schemas.microsoft.com/office/drawing/2015/10/21/chartex" xmlns:cx3="http://schemas.microsoft.com/office/drawing/2016/5/9/chartex" xmlns:cx4="http://schemas.microsoft.com/office/drawing/2016/5/10/chartex" xmlns:cx5="http://schemas.microsoft.com/office/drawing/2016/5/11/chartex" xmlns:cx6="http://schemas.microsoft.com/office/drawing/2016/5/12/chartex" xmlns:cx7="http://schemas.microsoft.com/office/drawing/2016/5/13/chartex" xmlns:cx8="http://schemas.microsoft.com/office/drawing/2016/5/14/chartex" xmlns:aink="http://schemas.microsoft.com/office/drawing/2016/ink" xmlns:am3d="http://schemas.microsoft.com/office/drawing/2017/model3d" xmlns:w16cid="http://schemas.microsoft.com/office/word/2016/wordml/cid">
             <w:pict>
               <v:rect w14:anchorId="2D39CF48" id="Rectangle 214" o:spid="_x0000_s1026" style="position:absolute;margin-left:50.05pt;margin-top:6.65pt;width:24.6pt;height:166.2pt;z-index:251706368;visibility:visible;mso-wrap-style:square;mso-wrap-distance-left:9pt;mso-wrap-distance-top:0;mso-wrap-distance-right:9pt;mso-wrap-distance-bottom:0;mso-position-horizontal:absolute;mso-position-horizontal-relative:text;mso-position-vertical:absolute;mso-position-vertical-relative:text;v-text-anchor:middle" o:gfxdata="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" fillcolor="white [3212]" stroked="f" strokeweight="2pt"/>
             </w:pict>
@@ -5568,10 +5256,7 @@
         <w:t>Figure 1: Log-Normal Distribution of Randomly Generated Landfall Wind Speed ValuesNote that the image for Figure 1 has been modified by revising the axes and adding labels.</w:t>
       </w:r>
       <w:r>
-        <w:t xml:space="preserve">  Modified f</w:t>
-      </w:r>
-      <w:r>
-        <w:t xml:space="preserve">rom </w:t>
+        <w:t xml:space="preserve">  Modified from </w:t>
       </w:r>
       <w:hyperlink r:id="rId10" w:history="1">
         <w:r>
@@ -5588,7 +5273,7 @@
         <w:pStyle w:val="Heading2"/>
       </w:pPr>
       <w:bookmarkStart w:id="7" w:name="_Ref17381554"/>
-      <w:bookmarkStart w:id="8" w:name="_Toc89585921"/>
+      <w:bookmarkStart w:id="8" w:name="_Toc95287865"/>
       <w:r>
         <w:t xml:space="preserve">Locating </w:t>
       </w:r>
@@ -5624,7 +5309,40 @@
         <w:pStyle w:val="Body"/>
       </w:pPr>
       <w:r>
-        <w:t>The coastal center point (the average storm landfall location) is identified with an X and Y coordinate located within the study area.  A coastal slope determines the relationship of the coast to the storm center point.</w:t>
+        <w:t xml:space="preserve">The coastal center point (the </w:t>
+      </w:r>
+      <w:r>
+        <w:rPr>
+          <w:i/>
+        </w:rPr>
+        <w:t>average</w:t>
+      </w:r>
+      <w:r>
+        <w:t xml:space="preserve"> storm landfall location) is identified with an X and Y coordinate located within the study area.  A coastal </w:t>
+      </w:r>
+      <w:r>
+        <w:t>‘</w:t>
+      </w:r>
+      <w:r>
+        <w:t>slope</w:t>
+      </w:r>
+      <w:r>
+        <w:t>’</w:t>
+      </w:r>
+      <w:r>
+        <w:t xml:space="preserve"> determines the </w:t>
+      </w:r>
+      <w:r>
+        <w:t xml:space="preserve">arrangement </w:t>
+      </w:r>
+      <w:r>
+        <w:t xml:space="preserve">of the coast </w:t>
+      </w:r>
+      <w:r>
+        <w:t xml:space="preserve">relative </w:t>
+      </w:r>
+      <w:r>
+        <w:t>to the storm center point.</w:t>
       </w:r>
     </w:p>
     <w:p>
@@ -5632,32 +5350,38 @@
         <w:pStyle w:val="Body"/>
       </w:pPr>
       <w:r>
+        <w:t>Note that the overall study area must be large enough to accommodate a coastline that is large enough to produce all storms that could strike the study area.  If the study area is small relative to the size of expected storms, it may be necessary to create a landscape with a small fraction of active cells.  There is, however, no penalty within LANDIS-II for having one or many inactive cells.  They consume neither memory or require any additional processing.</w:t>
+      </w:r>
+    </w:p>
+    <w:p>
+      <w:pPr>
+        <w:pStyle w:val="Body"/>
+      </w:pPr>
+      <w:r>
         <w:t xml:space="preserve">A storm can originate anywhere along the coastline (randomly selected from a normal distribution that describes the distribution of storms along the coastline) and will progress </w:t>
       </w:r>
       <w:r>
         <w:t xml:space="preserve">in a direction determined from a normal distribution.  </w:t>
       </w:r>
-      <w:bookmarkStart w:id="9" w:name="_GoBack"/>
-      <w:bookmarkEnd w:id="9"/>
     </w:p>
     <w:p>
       <w:pPr>
         <w:pStyle w:val="Heading2"/>
       </w:pPr>
-      <w:bookmarkStart w:id="10" w:name="_Toc89585924"/>
-      <w:bookmarkStart w:id="11" w:name="_Toc133386203"/>
-      <w:bookmarkStart w:id="12" w:name="_Toc133907137"/>
+      <w:bookmarkStart w:id="9" w:name="_Toc133386203"/>
+      <w:bookmarkStart w:id="10" w:name="_Toc133907137"/>
+      <w:bookmarkStart w:id="11" w:name="_Toc95287866"/>
       <w:r>
         <w:t>Major Releases</w:t>
       </w:r>
-      <w:bookmarkEnd w:id="10"/>
+      <w:bookmarkEnd w:id="11"/>
     </w:p>
     <w:p>
       <w:pPr>
         <w:pStyle w:val="Heading3"/>
         <w:ind w:left="720" w:hanging="720"/>
       </w:pPr>
-      <w:bookmarkStart w:id="13" w:name="_Toc89585925"/>
+      <w:bookmarkStart w:id="12" w:name="_Toc95287867"/>
       <w:r>
         <w:t xml:space="preserve">Version </w:t>
       </w:r>
@@ -5670,97 +5394,97 @@
       <w:r>
         <w:t>0</w:t>
       </w:r>
+      <w:bookmarkEnd w:id="12"/>
+    </w:p>
+    <w:p>
+      <w:pPr>
+        <w:pStyle w:val="Body"/>
+      </w:pPr>
+      <w:r>
+        <w:t xml:space="preserve">The </w:t>
+      </w:r>
+      <w:r>
+        <w:t xml:space="preserve">first official </w:t>
+      </w:r>
+      <w:r>
+        <w:t>release of Base Hurricane</w:t>
+      </w:r>
+      <w:r>
+        <w:t>.</w:t>
+      </w:r>
+    </w:p>
+    <w:p>
+      <w:pPr>
+        <w:pStyle w:val="Heading2"/>
+      </w:pPr>
+      <w:bookmarkStart w:id="13" w:name="_Toc95287868"/>
+      <w:bookmarkEnd w:id="9"/>
+      <w:bookmarkEnd w:id="10"/>
+      <w:r>
+        <w:t>Minor Releases</w:t>
+      </w:r>
       <w:bookmarkEnd w:id="13"/>
     </w:p>
     <w:p>
       <w:pPr>
+        <w:pStyle w:val="Heading2"/>
+      </w:pPr>
+      <w:bookmarkStart w:id="14" w:name="_Toc95287869"/>
+      <w:r>
+        <w:t>Acknowledgements</w:t>
+      </w:r>
+      <w:bookmarkEnd w:id="14"/>
+    </w:p>
+    <w:p>
+      <w:pPr>
         <w:pStyle w:val="Body"/>
       </w:pPr>
       <w:r>
-        <w:t xml:space="preserve">The </w:t>
-      </w:r>
-      <w:r>
-        <w:t xml:space="preserve">first official </w:t>
-      </w:r>
-      <w:r>
-        <w:t>release of Base Hurricane</w:t>
-      </w:r>
-      <w:r>
+        <w:t xml:space="preserve">Funding for the development of </w:t>
+      </w:r>
+      <w:r>
+        <w:t xml:space="preserve">this </w:t>
+      </w:r>
+      <w:r>
+        <w:t xml:space="preserve">LANDIS-II </w:t>
+      </w:r>
+      <w:r>
+        <w:t xml:space="preserve">extension </w:t>
+      </w:r>
+      <w:r>
+        <w:t xml:space="preserve">has been provided by the </w:t>
+      </w:r>
+      <w:r>
+        <w:t>United States Department of Defense</w:t>
+      </w:r>
+      <w:r>
+        <w:t xml:space="preserve"> and the </w:t>
+      </w:r>
+      <w:r>
+        <w:rPr>
+          <w:highlight w:val="yellow"/>
+        </w:rPr>
+        <w:t>National Science Foundation</w:t>
+      </w:r>
+      <w:r>
+        <w:rPr>
+          <w:highlight w:val="yellow"/>
+        </w:rPr>
         <w:t>.</w:t>
       </w:r>
     </w:p>
     <w:p>
       <w:pPr>
-        <w:pStyle w:val="Heading2"/>
-      </w:pPr>
-      <w:bookmarkStart w:id="14" w:name="_Toc89585926"/>
-      <w:bookmarkEnd w:id="11"/>
-      <w:bookmarkEnd w:id="12"/>
-      <w:r>
-        <w:t>Minor Releases</w:t>
-      </w:r>
-      <w:bookmarkEnd w:id="14"/>
-    </w:p>
-    <w:p>
-      <w:pPr>
-        <w:pStyle w:val="Heading2"/>
-      </w:pPr>
-      <w:bookmarkStart w:id="15" w:name="_Toc89585927"/>
-      <w:r>
-        <w:t>Acknowledgements</w:t>
-      </w:r>
-      <w:bookmarkEnd w:id="15"/>
-    </w:p>
-    <w:p>
-      <w:pPr>
-        <w:pStyle w:val="Body"/>
-      </w:pPr>
-      <w:r>
-        <w:t xml:space="preserve">Funding for the development of </w:t>
-      </w:r>
-      <w:r>
-        <w:t xml:space="preserve">this </w:t>
-      </w:r>
-      <w:r>
-        <w:t xml:space="preserve">LANDIS-II </w:t>
-      </w:r>
-      <w:r>
-        <w:t xml:space="preserve">extension </w:t>
-      </w:r>
-      <w:r>
-        <w:t xml:space="preserve">has been provided by the </w:t>
-      </w:r>
-      <w:r>
-        <w:t>United States Department of Defense</w:t>
-      </w:r>
-      <w:r>
-        <w:t xml:space="preserve"> and the </w:t>
-      </w:r>
-      <w:r>
-        <w:rPr>
-          <w:highlight w:val="yellow"/>
-        </w:rPr>
-        <w:t>National Science Foundation</w:t>
-      </w:r>
-      <w:r>
-        <w:rPr>
-          <w:highlight w:val="yellow"/>
-        </w:rPr>
-        <w:t>.</w:t>
-      </w:r>
-    </w:p>
-    <w:p>
-      <w:pPr>
         <w:pStyle w:val="Heading1"/>
       </w:pPr>
-      <w:bookmarkStart w:id="16" w:name="_Toc102232959"/>
-      <w:bookmarkStart w:id="17" w:name="_Toc89585928"/>
+      <w:bookmarkStart w:id="15" w:name="_Toc102232959"/>
+      <w:bookmarkStart w:id="16" w:name="_Toc95287870"/>
       <w:r>
         <w:lastRenderedPageBreak/>
         <w:t>Input File</w:t>
       </w:r>
+      <w:bookmarkEnd w:id="15"/>
       <w:bookmarkEnd w:id="16"/>
-      <w:bookmarkEnd w:id="17"/>
     </w:p>
     <w:p>
       <w:pPr>
@@ -5784,17 +5508,17 @@
       <w:pPr>
         <w:pStyle w:val="Heading2"/>
       </w:pPr>
-      <w:bookmarkStart w:id="18" w:name="_Toc112235332"/>
-      <w:bookmarkStart w:id="19" w:name="_Toc133386213"/>
-      <w:bookmarkStart w:id="20" w:name="_Toc133907148"/>
-      <w:bookmarkStart w:id="21" w:name="_Toc89585929"/>
+      <w:bookmarkStart w:id="17" w:name="_Toc112235332"/>
+      <w:bookmarkStart w:id="18" w:name="_Toc133386213"/>
+      <w:bookmarkStart w:id="19" w:name="_Toc133907148"/>
+      <w:bookmarkStart w:id="20" w:name="_Toc95287871"/>
       <w:r>
         <w:t>LandisData</w:t>
       </w:r>
+      <w:bookmarkEnd w:id="17"/>
       <w:bookmarkEnd w:id="18"/>
       <w:bookmarkEnd w:id="19"/>
       <w:bookmarkEnd w:id="20"/>
-      <w:bookmarkEnd w:id="21"/>
     </w:p>
     <w:p>
       <w:pPr>
@@ -5850,17 +5574,17 @@
       <w:pPr>
         <w:pStyle w:val="Heading2"/>
       </w:pPr>
-      <w:bookmarkStart w:id="22" w:name="_Toc112235333"/>
-      <w:bookmarkStart w:id="23" w:name="_Toc133386214"/>
-      <w:bookmarkStart w:id="24" w:name="_Toc133907149"/>
-      <w:bookmarkStart w:id="25" w:name="_Toc89585930"/>
+      <w:bookmarkStart w:id="21" w:name="_Toc112235333"/>
+      <w:bookmarkStart w:id="22" w:name="_Toc133386214"/>
+      <w:bookmarkStart w:id="23" w:name="_Toc133907149"/>
+      <w:bookmarkStart w:id="24" w:name="_Toc95287872"/>
       <w:r>
         <w:t>Timestep</w:t>
       </w:r>
+      <w:bookmarkEnd w:id="21"/>
       <w:bookmarkEnd w:id="22"/>
       <w:bookmarkEnd w:id="23"/>
       <w:bookmarkEnd w:id="24"/>
-      <w:bookmarkEnd w:id="25"/>
     </w:p>
     <w:p>
       <w:pPr>
@@ -5916,9 +5640,9 @@
       <w:pPr>
         <w:pStyle w:val="Heading2"/>
       </w:pPr>
-      <w:bookmarkStart w:id="26" w:name="_Toc89585931"/>
-      <w:bookmarkStart w:id="27" w:name="_Ref133899099"/>
-      <w:bookmarkStart w:id="28" w:name="_Toc133907154"/>
+      <w:bookmarkStart w:id="25" w:name="_Ref133899099"/>
+      <w:bookmarkStart w:id="26" w:name="_Toc133907154"/>
+      <w:bookmarkStart w:id="27" w:name="_Toc95287873"/>
       <w:r>
         <w:t>InputUnitsEnglish (</w:t>
       </w:r>
@@ -5928,89 +5652,80 @@
       <w:r>
         <w:t>oolean, optional)</w:t>
       </w:r>
+      <w:bookmarkEnd w:id="27"/>
+    </w:p>
+    <w:p>
+      <w:pPr>
+        <w:pStyle w:val="Body"/>
+      </w:pPr>
+      <w:r>
+        <w:rPr>
+          <w:rFonts w:ascii="Consolas" w:hAnsi="Consolas"/>
+          <w:sz w:val="19"/>
+          <w:szCs w:val="19"/>
+        </w:rPr>
+        <w:t>InputUnitsEnglish</w:t>
+      </w:r>
+      <w:r>
+        <w:t xml:space="preserve">, is optional. When present, it directs the model to interpret all wind speeds in the input file as statute miles per hour. It is a single word with no other parameters. </w:t>
+      </w:r>
+    </w:p>
+    <w:p>
+      <w:pPr>
+        <w:pStyle w:val="Body"/>
+      </w:pPr>
+      <w:r>
+        <w:t>If the instruction is omitted, wind speeds in the input file are interpreted as kilometers per hour.</w:t>
+      </w:r>
+    </w:p>
+    <w:p>
+      <w:pPr>
+        <w:pStyle w:val="Body"/>
+      </w:pPr>
+      <w:r>
+        <w:t>This instruction only impacts interpretation of speed in the Base Hurricane input file. Wind speeds reported in the .gis output file are in kilometers per hours in every case.</w:t>
+      </w:r>
+    </w:p>
+    <w:p>
+      <w:pPr>
+        <w:pStyle w:val="Body"/>
+      </w:pPr>
+      <w:r>
+        <w:t>Internally all wind speeds are converted to kilometers per hour.</w:t>
+      </w:r>
+    </w:p>
+    <w:p>
+      <w:pPr>
+        <w:pStyle w:val="Heading2"/>
+      </w:pPr>
+      <w:bookmarkStart w:id="28" w:name="_Toc95287874"/>
+      <w:r>
+        <w:t>HurricaneRandomNumberSeed (integer, optional)</w:t>
+      </w:r>
+      <w:bookmarkEnd w:id="28"/>
+    </w:p>
+    <w:p>
+      <w:pPr>
+        <w:pStyle w:val="Body"/>
+      </w:pPr>
+      <w:r>
+        <w:t>New to LANDIS-II:  The user can determine a random number seed that is separate from the Core random number seed.  Doing so allows other stochastic events to vary separately from hurricanes.  For example, the user might want all fires to remain the same while hurricanes varied or vice versa.</w:t>
+      </w:r>
+    </w:p>
+    <w:p>
+      <w:pPr>
+        <w:pStyle w:val="Heading2"/>
+      </w:pPr>
+      <w:bookmarkStart w:id="29" w:name="_Toc95287875"/>
+      <w:r>
+        <w:t>StormOccurrenceProbabilities</w:t>
+      </w:r>
+      <w:bookmarkEnd w:id="25"/>
       <w:bookmarkEnd w:id="26"/>
-    </w:p>
-    <w:p>
-      <w:pPr>
-        <w:pStyle w:val="Body"/>
-      </w:pPr>
-      <w:r>
-        <w:rPr>
-          <w:rFonts w:ascii="Consolas" w:hAnsi="Consolas"/>
-          <w:sz w:val="19"/>
-          <w:szCs w:val="19"/>
-        </w:rPr>
-        <w:t>InputUnitsEnglish</w:t>
-      </w:r>
-      <w:r>
-        <w:t xml:space="preserve">, is optional. When present, it directs the model to interpret all wind speeds in the input file as statute miles per hour. It is a single word with no other parameters. </w:t>
-      </w:r>
-    </w:p>
-    <w:p>
-      <w:pPr>
-        <w:pStyle w:val="Body"/>
-      </w:pPr>
-      <w:r>
-        <w:t>If the instruction is omitted, wind speeds in the input file are interpreted as kilometers per hour.</w:t>
-      </w:r>
-    </w:p>
-    <w:p>
-      <w:pPr>
-        <w:pStyle w:val="Body"/>
-      </w:pPr>
-      <w:r>
-        <w:t>This instruction only impacts interpretation of speed in the Base Hurricane input file. Wind speeds reported in the .gis output file are in kilometers per hours in every case.</w:t>
-      </w:r>
-    </w:p>
-    <w:p>
-      <w:pPr>
-        <w:pStyle w:val="Body"/>
-      </w:pPr>
-      <w:r>
-        <w:t>Internally all wind speeds are converted to kilometers per hour.</w:t>
-      </w:r>
-    </w:p>
-    <w:p>
-      <w:pPr>
-        <w:pStyle w:val="Heading2"/>
-        <w:rPr>
-          <w:highlight w:val="yellow"/>
-        </w:rPr>
-      </w:pPr>
-      <w:bookmarkStart w:id="29" w:name="_Toc89585932"/>
-      <w:r>
-        <w:rPr>
-          <w:highlight w:val="yellow"/>
-        </w:rPr>
-        <w:t>HurricaneRandomNumberSeed (integer, optional)</w:t>
+      <w:r>
+        <w:t xml:space="preserve"> (table)</w:t>
       </w:r>
       <w:bookmarkEnd w:id="29"/>
-    </w:p>
-    <w:p>
-      <w:pPr>
-        <w:pStyle w:val="Body"/>
-      </w:pPr>
-      <w:r>
-        <w:rPr>
-          <w:highlight w:val="yellow"/>
-        </w:rPr>
-        <w:t>New to LANDIS-II:  The user can determine a random number seed that is separate from the Core random number seed.  Doing so allows other stochastic events to vary separately from hurricanes.  For example, the user might want all fires to remain the same while hurricanes varied or vice versa.</w:t>
-      </w:r>
-    </w:p>
-    <w:p>
-      <w:pPr>
-        <w:pStyle w:val="Heading2"/>
-      </w:pPr>
-      <w:bookmarkStart w:id="30" w:name="_Toc89585933"/>
-      <w:r>
-        <w:t>StormOccurrenceProbabilities</w:t>
-      </w:r>
-      <w:bookmarkEnd w:id="27"/>
-      <w:bookmarkEnd w:id="28"/>
-      <w:r>
-        <w:t xml:space="preserve"> (table)</w:t>
-      </w:r>
-      <w:bookmarkEnd w:id="30"/>
     </w:p>
     <w:p>
       <w:pPr>
@@ -6377,10 +6092,31 @@
       <w:pPr>
         <w:pStyle w:val="Heading2"/>
       </w:pPr>
-      <w:bookmarkStart w:id="31" w:name="_Toc89585934"/>
+      <w:bookmarkStart w:id="30" w:name="_Toc95287876"/>
       <w:r>
         <w:t>Landfall Wind Speed</w:t>
       </w:r>
+      <w:bookmarkEnd w:id="30"/>
+    </w:p>
+    <w:p>
+      <w:pPr>
+        <w:pStyle w:val="Body"/>
+      </w:pPr>
+      <w:r>
+        <w:t xml:space="preserve">Landfall Wind Speed is randomly determined with parameters controlled by three input file variables. </w:t>
+      </w:r>
+    </w:p>
+    <w:p>
+      <w:pPr>
+        <w:pStyle w:val="Heading3"/>
+      </w:pPr>
+      <w:bookmarkStart w:id="31" w:name="_Toc95287877"/>
+      <w:r>
+        <w:t>LowBoundLandfallWindSpeed</w:t>
+      </w:r>
+      <w:r>
+        <w:t xml:space="preserve"> (integer)</w:t>
+      </w:r>
       <w:bookmarkEnd w:id="31"/>
     </w:p>
     <w:p>
@@ -6388,16 +6124,19 @@
         <w:pStyle w:val="Body"/>
       </w:pPr>
       <w:r>
-        <w:t xml:space="preserve">Landfall Wind Speed is randomly determined with parameters controlled by three input file variables. </w:t>
+        <w:t>This is the lowest wind speed that a tropical cyclone may have.</w:t>
       </w:r>
     </w:p>
     <w:p>
       <w:pPr>
         <w:pStyle w:val="Heading3"/>
       </w:pPr>
-      <w:bookmarkStart w:id="32" w:name="_Toc89585935"/>
-      <w:r>
-        <w:t>LowBoundLandfallWindSpeed</w:t>
+      <w:bookmarkStart w:id="32" w:name="_Toc95287878"/>
+      <w:r>
+        <w:t>ModeLandfallWind</w:t>
+      </w:r>
+      <w:r>
+        <w:t>Speed</w:t>
       </w:r>
       <w:r>
         <w:t xml:space="preserve"> (integer)</w:t>
@@ -6409,19 +6148,28 @@
         <w:pStyle w:val="Body"/>
       </w:pPr>
       <w:r>
-        <w:t>This is the lowest wind speed that a tropical cyclone may have.</w:t>
+        <w:t xml:space="preserve">This is the most </w:t>
+      </w:r>
+      <w:r>
+        <w:t>frequent</w:t>
+      </w:r>
+      <w:r>
+        <w:t xml:space="preserve"> wind speed that a tropical storm may have.</w:t>
       </w:r>
     </w:p>
     <w:p>
       <w:pPr>
         <w:pStyle w:val="Heading3"/>
       </w:pPr>
-      <w:bookmarkStart w:id="33" w:name="_Toc89585936"/>
-      <w:r>
-        <w:t>ModeLandfallWind</w:t>
-      </w:r>
-      <w:r>
-        <w:t>Speed</w:t>
+      <w:bookmarkStart w:id="33" w:name="_Toc95287879"/>
+      <w:r>
+        <w:t>High</w:t>
+      </w:r>
+      <w:r>
+        <w:t>BoundLandfall</w:t>
+      </w:r>
+      <w:r>
+        <w:t>WindSpeed</w:t>
       </w:r>
       <w:r>
         <w:t xml:space="preserve"> (integer)</w:t>
@@ -6433,31 +6181,32 @@
         <w:pStyle w:val="Body"/>
       </w:pPr>
       <w:r>
-        <w:t xml:space="preserve">This is the most </w:t>
-      </w:r>
-      <w:r>
-        <w:t>frequent</w:t>
-      </w:r>
-      <w:r>
-        <w:t xml:space="preserve"> wind speed that a tropical storm may have.</w:t>
-      </w:r>
-    </w:p>
-    <w:p>
-      <w:pPr>
-        <w:pStyle w:val="Heading3"/>
-      </w:pPr>
-      <w:bookmarkStart w:id="34" w:name="_Toc89585937"/>
-      <w:r>
-        <w:t>High</w:t>
-      </w:r>
-      <w:r>
-        <w:t>BoundLandfall</w:t>
-      </w:r>
-      <w:r>
-        <w:t>WindSpeed</w:t>
-      </w:r>
-      <w:r>
-        <w:t xml:space="preserve"> (integer)</w:t>
+        <w:t>This is the highest wind speed that a tropical storm may have.</w:t>
+      </w:r>
+    </w:p>
+    <w:p>
+      <w:pPr>
+        <w:pStyle w:val="Heading2"/>
+      </w:pPr>
+      <w:bookmarkStart w:id="34" w:name="_Toc95287880"/>
+      <w:r>
+        <w:lastRenderedPageBreak/>
+        <w:t>MeanStormIntersection</w:t>
+      </w:r>
+      <w:r>
+        <w:t>X</w:t>
+      </w:r>
+      <w:r>
+        <w:t xml:space="preserve"> (</w:t>
+      </w:r>
+      <w:r>
+        <w:t>int</w:t>
+      </w:r>
+      <w:r>
+        <w:t>eger</w:t>
+      </w:r>
+      <w:r>
+        <w:t>)</w:t>
       </w:r>
       <w:bookmarkEnd w:id="34"/>
     </w:p>
@@ -6466,23 +6215,103 @@
         <w:pStyle w:val="Body"/>
       </w:pPr>
       <w:r>
-        <w:t>This is the highest wind speed that a tropical storm may have.</w:t>
+        <w:t xml:space="preserve">The Mean Storm Intersection is the </w:t>
+      </w:r>
+      <w:r>
+        <w:t xml:space="preserve">average landfall location </w:t>
+      </w:r>
+      <w:r>
+        <w:t xml:space="preserve">(point) </w:t>
+      </w:r>
+      <w:r>
+        <w:t>for storms along the coast.</w:t>
+      </w:r>
+    </w:p>
+    <w:p>
+      <w:pPr>
+        <w:pStyle w:val="Body"/>
+        <w:rPr>
+          <w:highlight w:val="yellow"/>
+        </w:rPr>
+      </w:pPr>
+      <w:r>
+        <w:t>It is measured as t</w:t>
+      </w:r>
+      <w:r>
+        <w:t xml:space="preserve">he </w:t>
+      </w:r>
+      <w:r>
+        <w:t xml:space="preserve">distance of the </w:t>
+      </w:r>
+      <w:r>
+        <w:t xml:space="preserve">mean storm intersection </w:t>
+      </w:r>
+      <w:r>
+        <w:t xml:space="preserve">from the western edge of the study area, in meters.  </w:t>
       </w:r>
     </w:p>
     <w:p>
       <w:pPr>
         <w:pStyle w:val="Heading2"/>
       </w:pPr>
-      <w:bookmarkStart w:id="35" w:name="_Toc89585938"/>
-      <w:r>
-        <w:lastRenderedPageBreak/>
-        <w:t>CenterPointLatitude</w:t>
-      </w:r>
-      <w:r>
-        <w:t xml:space="preserve"> (</w:t>
-      </w:r>
-      <w:r>
-        <w:t>int</w:t>
+      <w:bookmarkStart w:id="35" w:name="_Toc95287881"/>
+      <w:r>
+        <w:t>Mean</w:t>
+      </w:r>
+      <w:r>
+        <w:t>StormIntersection</w:t>
+      </w:r>
+      <w:r>
+        <w:t>Y (integer)</w:t>
+      </w:r>
+    </w:p>
+    <w:p>
+      <w:pPr>
+        <w:pStyle w:val="Body"/>
+      </w:pPr>
+      <w:r>
+        <w:t xml:space="preserve">The distance of the </w:t>
+      </w:r>
+      <w:r>
+        <w:t xml:space="preserve">mean storm intersection </w:t>
+      </w:r>
+      <w:r>
+        <w:t xml:space="preserve">from the southern edge of the study area, in meters.  </w:t>
+      </w:r>
+    </w:p>
+    <w:p>
+      <w:pPr>
+        <w:pStyle w:val="Heading2"/>
+      </w:pPr>
+      <w:r>
+        <w:t>LandfallSigma (integer)</w:t>
+      </w:r>
+    </w:p>
+    <w:bookmarkEnd w:id="35"/>
+    <w:p>
+      <w:pPr>
+        <w:pStyle w:val="Body"/>
+      </w:pPr>
+      <w:r>
+        <w:t xml:space="preserve">The location of each storm along the coastline is selected from a normal distribution assuming a mean (mu) of 0.0 (located at the Mean Storm Intersection) and a variance (sigma).  </w:t>
+      </w:r>
+    </w:p>
+    <w:p>
+      <w:pPr>
+        <w:pStyle w:val="Heading2"/>
+      </w:pPr>
+      <w:bookmarkStart w:id="36" w:name="_Toc95287882"/>
+      <w:r>
+        <w:t>StormDirection</w:t>
+      </w:r>
+      <w:r>
+        <w:t>M</w:t>
+      </w:r>
+      <w:r>
+        <w:t>u</w:t>
+      </w:r>
+      <w:r>
+        <w:t xml:space="preserve"> (int</w:t>
       </w:r>
       <w:r>
         <w:t>eger</w:t>
@@ -6490,270 +6319,172 @@
       <w:r>
         <w:t>)</w:t>
       </w:r>
-      <w:bookmarkEnd w:id="35"/>
+      <w:bookmarkEnd w:id="36"/>
     </w:p>
     <w:p>
       <w:pPr>
         <w:pStyle w:val="Body"/>
       </w:pPr>
       <w:r>
-        <w:t xml:space="preserve">Latitude of the center point of the study area relative to the coastline is determined via:  </w:t>
-      </w:r>
+        <w:t xml:space="preserve">The </w:t>
+      </w:r>
+      <w:r>
+        <w:t xml:space="preserve">mean </w:t>
+      </w:r>
+      <w:r>
+        <w:t xml:space="preserve">storm direction in degrees.  </w:t>
+      </w:r>
+      <w:r>
+        <w:t xml:space="preserve">A normal distribution is used to determine the actual direction, in combination with the </w:t>
+      </w:r>
+      <w:r>
+        <w:t xml:space="preserve">sigma value, </w:t>
+      </w:r>
+      <w:r>
+        <w:t>below.</w:t>
+      </w:r>
+    </w:p>
+    <w:p>
+      <w:pPr>
+        <w:pStyle w:val="Heading2"/>
+      </w:pPr>
+      <w:bookmarkStart w:id="37" w:name="_Toc95287883"/>
+      <w:r>
+        <w:t>StormDirectionS</w:t>
+      </w:r>
+      <w:r>
+        <w:t>igma</w:t>
+      </w:r>
+      <w:r>
+        <w:t xml:space="preserve"> (int</w:t>
+      </w:r>
+      <w:r>
+        <w:t>eger</w:t>
+      </w:r>
+      <w:r>
+        <w:t>)</w:t>
+      </w:r>
+      <w:bookmarkEnd w:id="37"/>
     </w:p>
     <w:p>
       <w:pPr>
         <w:pStyle w:val="Body"/>
+      </w:pPr>
+      <w:r>
+        <w:t xml:space="preserve">The </w:t>
+      </w:r>
+      <w:r>
+        <w:t xml:space="preserve">variance </w:t>
+      </w:r>
+      <w:bookmarkStart w:id="38" w:name="_GoBack"/>
+      <w:bookmarkEnd w:id="38"/>
+      <w:r>
+        <w:t xml:space="preserve">of the storm direction.  </w:t>
+      </w:r>
+    </w:p>
+    <w:p>
+      <w:pPr>
+        <w:pStyle w:val="Heading2"/>
         <w:rPr>
           <w:highlight w:val="yellow"/>
         </w:rPr>
       </w:pPr>
+      <w:bookmarkStart w:id="39" w:name="_Toc95287884"/>
       <w:r>
         <w:rPr>
           <w:highlight w:val="yellow"/>
         </w:rPr>
-        <w:t>LandfallLatitude = CenterPointLatitude * UniformDouble + CenterPointDistance</w:t>
-      </w:r>
-      <w:r>
+        <w:t>ExposureMaps (table)</w:t>
+      </w:r>
+      <w:bookmarkEnd w:id="39"/>
+    </w:p>
+    <w:p>
+      <w:pPr>
+        <w:pStyle w:val="Body"/>
         <w:rPr>
           <w:highlight w:val="yellow"/>
         </w:rPr>
-        <w:t xml:space="preserve"> </w:t>
-      </w:r>
-    </w:p>
-    <w:p>
-      <w:pPr>
-        <w:pStyle w:val="Heading2"/>
-      </w:pPr>
-      <w:bookmarkStart w:id="36" w:name="_Toc89585939"/>
-      <w:r>
-        <w:t>CenterPointDistance</w:t>
-      </w:r>
-      <w:r>
-        <w:t xml:space="preserve"> (</w:t>
-      </w:r>
-      <w:r>
-        <w:t>int</w:t>
-      </w:r>
-      <w:r>
-        <w:t>eger</w:t>
-      </w:r>
-      <w:r>
-        <w:t>)</w:t>
-      </w:r>
-      <w:bookmarkEnd w:id="36"/>
+      </w:pPr>
+      <w:r>
+        <w:rPr>
+          <w:highlight w:val="yellow"/>
+        </w:rPr>
+        <w:t>New for version 2:  The land surface can vary by exposure, dependent on wind direction.  For example, a storm out of due south may affect north facing slopes to a lesser degree.  Therefore a table is now required indicating a map and an associated degree.  For each storm generated, the closest degree map will be used to modify wind speeds.</w:t>
+      </w:r>
     </w:p>
     <w:p>
       <w:pPr>
         <w:pStyle w:val="Body"/>
-      </w:pPr>
-      <w:r>
-        <w:t>Distance from the study area center point to the nearest point on the coast.</w:t>
-      </w:r>
-      <w:r>
-        <w:t xml:space="preserve"> Units </w:t>
-      </w:r>
-      <w:r>
-        <w:t xml:space="preserve">are </w:t>
-      </w:r>
-      <w:r>
-        <w:t xml:space="preserve">kilometers (or Miles if </w:t>
-      </w:r>
-      <w:r>
-        <w:t>InputUnitsEnglish</w:t>
-      </w:r>
-      <w:r>
-        <w:t xml:space="preserve"> is set.)</w:t>
-      </w:r>
-    </w:p>
-    <w:p>
-      <w:pPr>
-        <w:pStyle w:val="Heading2"/>
-      </w:pPr>
-      <w:bookmarkStart w:id="37" w:name="_Toc89585940"/>
-      <w:r>
-        <w:t>MeanStormDirection (int</w:t>
-      </w:r>
-      <w:r>
-        <w:t>eger</w:t>
-      </w:r>
-      <w:r>
-        <w:t>)</w:t>
-      </w:r>
-      <w:bookmarkEnd w:id="37"/>
-    </w:p>
-    <w:p>
-      <w:pPr>
-        <w:pStyle w:val="Body"/>
-      </w:pPr>
-      <w:r>
-        <w:t>The average storm direction in degrees.  The heading of each storm is determined as:</w:t>
-      </w:r>
-    </w:p>
-    <w:p>
-      <w:pPr>
-        <w:pStyle w:val="Body"/>
-      </w:pPr>
-      <w:r>
-        <w:t>StormTrackHeading</w:t>
-      </w:r>
-      <w:r>
         <w:rPr>
           <w:highlight w:val="yellow"/>
         </w:rPr>
-        <w:t xml:space="preserve"> = MeanStormDirection * </w:t>
-      </w:r>
-      <w:commentRangeStart w:id="38"/>
+      </w:pPr>
+      <w:commentRangeStart w:id="40"/>
       <w:r>
         <w:rPr>
           <w:highlight w:val="yellow"/>
         </w:rPr>
-        <w:t>UniformDouble</w:t>
-      </w:r>
-      <w:commentRangeEnd w:id="38"/>
+        <w:t>The map itself should contain nine (9) classes, each associated with a proportion reduction in wind speed (0.0 – 1.0).</w:t>
+      </w:r>
+      <w:commentRangeEnd w:id="40"/>
       <w:r>
         <w:rPr>
           <w:rStyle w:val="CommentReference"/>
           <w:rFonts w:asciiTheme="minorHAnsi" w:hAnsiTheme="minorHAnsi"/>
         </w:rPr>
-        <w:commentReference w:id="38"/>
+        <w:commentReference w:id="40"/>
       </w:r>
       <w:r>
         <w:rPr>
           <w:highlight w:val="yellow"/>
         </w:rPr>
-        <w:t xml:space="preserve"> + MeanStormOffset</w:t>
+        <w:t xml:space="preserve">  See exposure classes table??</w:t>
+      </w:r>
+    </w:p>
+    <w:p>
+      <w:pPr>
+        <w:pStyle w:val="Body"/>
+        <w:rPr>
+          <w:highlight w:val="yellow"/>
+        </w:rPr>
+      </w:pPr>
+      <w:r>
+        <w:rPr>
+          <w:highlight w:val="yellow"/>
+        </w:rPr>
+        <w:t>The table has two columns (there is no header):</w:t>
+      </w:r>
+    </w:p>
+    <w:p>
+      <w:pPr>
+        <w:pStyle w:val="Body"/>
+        <w:rPr>
+          <w:highlight w:val="yellow"/>
+        </w:rPr>
+      </w:pPr>
+      <w:r>
+        <w:rPr>
+          <w:highlight w:val="yellow"/>
+        </w:rPr>
+        <w:t>Column 1:  Degree</w:t>
+      </w:r>
+    </w:p>
+    <w:p>
+      <w:pPr>
+        <w:pStyle w:val="Body"/>
+      </w:pPr>
+      <w:r>
+        <w:rPr>
+          <w:highlight w:val="yellow"/>
+        </w:rPr>
+        <w:t>Column 2:  Map Name</w:t>
       </w:r>
     </w:p>
     <w:p>
       <w:pPr>
         <w:pStyle w:val="Heading2"/>
       </w:pPr>
-      <w:bookmarkStart w:id="39" w:name="_Toc89585941"/>
-      <w:r>
-        <w:t>MeanStormOffset (int</w:t>
-      </w:r>
-      <w:r>
-        <w:t>eger</w:t>
-      </w:r>
-      <w:r>
-        <w:t>)</w:t>
-      </w:r>
-      <w:bookmarkEnd w:id="39"/>
-    </w:p>
-    <w:p>
-      <w:pPr>
-        <w:pStyle w:val="Body"/>
-      </w:pPr>
-      <w:r>
-        <w:rPr>
-          <w:highlight w:val="yellow"/>
-        </w:rPr>
-        <w:t>Storm offset in degrees.</w:t>
-      </w:r>
-    </w:p>
-    <w:p>
-      <w:pPr>
-        <w:pStyle w:val="Heading2"/>
-        <w:rPr>
-          <w:highlight w:val="yellow"/>
-        </w:rPr>
-      </w:pPr>
-      <w:bookmarkStart w:id="40" w:name="_Toc89585942"/>
-      <w:r>
-        <w:rPr>
-          <w:highlight w:val="yellow"/>
-        </w:rPr>
-        <w:t>ExposureMaps (table)</w:t>
-      </w:r>
-      <w:bookmarkEnd w:id="40"/>
-    </w:p>
-    <w:p>
-      <w:pPr>
-        <w:pStyle w:val="Body"/>
-        <w:rPr>
-          <w:highlight w:val="yellow"/>
-        </w:rPr>
-      </w:pPr>
-      <w:r>
-        <w:rPr>
-          <w:highlight w:val="yellow"/>
-        </w:rPr>
-        <w:t>New for version 2:  The land surface can vary by exposure, dependent on wind direction.  For example, a storm out of due south may affect north facing slopes to a lesser degree.  Therefore a table is now required indicating a map and an associated degree.  For each storm generated, the closest degree map will be used to modify wind speeds.</w:t>
-      </w:r>
-    </w:p>
-    <w:p>
-      <w:pPr>
-        <w:pStyle w:val="Body"/>
-        <w:rPr>
-          <w:highlight w:val="yellow"/>
-        </w:rPr>
-      </w:pPr>
-      <w:commentRangeStart w:id="41"/>
-      <w:r>
-        <w:rPr>
-          <w:highlight w:val="yellow"/>
-        </w:rPr>
-        <w:t>The map itself should contain nine (9) classes, each associated with a proportion reduction in wind speed (0.0 – 1.0).</w:t>
-      </w:r>
-      <w:commentRangeEnd w:id="41"/>
-      <w:r>
-        <w:rPr>
-          <w:rStyle w:val="CommentReference"/>
-          <w:rFonts w:asciiTheme="minorHAnsi" w:hAnsiTheme="minorHAnsi"/>
-        </w:rPr>
-        <w:commentReference w:id="41"/>
-      </w:r>
-      <w:r>
-        <w:rPr>
-          <w:highlight w:val="yellow"/>
-        </w:rPr>
-        <w:t xml:space="preserve">  See exposure classes table??</w:t>
-      </w:r>
-    </w:p>
-    <w:p>
-      <w:pPr>
-        <w:pStyle w:val="Body"/>
-        <w:rPr>
-          <w:highlight w:val="yellow"/>
-        </w:rPr>
-      </w:pPr>
-      <w:r>
-        <w:rPr>
-          <w:highlight w:val="yellow"/>
-        </w:rPr>
-        <w:t>The table has two columns (there is no header):</w:t>
-      </w:r>
-    </w:p>
-    <w:p>
-      <w:pPr>
-        <w:pStyle w:val="Body"/>
-        <w:rPr>
-          <w:highlight w:val="yellow"/>
-        </w:rPr>
-      </w:pPr>
-      <w:r>
-        <w:rPr>
-          <w:highlight w:val="yellow"/>
-        </w:rPr>
-        <w:t>Column 1:  Degree</w:t>
-      </w:r>
-    </w:p>
-    <w:p>
-      <w:pPr>
-        <w:pStyle w:val="Body"/>
-      </w:pPr>
-      <w:r>
-        <w:rPr>
-          <w:highlight w:val="yellow"/>
-        </w:rPr>
-        <w:t>Column 2:  Map Name</w:t>
-      </w:r>
-    </w:p>
-    <w:p>
-      <w:pPr>
-        <w:pStyle w:val="Heading2"/>
-      </w:pPr>
-      <w:bookmarkStart w:id="42" w:name="_Toc89585943"/>
+      <w:bookmarkStart w:id="41" w:name="_Toc95287885"/>
       <w:r>
         <w:lastRenderedPageBreak/>
         <w:t>WindSpeed</w:t>
@@ -6764,7 +6495,7 @@
       <w:r>
         <w:t xml:space="preserve"> (table)</w:t>
       </w:r>
-      <w:bookmarkEnd w:id="42"/>
+      <w:bookmarkEnd w:id="41"/>
     </w:p>
     <w:p>
       <w:pPr>
@@ -6775,8 +6506,8 @@
           <w:szCs w:val="24"/>
         </w:rPr>
       </w:pPr>
-      <w:bookmarkStart w:id="43" w:name="_Toc133907170"/>
-      <w:bookmarkStart w:id="44" w:name="_Toc102232960"/>
+      <w:bookmarkStart w:id="42" w:name="_Toc133907170"/>
+      <w:bookmarkStart w:id="43" w:name="_Toc102232960"/>
       <w:r>
         <w:rPr>
           <w:rFonts w:ascii="Times New Roman" w:hAnsi="Times New Roman" w:cs="Times New Roman"/>
@@ -7247,12 +6978,12 @@
       <w:pPr>
         <w:pStyle w:val="Heading2"/>
       </w:pPr>
-      <w:bookmarkStart w:id="45" w:name="_Toc89585944"/>
+      <w:bookmarkStart w:id="44" w:name="_Toc95287886"/>
       <w:r>
         <w:t>MapNames</w:t>
       </w:r>
-      <w:bookmarkEnd w:id="43"/>
-      <w:bookmarkEnd w:id="45"/>
+      <w:bookmarkEnd w:id="42"/>
+      <w:bookmarkEnd w:id="44"/>
     </w:p>
     <w:p>
       <w:pPr>
@@ -7340,13 +7071,13 @@
       <w:pPr>
         <w:pStyle w:val="Heading2"/>
       </w:pPr>
-      <w:bookmarkStart w:id="46" w:name="_Toc133907171"/>
-      <w:bookmarkStart w:id="47" w:name="_Toc89585945"/>
+      <w:bookmarkStart w:id="45" w:name="_Toc133907171"/>
+      <w:bookmarkStart w:id="46" w:name="_Toc95287887"/>
       <w:r>
         <w:t>LogFile</w:t>
       </w:r>
+      <w:bookmarkEnd w:id="45"/>
       <w:bookmarkEnd w:id="46"/>
-      <w:bookmarkEnd w:id="47"/>
     </w:p>
     <w:p>
       <w:pPr>
@@ -7370,186 +7101,204 @@
       <w:pPr>
         <w:pStyle w:val="Heading1"/>
       </w:pPr>
-      <w:bookmarkStart w:id="48" w:name="_Toc89585946"/>
+      <w:bookmarkStart w:id="47" w:name="_Toc95287888"/>
       <w:r>
         <w:lastRenderedPageBreak/>
         <w:t>Output Files</w:t>
       </w:r>
-      <w:bookmarkEnd w:id="44"/>
+      <w:bookmarkEnd w:id="43"/>
+      <w:bookmarkEnd w:id="47"/>
+    </w:p>
+    <w:p>
+      <w:pPr>
+        <w:pStyle w:val="Body"/>
+      </w:pPr>
+      <w:r>
+        <w:t>The wind</w:t>
+      </w:r>
+      <w:r>
+        <w:t xml:space="preserve"> extension generates two types of output files:  a) a map of </w:t>
+      </w:r>
+      <w:r>
+        <w:t>maximum wind speed</w:t>
+      </w:r>
+      <w:r>
+        <w:t xml:space="preserve"> </w:t>
+      </w:r>
+      <w:r>
+        <w:t>f</w:t>
+      </w:r>
+      <w:r>
+        <w:t xml:space="preserve">or each </w:t>
+      </w:r>
+      <w:r>
+        <w:t>impacting storm</w:t>
+      </w:r>
+      <w:r>
+        <w:t xml:space="preserve">, and b) a log of </w:t>
+      </w:r>
+      <w:r>
+        <w:t>hurricane</w:t>
+      </w:r>
+      <w:r>
+        <w:t xml:space="preserve"> events for the entire scenario.</w:t>
+      </w:r>
+    </w:p>
+    <w:p>
+      <w:pPr>
+        <w:pStyle w:val="Heading2"/>
+      </w:pPr>
+      <w:bookmarkStart w:id="48" w:name="_Toc102232961"/>
+      <w:bookmarkStart w:id="49" w:name="_Ref133934288"/>
+      <w:bookmarkStart w:id="50" w:name="_Toc95287889"/>
+      <w:r>
+        <w:t xml:space="preserve">Max </w:t>
+      </w:r>
+      <w:r>
+        <w:t xml:space="preserve">Wind </w:t>
+      </w:r>
+      <w:r>
+        <w:t>Speeds</w:t>
+      </w:r>
+      <w:r>
+        <w:t xml:space="preserve"> Map</w:t>
+      </w:r>
       <w:bookmarkEnd w:id="48"/>
+      <w:r>
+        <w:t>s</w:t>
+      </w:r>
+      <w:bookmarkEnd w:id="49"/>
+      <w:bookmarkEnd w:id="50"/>
     </w:p>
     <w:p>
       <w:pPr>
         <w:pStyle w:val="Body"/>
       </w:pPr>
       <w:r>
-        <w:t>The wind</w:t>
-      </w:r>
-      <w:r>
-        <w:t xml:space="preserve"> extension generates two types of output files:  a) a map of </w:t>
-      </w:r>
-      <w:r>
-        <w:t>maximum wind speed</w:t>
-      </w:r>
-      <w:r>
-        <w:t xml:space="preserve"> </w:t>
-      </w:r>
-      <w:r>
-        <w:t>f</w:t>
-      </w:r>
-      <w:r>
-        <w:t xml:space="preserve">or each </w:t>
-      </w:r>
-      <w:r>
-        <w:t>impacting storm</w:t>
-      </w:r>
-      <w:r>
-        <w:t xml:space="preserve">, and b) a log of </w:t>
-      </w:r>
-      <w:r>
-        <w:t>hurricane</w:t>
-      </w:r>
-      <w:r>
-        <w:t xml:space="preserve"> events for the entire scenario.</w:t>
+        <w:t xml:space="preserve">The </w:t>
+      </w:r>
+      <w:r>
+        <w:t>max wind speeds map shows the maximum wind speed for each cell of the study area for a given storm, but only if that storm has impact on the study area.</w:t>
       </w:r>
     </w:p>
     <w:p>
       <w:pPr>
         <w:pStyle w:val="Heading2"/>
       </w:pPr>
-      <w:bookmarkStart w:id="49" w:name="_Toc102232961"/>
-      <w:bookmarkStart w:id="50" w:name="_Ref133934288"/>
-      <w:bookmarkStart w:id="51" w:name="_Toc89585947"/>
-      <w:r>
-        <w:t xml:space="preserve">Max </w:t>
-      </w:r>
-      <w:r>
-        <w:t xml:space="preserve">Wind </w:t>
-      </w:r>
-      <w:r>
-        <w:t>Speeds</w:t>
-      </w:r>
-      <w:r>
-        <w:t xml:space="preserve"> Map</w:t>
-      </w:r>
-      <w:bookmarkEnd w:id="49"/>
+      <w:bookmarkStart w:id="51" w:name="_Toc102232962"/>
+      <w:bookmarkStart w:id="52" w:name="_Ref133934316"/>
+      <w:bookmarkStart w:id="53" w:name="_Toc95287890"/>
+      <w:r>
+        <w:t>Hurricane</w:t>
+      </w:r>
+      <w:r>
+        <w:t xml:space="preserve"> Event</w:t>
+      </w:r>
       <w:r>
         <w:t>s</w:t>
       </w:r>
-      <w:bookmarkEnd w:id="50"/>
+      <w:r>
+        <w:t xml:space="preserve"> Log</w:t>
+      </w:r>
       <w:bookmarkEnd w:id="51"/>
-    </w:p>
-    <w:p>
-      <w:pPr>
-        <w:pStyle w:val="Body"/>
-      </w:pPr>
-      <w:r>
-        <w:t xml:space="preserve">The </w:t>
-      </w:r>
-      <w:r>
-        <w:t>max wind speeds map shows the maximum wind speed for each cell of the study area for a given storm, but only if that storm has impact on the study area.</w:t>
-      </w:r>
-    </w:p>
-    <w:p>
-      <w:pPr>
-        <w:pStyle w:val="Heading2"/>
-      </w:pPr>
-      <w:bookmarkStart w:id="52" w:name="_Toc102232962"/>
-      <w:bookmarkStart w:id="53" w:name="_Ref133934316"/>
-      <w:bookmarkStart w:id="54" w:name="_Toc89585948"/>
-      <w:r>
-        <w:t>Hurricane</w:t>
-      </w:r>
-      <w:r>
-        <w:t xml:space="preserve"> Event</w:t>
-      </w:r>
-      <w:r>
-        <w:t>s</w:t>
-      </w:r>
-      <w:r>
-        <w:t xml:space="preserve"> Log</w:t>
-      </w:r>
       <w:bookmarkEnd w:id="52"/>
       <w:bookmarkEnd w:id="53"/>
+    </w:p>
+    <w:p>
+      <w:pPr>
+        <w:pStyle w:val="Body"/>
+      </w:pPr>
+      <w:r>
+        <w:t xml:space="preserve">The event log is a </w:t>
+      </w:r>
+      <w:r>
+        <w:t xml:space="preserve">comma-separated-value </w:t>
+      </w:r>
+      <w:r>
+        <w:t xml:space="preserve">text file that contains information about every </w:t>
+      </w:r>
+      <w:r>
+        <w:t>storm</w:t>
+      </w:r>
+      <w:r>
+        <w:t xml:space="preserve"> over the course of the scenario.</w:t>
+      </w:r>
+      <w:r>
+        <w:t xml:space="preserve"> Every storm is logged whether it impacts the study area or not. The following shows a few example lines from a Hurricane Events log:</w:t>
+      </w:r>
+    </w:p>
+    <w:p>
+      <w:r>
+        <w:t>Time,Year,Hnumber,LandfallLatitude,LandfallMaxWindSpeed,PathHeading,StudyAreaMaxWS,StudyAreaMinWS,ImpactsStudyArea,</w:t>
+      </w:r>
+    </w:p>
+    <w:p>
+      <w:r>
+        <w:t xml:space="preserve">2, 0, 1, 37.496244969, 184.59228, 287.20567103, 50.741793923, 50.118503489, No, </w:t>
+      </w:r>
+    </w:p>
+    <w:p>
+      <w:r>
+        <w:t xml:space="preserve">4, 3, 1, 33.328035624, 117.59228, 310.33885173, 95.055793432, 89.084047488, No, </w:t>
+      </w:r>
+    </w:p>
+    <w:p>
+      <w:r>
+        <w:t xml:space="preserve">6, 4, 1, 36.707886883, 99.59228, 321.156182736, 50.352382226, 49.772806788, No, </w:t>
+      </w:r>
+    </w:p>
+    <w:p>
+      <w:r>
+        <w:t>6, 4, 2, 33.718704734, 117.5922, 337.996077723, 102.67339822, 95.937507593, Yes,</w:t>
+      </w:r>
+    </w:p>
+    <w:p>
+      <w:pPr>
+        <w:pStyle w:val="Body"/>
+      </w:pPr>
+      <w:r>
+        <w:t>In this example, the first three storms do not impact the study area because they are so far from it that the highest maximum wind speed is lower than the minimum impactful wind speed from the Wind Speed Vulnerabilities table. In year four, two storms ma</w:t>
+      </w:r>
+      <w:r>
+        <w:t>d</w:t>
+      </w:r>
+      <w:r>
+        <w:t>e landfall, but only the second one impacts the study area.</w:t>
+      </w:r>
+    </w:p>
+    <w:p>
+      <w:pPr>
+        <w:pStyle w:val="Body"/>
+      </w:pPr>
+      <w:r>
+        <w:t>Year 1 and year 2 have no rows because zero storms were generated for those years.</w:t>
+      </w:r>
+    </w:p>
+    <w:p>
+      <w:pPr>
+        <w:pStyle w:val="Heading3"/>
+      </w:pPr>
+      <w:bookmarkStart w:id="54" w:name="_Toc95287891"/>
+      <w:r>
+        <w:t>Time</w:t>
+      </w:r>
       <w:bookmarkEnd w:id="54"/>
     </w:p>
     <w:p>
       <w:pPr>
-        <w:pStyle w:val="Body"/>
-      </w:pPr>
-      <w:r>
-        <w:t xml:space="preserve">The event log is a </w:t>
-      </w:r>
-      <w:r>
-        <w:t xml:space="preserve">comma-separated-value </w:t>
-      </w:r>
-      <w:r>
-        <w:t xml:space="preserve">text file that contains information about every </w:t>
-      </w:r>
-      <w:r>
-        <w:t>storm</w:t>
-      </w:r>
-      <w:r>
-        <w:t xml:space="preserve"> over the course of the scenario.</w:t>
-      </w:r>
-      <w:r>
-        <w:t xml:space="preserve"> Every storm is logged whether it impacts the study area or not. The following shows a few example lines from a Hurricane Events log:</w:t>
-      </w:r>
-    </w:p>
-    <w:p>
-      <w:r>
-        <w:t>Time,Year,Hnumber,LandfallLatitude,LandfallMaxWindSpeed,PathHeading,StudyAreaMaxWS,StudyAreaMinWS,ImpactsStudyArea,</w:t>
-      </w:r>
-    </w:p>
-    <w:p>
-      <w:r>
-        <w:t xml:space="preserve">2, 0, 1, 37.496244969, 184.59228, 287.20567103, 50.741793923, 50.118503489, No, </w:t>
-      </w:r>
-    </w:p>
-    <w:p>
-      <w:r>
-        <w:t xml:space="preserve">4, 3, 1, 33.328035624, 117.59228, 310.33885173, 95.055793432, 89.084047488, No, </w:t>
-      </w:r>
-    </w:p>
-    <w:p>
-      <w:r>
-        <w:t xml:space="preserve">6, 4, 1, 36.707886883, 99.59228, 321.156182736, 50.352382226, 49.772806788, No, </w:t>
-      </w:r>
-    </w:p>
-    <w:p>
-      <w:r>
-        <w:t>6, 4, 2, 33.718704734, 117.5922, 337.996077723, 102.67339822, 95.937507593, Yes,</w:t>
-      </w:r>
-    </w:p>
-    <w:p>
-      <w:pPr>
-        <w:pStyle w:val="Body"/>
-      </w:pPr>
-      <w:r>
-        <w:t>In this example, the first three storms do not impact the study area because they are so far from it that the highest maximum wind speed is lower than the minimum impactful wind speed from the Wind Speed Vulnerabilities table. In year four, two storms ma</w:t>
-      </w:r>
-      <w:r>
-        <w:t>d</w:t>
-      </w:r>
-      <w:r>
-        <w:t>e landfall, but only the second one impacts the study area.</w:t>
-      </w:r>
-    </w:p>
-    <w:p>
-      <w:pPr>
-        <w:pStyle w:val="Body"/>
-      </w:pPr>
-      <w:r>
-        <w:t>Year 1 and year 2 have no rows because zero storms were generated for those years.</w:t>
+        <w:pStyle w:val="textbody"/>
+      </w:pPr>
+      <w:r>
+        <w:t>The time step of the given storm.</w:t>
       </w:r>
     </w:p>
     <w:p>
       <w:pPr>
         <w:pStyle w:val="Heading3"/>
       </w:pPr>
-      <w:bookmarkStart w:id="55" w:name="_Toc89585949"/>
-      <w:r>
-        <w:t>Time</w:t>
+      <w:bookmarkStart w:id="55" w:name="_Toc95287892"/>
+      <w:r>
+        <w:t>Year</w:t>
       </w:r>
       <w:bookmarkEnd w:id="55"/>
     </w:p>
@@ -7558,36 +7307,36 @@
         <w:pStyle w:val="textbody"/>
       </w:pPr>
       <w:r>
-        <w:t>The time step of the given storm.</w:t>
+        <w:t>The year number of the given storm.</w:t>
       </w:r>
     </w:p>
     <w:p>
       <w:pPr>
         <w:pStyle w:val="Heading3"/>
       </w:pPr>
-      <w:bookmarkStart w:id="56" w:name="_Toc89585950"/>
-      <w:r>
-        <w:t>Year</w:t>
-      </w:r>
-      <w:bookmarkEnd w:id="56"/>
-    </w:p>
-    <w:p>
-      <w:pPr>
-        <w:pStyle w:val="textbody"/>
-      </w:pPr>
-      <w:r>
-        <w:t>The year number of the given storm.</w:t>
-      </w:r>
-    </w:p>
-    <w:p>
-      <w:pPr>
-        <w:pStyle w:val="Heading3"/>
-      </w:pPr>
-      <w:bookmarkStart w:id="57" w:name="_Toc89585951"/>
+      <w:bookmarkStart w:id="56" w:name="_Toc95287893"/>
       <w:r>
         <w:lastRenderedPageBreak/>
         <w:t>HNumber</w:t>
       </w:r>
+      <w:bookmarkEnd w:id="56"/>
+    </w:p>
+    <w:p>
+      <w:pPr>
+        <w:pStyle w:val="textbody"/>
+      </w:pPr>
+      <w:r>
+        <w:t>The hurricane number of the given storm in the current year.</w:t>
+      </w:r>
+    </w:p>
+    <w:p>
+      <w:pPr>
+        <w:pStyle w:val="Heading3"/>
+      </w:pPr>
+      <w:bookmarkStart w:id="57" w:name="_Toc95287894"/>
+      <w:r>
+        <w:t>LandfallLatitude</w:t>
+      </w:r>
       <w:bookmarkEnd w:id="57"/>
     </w:p>
     <w:p>
@@ -7595,16 +7344,16 @@
         <w:pStyle w:val="textbody"/>
       </w:pPr>
       <w:r>
-        <w:t>The hurricane number of the given storm in the current year.</w:t>
+        <w:t>The latitude where the given storm makes landfall (crosses the coast line).</w:t>
       </w:r>
     </w:p>
     <w:p>
       <w:pPr>
         <w:pStyle w:val="Heading3"/>
       </w:pPr>
-      <w:bookmarkStart w:id="58" w:name="_Toc89585952"/>
-      <w:r>
-        <w:t>LandfallLatitude</w:t>
+      <w:bookmarkStart w:id="58" w:name="_Toc95287895"/>
+      <w:r>
+        <w:t>LandfallMaxWindSpeed</w:t>
       </w:r>
       <w:bookmarkEnd w:id="58"/>
     </w:p>
@@ -7613,16 +7362,16 @@
         <w:pStyle w:val="textbody"/>
       </w:pPr>
       <w:r>
-        <w:t>The latitude where the given storm makes landfall (crosses the coast line).</w:t>
+        <w:t>The wind speed of the given storm at the point of landfall.</w:t>
       </w:r>
     </w:p>
     <w:p>
       <w:pPr>
         <w:pStyle w:val="Heading3"/>
       </w:pPr>
-      <w:bookmarkStart w:id="59" w:name="_Toc89585953"/>
-      <w:r>
-        <w:t>LandfallMaxWindSpeed</w:t>
+      <w:bookmarkStart w:id="59" w:name="_Toc95287896"/>
+      <w:r>
+        <w:t>PathHeading</w:t>
       </w:r>
       <w:bookmarkEnd w:id="59"/>
     </w:p>
@@ -7631,16 +7380,16 @@
         <w:pStyle w:val="textbody"/>
       </w:pPr>
       <w:r>
-        <w:t>The wind speed of the given storm at the point of landfall.</w:t>
+        <w:t>The direction (in Azimuth form) that the given storm takes as it progresses inland.</w:t>
       </w:r>
     </w:p>
     <w:p>
       <w:pPr>
         <w:pStyle w:val="Heading3"/>
       </w:pPr>
-      <w:bookmarkStart w:id="60" w:name="_Toc89585954"/>
-      <w:r>
-        <w:t>PathHeading</w:t>
+      <w:bookmarkStart w:id="60" w:name="_Toc95287897"/>
+      <w:r>
+        <w:t>StudyAreaMaxWindspeed</w:t>
       </w:r>
       <w:bookmarkEnd w:id="60"/>
     </w:p>
@@ -7649,16 +7398,16 @@
         <w:pStyle w:val="textbody"/>
       </w:pPr>
       <w:r>
-        <w:t>The direction (in Azimuth form) that the given storm takes as it progresses inland.</w:t>
+        <w:t>The highest maximum wind speed of any active site in the study area.</w:t>
       </w:r>
     </w:p>
     <w:p>
       <w:pPr>
         <w:pStyle w:val="Heading3"/>
       </w:pPr>
-      <w:bookmarkStart w:id="61" w:name="_Toc89585955"/>
-      <w:r>
-        <w:t>StudyAreaMaxWindspeed</w:t>
+      <w:bookmarkStart w:id="61" w:name="_Toc95287898"/>
+      <w:r>
+        <w:t>StudyAreaMinWindspeed</w:t>
       </w:r>
       <w:bookmarkEnd w:id="61"/>
     </w:p>
@@ -7667,16 +7416,16 @@
         <w:pStyle w:val="textbody"/>
       </w:pPr>
       <w:r>
-        <w:t>The highest maximum wind speed of any active site in the study area.</w:t>
+        <w:t>The lowest maximum wind speed of any active site in the study area.</w:t>
       </w:r>
     </w:p>
     <w:p>
       <w:pPr>
         <w:pStyle w:val="Heading3"/>
       </w:pPr>
-      <w:bookmarkStart w:id="62" w:name="_Toc89585956"/>
-      <w:r>
-        <w:t>StudyAreaMinWindspeed</w:t>
+      <w:bookmarkStart w:id="62" w:name="_Toc95287899"/>
+      <w:r>
+        <w:t>ImpactsStudyArea</w:t>
       </w:r>
       <w:bookmarkEnd w:id="62"/>
     </w:p>
@@ -7685,24 +7434,6 @@
         <w:pStyle w:val="textbody"/>
       </w:pPr>
       <w:r>
-        <w:t>The lowest maximum wind speed of any active site in the study area.</w:t>
-      </w:r>
-    </w:p>
-    <w:p>
-      <w:pPr>
-        <w:pStyle w:val="Heading3"/>
-      </w:pPr>
-      <w:bookmarkStart w:id="63" w:name="_Toc89585957"/>
-      <w:r>
-        <w:t>ImpactsStudyArea</w:t>
-      </w:r>
-      <w:bookmarkEnd w:id="63"/>
-    </w:p>
-    <w:p>
-      <w:pPr>
-        <w:pStyle w:val="textbody"/>
-      </w:pPr>
-      <w:r>
         <w:t>"Yes" if the given storm has a chance of causing any mortalities in the study area. "No" if it does not.</w:t>
       </w:r>
     </w:p>
@@ -7710,11 +7441,11 @@
       <w:pPr>
         <w:pStyle w:val="Heading1"/>
       </w:pPr>
-      <w:bookmarkStart w:id="64" w:name="_Toc133386212"/>
-      <w:bookmarkStart w:id="65" w:name="_Toc133907147"/>
-      <w:bookmarkStart w:id="66" w:name="_Ref133933751"/>
-      <w:bookmarkStart w:id="67" w:name="_Toc89585958"/>
-      <w:commentRangeStart w:id="68"/>
+      <w:bookmarkStart w:id="63" w:name="_Toc133386212"/>
+      <w:bookmarkStart w:id="64" w:name="_Toc133907147"/>
+      <w:bookmarkStart w:id="65" w:name="_Ref133933751"/>
+      <w:bookmarkStart w:id="66" w:name="_Toc95287900"/>
+      <w:commentRangeStart w:id="67"/>
       <w:r>
         <w:lastRenderedPageBreak/>
         <w:t xml:space="preserve">Example </w:t>
@@ -7725,19 +7456,19 @@
       <w:r>
         <w:t>File</w:t>
       </w:r>
+      <w:bookmarkEnd w:id="63"/>
       <w:bookmarkEnd w:id="64"/>
       <w:bookmarkEnd w:id="65"/>
-      <w:bookmarkEnd w:id="66"/>
-      <w:bookmarkEnd w:id="67"/>
-      <w:commentRangeEnd w:id="68"/>
+      <w:commentRangeEnd w:id="67"/>
       <w:r>
         <w:rPr>
           <w:rStyle w:val="CommentReference"/>
           <w:rFonts w:asciiTheme="minorHAnsi" w:hAnsiTheme="minorHAnsi"/>
           <w:kern w:val="0"/>
         </w:rPr>
-        <w:commentReference w:id="68"/>
-      </w:r>
+        <w:commentReference w:id="67"/>
+      </w:r>
+      <w:bookmarkEnd w:id="66"/>
     </w:p>
     <w:p>
       <w:pPr>
@@ -7835,7 +7566,7 @@
           <w:szCs w:val="19"/>
         </w:rPr>
       </w:pPr>
-      <w:bookmarkStart w:id="69" w:name="_Hlk15389577"/>
+      <w:bookmarkStart w:id="68" w:name="_Hlk15389577"/>
       <w:r>
         <w:rPr>
           <w:rFonts w:ascii="Consolas" w:eastAsia="Times New Roman" w:hAnsi="Consolas" w:cs="Consolas"/>
@@ -8088,7 +7819,7 @@
         <w:t>0.01</w:t>
       </w:r>
     </w:p>
-    <w:bookmarkEnd w:id="69"/>
+    <w:bookmarkEnd w:id="68"/>
     <w:p>
       <w:pPr>
         <w:autoSpaceDE w:val="0"/>
@@ -10370,7 +10101,7 @@
 
 <file path=word/comments.xml><?xml version="1.0" encoding="utf-8"?>
 <w:comments xmlns:wpc="http://schemas.microsoft.com/office/word/2010/wordprocessingCanvas" xmlns:cx="http://schemas.microsoft.com/office/drawing/2014/chartex" xmlns:cx1="http://schemas.microsoft.com/office/drawing/2015/9/8/chartex" xmlns:mc="http://schemas.openxmlformats.org/markup-compatibility/2006" xmlns:o="urn:schemas-microsoft-com:office:office" xmlns:r="http://schemas.openxmlformats.org/officeDocument/2006/relationships" xmlns:m="http://schemas.openxmlformats.org/officeDocument/2006/math" xmlns:v="urn:schemas-microsoft-com:vml" xmlns:wp14="http://schemas.microsoft.com/office/word/2010/wordprocessingDrawing" xmlns:wp="http://schemas.openxmlformats.org/drawingml/2006/wordprocessingDrawing" xmlns:w10="urn:schemas-microsoft-com:office:word" xmlns:w="http://schemas.openxmlformats.org/wordprocessingml/2006/main" xmlns:w14="http://schemas.microsoft.com/office/word/2010/wordml" xmlns:w15="http://schemas.microsoft.com/office/word/2012/wordml" xmlns:w16se="http://schemas.microsoft.com/office/word/2015/wordml/symex" xmlns:wpg="http://schemas.microsoft.com/office/word/2010/wordprocessingGroup" xmlns:wpi="http://schemas.microsoft.com/office/word/2010/wordprocessingInk" xmlns:wne="http://schemas.microsoft.com/office/word/2006/wordml" xmlns:wps="http://schemas.microsoft.com/office/word/2010/wordprocessingShape" mc:Ignorable="w14 w15 w16se wp14">
-  <w:comment w:id="38" w:author="Robert Michael Scheller" w:date="2021-12-05T08:37:00Z" w:initials="RMS">
+  <w:comment w:id="40" w:author="Robert Michael Scheller" w:date="2021-12-05T08:35:00Z" w:initials="RMS">
     <w:p>
       <w:pPr>
         <w:pStyle w:val="CommentText"/>
@@ -10382,27 +10113,11 @@
         <w:annotationRef/>
       </w:r>
       <w:r>
-        <w:t>Should this be a Uniform distribution?  Or Normal?</w:t>
+        <w:t xml:space="preserve">Trevor, should these values be indicated in their own table?  It’s always hazardous to hard code in such behavior. </w:t>
       </w:r>
     </w:p>
   </w:comment>
-  <w:comment w:id="41" w:author="Robert Michael Scheller" w:date="2021-12-05T08:35:00Z" w:initials="RMS">
-    <w:p>
-      <w:pPr>
-        <w:pStyle w:val="CommentText"/>
-      </w:pPr>
-      <w:r>
-        <w:rPr>
-          <w:rStyle w:val="CommentReference"/>
-        </w:rPr>
-        <w:annotationRef/>
-      </w:r>
-      <w:r>
-        <w:t xml:space="preserve">Trevor, should these values be indicated in their own table?  It’s always hazardous to hard code in such behavior. </w:t>
-      </w:r>
-    </w:p>
-  </w:comment>
-  <w:comment w:id="68" w:author="Robert Michael Scheller" w:date="2021-12-05T08:41:00Z" w:initials="RMS">
+  <w:comment w:id="67" w:author="Robert Michael Scheller" w:date="2021-12-05T08:41:00Z" w:initials="RMS">
     <w:p>
       <w:pPr>
         <w:pStyle w:val="CommentText"/>
@@ -10423,7 +10138,6 @@
 
 <file path=word/commentsExtended.xml><?xml version="1.0" encoding="utf-8"?>
 <w15:commentsEx xmlns:wpc="http://schemas.microsoft.com/office/word/2010/wordprocessingCanvas" xmlns:cx="http://schemas.microsoft.com/office/drawing/2014/chartex" xmlns:cx1="http://schemas.microsoft.com/office/drawing/2015/9/8/chartex" xmlns:mc="http://schemas.openxmlformats.org/markup-compatibility/2006" xmlns:o="urn:schemas-microsoft-com:office:office" xmlns:r="http://schemas.openxmlformats.org/officeDocument/2006/relationships" xmlns:m="http://schemas.openxmlformats.org/officeDocument/2006/math" xmlns:v="urn:schemas-microsoft-com:vml" xmlns:wp14="http://schemas.microsoft.com/office/word/2010/wordprocessingDrawing" xmlns:wp="http://schemas.openxmlformats.org/drawingml/2006/wordprocessingDrawing" xmlns:w10="urn:schemas-microsoft-com:office:word" xmlns:w="http://schemas.openxmlformats.org/wordprocessingml/2006/main" xmlns:w14="http://schemas.microsoft.com/office/word/2010/wordml" xmlns:w15="http://schemas.microsoft.com/office/word/2012/wordml" xmlns:w16se="http://schemas.microsoft.com/office/word/2015/wordml/symex" xmlns:wpg="http://schemas.microsoft.com/office/word/2010/wordprocessingGroup" xmlns:wpi="http://schemas.microsoft.com/office/word/2010/wordprocessingInk" xmlns:wne="http://schemas.microsoft.com/office/word/2006/wordml" xmlns:wps="http://schemas.microsoft.com/office/word/2010/wordprocessingShape" mc:Ignorable="w14 w15 w16se wp14">
-  <w15:commentEx w15:paraId="474C90BA" w15:done="0"/>
   <w15:commentEx w15:paraId="7D3DC817" w15:done="0"/>
   <w15:commentEx w15:paraId="4E10B1A5" w15:done="0"/>
 </w15:commentsEx>
@@ -10497,7 +10211,7 @@
         <w:rFonts w:ascii="Arial" w:hAnsi="Arial" w:cs="Arial"/>
         <w:noProof/>
       </w:rPr>
-      <w:t>5</w:t>
+      <w:t>8</w:t>
     </w:r>
     <w:r>
       <w:rPr>
@@ -10560,39 +10274,19 @@
         <w:tab w:val="right" w:pos="9000"/>
       </w:tabs>
     </w:pPr>
-    <w:r>
-      <w:fldChar w:fldCharType="begin"/>
-    </w:r>
-    <w:r>
-      <w:instrText xml:space="preserve"> DOCPROPERTY  "Extension Name"  \* MERGEFORMAT </w:instrText>
-    </w:r>
-    <w:r>
-      <w:fldChar w:fldCharType="separate"/>
-    </w:r>
-    <w:r>
-      <w:t>Base Hurricane</w:t>
-    </w:r>
-    <w:r>
-      <w:fldChar w:fldCharType="end"/>
-    </w:r>
+    <w:fldSimple w:instr=" DOCPROPERTY  &quot;Extension Name&quot;  \* MERGEFORMAT ">
+      <w:r>
+        <w:t>Base Hurricane</w:t>
+      </w:r>
+    </w:fldSimple>
     <w:r>
       <w:t xml:space="preserve"> v</w:t>
     </w:r>
-    <w:r>
-      <w:fldChar w:fldCharType="begin"/>
-    </w:r>
-    <w:r>
-      <w:instrText xml:space="preserve"> DOCPROPERTY  "Extension Version"  \* MERGEFORMAT </w:instrText>
-    </w:r>
-    <w:r>
-      <w:fldChar w:fldCharType="separate"/>
-    </w:r>
-    <w:r>
-      <w:t>3.0</w:t>
-    </w:r>
-    <w:r>
-      <w:fldChar w:fldCharType="end"/>
-    </w:r>
+    <w:fldSimple w:instr=" DOCPROPERTY  &quot;Extension Version&quot;  \* MERGEFORMAT ">
+      <w:r>
+        <w:t>3.0</w:t>
+      </w:r>
+    </w:fldSimple>
     <w:r>
       <w:t xml:space="preserve"> </w:t>
     </w:r>
@@ -10637,9 +10331,9 @@
       <w:lvlJc w:val="left"/>
       <w:pPr>
         <w:tabs>
-          <w:tab w:val="num" w:pos="576"/>
+          <w:tab w:val="num" w:pos="5616"/>
         </w:tabs>
-        <w:ind w:left="576" w:hanging="576"/>
+        <w:ind w:left="5616" w:hanging="576"/>
       </w:pPr>
       <w:rPr>
         <w:rFonts w:cs="Times New Roman" w:hint="default"/>
@@ -11617,7 +11311,7 @@
   <w:style w:type="paragraph" w:default="1" w:styleId="Normal">
     <w:name w:val="Normal"/>
     <w:qFormat/>
-    <w:rsid w:val="00292224"/>
+    <w:rsid w:val="00986575"/>
     <w:pPr>
       <w:spacing w:after="160" w:line="259" w:lineRule="auto"/>
     </w:pPr>
@@ -11660,7 +11354,12 @@
         <w:ilvl w:val="1"/>
         <w:numId w:val="4"/>
       </w:numPr>
+      <w:tabs>
+        <w:tab w:val="clear" w:pos="5616"/>
+        <w:tab w:val="num" w:pos="576"/>
+      </w:tabs>
       <w:spacing w:before="240" w:after="60"/>
+      <w:ind w:left="576"/>
       <w:outlineLvl w:val="1"/>
     </w:pPr>
     <w:rPr>
@@ -11818,7 +11517,7 @@
     <w:uiPriority w:val="1"/>
     <w:semiHidden/>
     <w:unhideWhenUsed/>
-    <w:rsid w:val="00292224"/>
+    <w:rsid w:val="00986575"/>
   </w:style>
   <w:style w:type="table" w:default="1" w:styleId="TableNormal">
     <w:name w:val="Normal Table"/>
@@ -11840,7 +11539,7 @@
     <w:uiPriority w:val="99"/>
     <w:semiHidden/>
     <w:unhideWhenUsed/>
-    <w:rsid w:val="00292224"/>
+    <w:rsid w:val="00986575"/>
   </w:style>
   <w:style w:type="character" w:customStyle="1" w:styleId="Heading1Char">
     <w:name w:val="Heading 1 Char"/>
@@ -12896,7 +12595,7 @@
 </file>
 
 <file path=customXml/itemProps1.xml><?xml version="1.0" encoding="utf-8"?>
-<ds:datastoreItem xmlns:ds="http://schemas.openxmlformats.org/officeDocument/2006/customXml" ds:itemID="{4FA3EE75-4C86-468B-A9AF-CF4E9A01172A}">
+<ds:datastoreItem xmlns:ds="http://schemas.openxmlformats.org/officeDocument/2006/customXml" ds:itemID="{B387AEED-067C-4AFF-9024-CA6E7A172CEA}">
   <ds:schemaRefs>
     <ds:schemaRef ds:uri="http://schemas.openxmlformats.org/officeDocument/2006/bibliography"/>
   </ds:schemaRefs>

</xml_diff>

<commit_message>
Updating test, removing old
</commit_message>
<xml_diff>
--- a/docs/LANDIS-II Base Hurricane v2.0 User Guide.docx
+++ b/docs/LANDIS-II Base Hurricane v2.0 User Guide.docx
@@ -10,39 +10,19 @@
       <w:r>
         <w:t xml:space="preserve">LANDIS-II </w:t>
       </w:r>
-      <w:r>
-        <w:fldChar w:fldCharType="begin"/>
-      </w:r>
-      <w:r>
-        <w:instrText xml:space="preserve"> DOCPROPERTY  "Extension Name"  \* MERGEFORMAT </w:instrText>
-      </w:r>
-      <w:r>
-        <w:fldChar w:fldCharType="separate"/>
-      </w:r>
-      <w:r>
-        <w:t>Base Hurricane</w:t>
-      </w:r>
-      <w:r>
-        <w:fldChar w:fldCharType="end"/>
-      </w:r>
+      <w:fldSimple w:instr=" DOCPROPERTY  &quot;Extension Name&quot;  \* MERGEFORMAT ">
+        <w:r>
+          <w:t>Base Hurricane</w:t>
+        </w:r>
+      </w:fldSimple>
       <w:r>
         <w:t xml:space="preserve"> v</w:t>
       </w:r>
-      <w:r>
-        <w:fldChar w:fldCharType="begin"/>
-      </w:r>
-      <w:r>
-        <w:instrText xml:space="preserve"> DOCPROPERTY  "Extension Version"  \* MERGEFORMAT </w:instrText>
-      </w:r>
-      <w:r>
-        <w:fldChar w:fldCharType="separate"/>
-      </w:r>
-      <w:r>
-        <w:t>2.0</w:t>
-      </w:r>
-      <w:r>
-        <w:fldChar w:fldCharType="end"/>
-      </w:r>
+      <w:fldSimple w:instr=" DOCPROPERTY  &quot;Extension Version&quot;  \* MERGEFORMAT ">
+        <w:r>
+          <w:t>2.0</w:t>
+        </w:r>
+      </w:fldSimple>
     </w:p>
     <w:p>
       <w:pPr>
@@ -191,7 +171,7 @@
           <w:sz w:val="24"/>
           <w:szCs w:val="24"/>
         </w:rPr>
-        <w:t>February 11, 2022</w:t>
+        <w:t>March 28, 2022</w:t>
       </w:r>
       <w:r>
         <w:rPr>
@@ -3831,29 +3811,15 @@
       <w:r>
         <w:t xml:space="preserve">This document describes the </w:t>
       </w:r>
-      <w:r>
-        <w:fldChar w:fldCharType="begin"/>
-      </w:r>
-      <w:r>
-        <w:instrText xml:space="preserve"> DOCPROPERTY  "Extension Name"  \* MERGEFORMAT </w:instrText>
-      </w:r>
-      <w:r>
-        <w:fldChar w:fldCharType="separate"/>
-      </w:r>
-      <w:r>
-        <w:rPr>
-          <w:b/>
-          <w:bCs/>
-        </w:rPr>
-        <w:t>Base Hurricane</w:t>
-      </w:r>
-      <w:r>
-        <w:rPr>
-          <w:b/>
-          <w:bCs/>
-        </w:rPr>
-        <w:fldChar w:fldCharType="end"/>
-      </w:r>
+      <w:fldSimple w:instr=" DOCPROPERTY  &quot;Extension Name&quot;  \* MERGEFORMAT ">
+        <w:r>
+          <w:rPr>
+            <w:b/>
+            <w:bCs/>
+          </w:rPr>
+          <w:t>Base Hurricane</w:t>
+        </w:r>
+      </w:fldSimple>
       <w:r>
         <w:t xml:space="preserve"> extension for the LANDIS-II model.  For information about the model and its core concepts, see the </w:t>
       </w:r>
@@ -6371,8 +6337,6 @@
         </w:rPr>
         <w:tab/>
       </w:r>
-      <w:bookmarkStart w:id="30" w:name="_GoBack"/>
-      <w:bookmarkEnd w:id="30"/>
       <w:r>
         <w:rPr>
           <w:rFonts w:ascii="Consolas" w:eastAsia="Times New Roman" w:hAnsi="Consolas" w:cs="Consolas"/>
@@ -6542,10 +6506,31 @@
       <w:pPr>
         <w:pStyle w:val="Heading2"/>
       </w:pPr>
-      <w:bookmarkStart w:id="31" w:name="_Toc95464067"/>
+      <w:bookmarkStart w:id="30" w:name="_Toc95464067"/>
       <w:r>
         <w:t>Landfall Wind Speed</w:t>
       </w:r>
+      <w:bookmarkEnd w:id="30"/>
+    </w:p>
+    <w:p>
+      <w:pPr>
+        <w:pStyle w:val="Body"/>
+      </w:pPr>
+      <w:r>
+        <w:t xml:space="preserve">Landfall Wind Speed is randomly determined with parameters controlled by three input file variables. </w:t>
+      </w:r>
+    </w:p>
+    <w:p>
+      <w:pPr>
+        <w:pStyle w:val="Heading3"/>
+      </w:pPr>
+      <w:bookmarkStart w:id="31" w:name="_Toc95464068"/>
+      <w:r>
+        <w:t>LowBoundLandfallWindSpeed</w:t>
+      </w:r>
+      <w:r>
+        <w:t xml:space="preserve"> (integer)</w:t>
+      </w:r>
       <w:bookmarkEnd w:id="31"/>
     </w:p>
     <w:p>
@@ -6553,16 +6538,25 @@
         <w:pStyle w:val="Body"/>
       </w:pPr>
       <w:r>
-        <w:t xml:space="preserve">Landfall Wind Speed is randomly determined with parameters controlled by three input file variables. </w:t>
+        <w:t xml:space="preserve">This is the lowest wind speed that a </w:t>
+      </w:r>
+      <w:r>
+        <w:t xml:space="preserve">wind storm </w:t>
+      </w:r>
+      <w:r>
+        <w:t>may have.</w:t>
       </w:r>
     </w:p>
     <w:p>
       <w:pPr>
         <w:pStyle w:val="Heading3"/>
       </w:pPr>
-      <w:bookmarkStart w:id="32" w:name="_Toc95464068"/>
-      <w:r>
-        <w:t>LowBoundLandfallWindSpeed</w:t>
+      <w:bookmarkStart w:id="32" w:name="_Toc95464069"/>
+      <w:r>
+        <w:t>ModeLandfallWind</w:t>
+      </w:r>
+      <w:r>
+        <w:t>Speed</w:t>
       </w:r>
       <w:r>
         <w:t xml:space="preserve"> (integer)</w:t>
@@ -6574,19 +6568,34 @@
         <w:pStyle w:val="Body"/>
       </w:pPr>
       <w:r>
-        <w:t>This is the lowest wind speed that a tropical cyclone may have.</w:t>
+        <w:t xml:space="preserve">This is the most </w:t>
+      </w:r>
+      <w:r>
+        <w:t>frequent</w:t>
+      </w:r>
+      <w:r>
+        <w:t xml:space="preserve"> wind speed that a </w:t>
+      </w:r>
+      <w:r>
+        <w:t xml:space="preserve">wind storm </w:t>
+      </w:r>
+      <w:r>
+        <w:t>may have.</w:t>
       </w:r>
     </w:p>
     <w:p>
       <w:pPr>
         <w:pStyle w:val="Heading3"/>
       </w:pPr>
-      <w:bookmarkStart w:id="33" w:name="_Toc95464069"/>
-      <w:r>
-        <w:t>ModeLandfallWind</w:t>
-      </w:r>
-      <w:r>
-        <w:t>Speed</w:t>
+      <w:bookmarkStart w:id="33" w:name="_Toc95464070"/>
+      <w:r>
+        <w:t>High</w:t>
+      </w:r>
+      <w:r>
+        <w:t>BoundLandfall</w:t>
+      </w:r>
+      <w:r>
+        <w:t>WindSpeed</w:t>
       </w:r>
       <w:r>
         <w:t xml:space="preserve"> (integer)</w:t>
@@ -6598,47 +6607,20 @@
         <w:pStyle w:val="Body"/>
       </w:pPr>
       <w:r>
-        <w:t xml:space="preserve">This is the most </w:t>
-      </w:r>
-      <w:r>
-        <w:t>frequent</w:t>
-      </w:r>
-      <w:r>
-        <w:t xml:space="preserve"> wind speed that a tropical storm may have.</w:t>
-      </w:r>
-    </w:p>
-    <w:p>
-      <w:pPr>
-        <w:pStyle w:val="Heading3"/>
-      </w:pPr>
-      <w:bookmarkStart w:id="34" w:name="_Toc95464070"/>
-      <w:r>
-        <w:t>High</w:t>
-      </w:r>
-      <w:r>
-        <w:t>BoundLandfall</w:t>
-      </w:r>
-      <w:r>
-        <w:t>WindSpeed</w:t>
-      </w:r>
-      <w:r>
-        <w:t xml:space="preserve"> (integer)</w:t>
-      </w:r>
-      <w:bookmarkEnd w:id="34"/>
-    </w:p>
-    <w:p>
-      <w:pPr>
-        <w:pStyle w:val="Body"/>
-      </w:pPr>
-      <w:r>
-        <w:t>This is the highest wind speed that a tropical storm may have.</w:t>
+        <w:t xml:space="preserve">This is the highest wind speed that a </w:t>
+      </w:r>
+      <w:r>
+        <w:t xml:space="preserve">wind storm </w:t>
+      </w:r>
+      <w:r>
+        <w:t>may have.</w:t>
       </w:r>
     </w:p>
     <w:p>
       <w:pPr>
         <w:pStyle w:val="Heading2"/>
       </w:pPr>
-      <w:bookmarkStart w:id="35" w:name="_Toc95464071"/>
+      <w:bookmarkStart w:id="34" w:name="_Toc95464071"/>
       <w:r>
         <w:t>CoastalSlope (integer)</w:t>
       </w:r>
@@ -6680,6 +6662,65 @@
       <w:r>
         <w:t>)</w:t>
       </w:r>
+      <w:bookmarkEnd w:id="34"/>
+    </w:p>
+    <w:p>
+      <w:pPr>
+        <w:pStyle w:val="Body"/>
+      </w:pPr>
+      <w:r>
+        <w:t xml:space="preserve">The Mean </w:t>
+      </w:r>
+      <w:r>
+        <w:t xml:space="preserve">Landfall </w:t>
+      </w:r>
+      <w:r>
+        <w:t>Intersection is the average landfall location (point) for storms along the coast.</w:t>
+      </w:r>
+    </w:p>
+    <w:p>
+      <w:pPr>
+        <w:pStyle w:val="Body"/>
+        <w:rPr>
+          <w:highlight w:val="yellow"/>
+        </w:rPr>
+      </w:pPr>
+      <w:r>
+        <w:t>It is measured as t</w:t>
+      </w:r>
+      <w:r>
+        <w:t xml:space="preserve">he </w:t>
+      </w:r>
+      <w:r>
+        <w:t xml:space="preserve">distance of the </w:t>
+      </w:r>
+      <w:r>
+        <w:t xml:space="preserve">mean storm intersection </w:t>
+      </w:r>
+      <w:r>
+        <w:t xml:space="preserve">from the western edge of the study area, in </w:t>
+      </w:r>
+      <w:r>
+        <w:t>kilo</w:t>
+      </w:r>
+      <w:r>
+        <w:t xml:space="preserve">meters.  </w:t>
+      </w:r>
+    </w:p>
+    <w:p>
+      <w:pPr>
+        <w:pStyle w:val="Heading2"/>
+      </w:pPr>
+      <w:bookmarkStart w:id="35" w:name="_Toc95464072"/>
+      <w:r>
+        <w:t>MeanLandfall</w:t>
+      </w:r>
+      <w:r>
+        <w:t>Intersection</w:t>
+      </w:r>
+      <w:r>
+        <w:t>Y (integer)</w:t>
+      </w:r>
       <w:bookmarkEnd w:id="35"/>
     </w:p>
     <w:p>
@@ -6687,282 +6728,235 @@
         <w:pStyle w:val="Body"/>
       </w:pPr>
       <w:r>
-        <w:t xml:space="preserve">The Mean </w:t>
+        <w:t xml:space="preserve">The distance of the </w:t>
+      </w:r>
+      <w:r>
+        <w:t xml:space="preserve">mean storm intersection </w:t>
+      </w:r>
+      <w:r>
+        <w:t xml:space="preserve">from the southern edge of the study area, in </w:t>
+      </w:r>
+      <w:r>
+        <w:t>kilo</w:t>
+      </w:r>
+      <w:r>
+        <w:t xml:space="preserve">meters.  </w:t>
+      </w:r>
+    </w:p>
+    <w:p>
+      <w:pPr>
+        <w:pStyle w:val="Heading2"/>
+      </w:pPr>
+      <w:bookmarkStart w:id="36" w:name="_Toc95464073"/>
+      <w:r>
+        <w:t>LandfallSigma (integer)</w:t>
+      </w:r>
+      <w:bookmarkEnd w:id="36"/>
+    </w:p>
+    <w:p>
+      <w:pPr>
+        <w:pStyle w:val="Body"/>
+      </w:pPr>
+      <w:r>
+        <w:t xml:space="preserve">The location of each storm along the coastline is selected from a normal distribution assuming a mean (mu) of 0.0 (located at the Mean </w:t>
       </w:r>
       <w:r>
         <w:t xml:space="preserve">Landfall </w:t>
       </w:r>
       <w:r>
-        <w:t>Intersection is the average landfall location (point) for storms along the coast.</w:t>
-      </w:r>
+        <w:t xml:space="preserve">Intersection) and a variance (sigma).  </w:t>
+      </w:r>
+    </w:p>
+    <w:p>
+      <w:pPr>
+        <w:pStyle w:val="Heading2"/>
+      </w:pPr>
+      <w:bookmarkStart w:id="37" w:name="_Toc95464074"/>
+      <w:r>
+        <w:t>StormDirection</w:t>
+      </w:r>
+      <w:r>
+        <w:t>M</w:t>
+      </w:r>
+      <w:r>
+        <w:t>u</w:t>
+      </w:r>
+      <w:r>
+        <w:t xml:space="preserve"> (int</w:t>
+      </w:r>
+      <w:r>
+        <w:t>eger</w:t>
+      </w:r>
+      <w:r>
+        <w:t>)</w:t>
+      </w:r>
+      <w:bookmarkEnd w:id="37"/>
     </w:p>
     <w:p>
       <w:pPr>
         <w:pStyle w:val="Body"/>
+      </w:pPr>
+      <w:r>
+        <w:t xml:space="preserve">The </w:t>
+      </w:r>
+      <w:r>
+        <w:t xml:space="preserve">mean </w:t>
+      </w:r>
+      <w:r>
+        <w:t xml:space="preserve">storm direction in degrees.  </w:t>
+      </w:r>
+      <w:r>
+        <w:t xml:space="preserve">A normal distribution is used to determine the actual direction, in combination with the </w:t>
+      </w:r>
+      <w:r>
+        <w:t xml:space="preserve">sigma value, </w:t>
+      </w:r>
+      <w:r>
+        <w:t>below.</w:t>
+      </w:r>
+    </w:p>
+    <w:p>
+      <w:pPr>
+        <w:pStyle w:val="Heading2"/>
+      </w:pPr>
+      <w:bookmarkStart w:id="38" w:name="_Toc95464075"/>
+      <w:r>
+        <w:t>StormDirectionS</w:t>
+      </w:r>
+      <w:r>
+        <w:t>igma</w:t>
+      </w:r>
+      <w:r>
+        <w:t xml:space="preserve"> (int</w:t>
+      </w:r>
+      <w:r>
+        <w:t>eger</w:t>
+      </w:r>
+      <w:r>
+        <w:t>)</w:t>
+      </w:r>
+      <w:bookmarkEnd w:id="38"/>
+    </w:p>
+    <w:p>
+      <w:pPr>
+        <w:pStyle w:val="Body"/>
+      </w:pPr>
+      <w:r>
+        <w:t xml:space="preserve">The </w:t>
+      </w:r>
+      <w:r>
+        <w:t xml:space="preserve">variance </w:t>
+      </w:r>
+      <w:r>
+        <w:t xml:space="preserve">of the storm direction.  </w:t>
+      </w:r>
+    </w:p>
+    <w:p>
+      <w:pPr>
+        <w:pStyle w:val="Heading2"/>
         <w:rPr>
           <w:highlight w:val="yellow"/>
         </w:rPr>
       </w:pPr>
-      <w:r>
-        <w:t>It is measured as t</w:t>
-      </w:r>
-      <w:r>
-        <w:t xml:space="preserve">he </w:t>
-      </w:r>
-      <w:r>
-        <w:t xml:space="preserve">distance of the </w:t>
-      </w:r>
-      <w:r>
-        <w:t xml:space="preserve">mean storm intersection </w:t>
-      </w:r>
-      <w:r>
-        <w:t xml:space="preserve">from the western edge of the study area, in meters.  </w:t>
+      <w:bookmarkStart w:id="39" w:name="_Toc95464076"/>
+      <w:r>
+        <w:rPr>
+          <w:highlight w:val="yellow"/>
+        </w:rPr>
+        <w:t>ExposureMaps (table)</w:t>
+      </w:r>
+      <w:bookmarkEnd w:id="39"/>
+    </w:p>
+    <w:p>
+      <w:pPr>
+        <w:pStyle w:val="Body"/>
+        <w:rPr>
+          <w:highlight w:val="yellow"/>
+        </w:rPr>
+      </w:pPr>
+      <w:r>
+        <w:rPr>
+          <w:highlight w:val="yellow"/>
+        </w:rPr>
+        <w:t>New for version 2:  The land surface can vary by exposure, dependent on wind direction.  For example, a storm out of due south may affect north facing slopes to a lesser degree.  Therefore a table is now required indicating a map and an associated degree.  For each storm generated, the closest degree map will be used to modify wind speeds.</w:t>
+      </w:r>
+    </w:p>
+    <w:p>
+      <w:pPr>
+        <w:pStyle w:val="Body"/>
+        <w:rPr>
+          <w:highlight w:val="yellow"/>
+        </w:rPr>
+      </w:pPr>
+      <w:r>
+        <w:rPr>
+          <w:highlight w:val="yellow"/>
+        </w:rPr>
+        <w:t>The map itself should contain nine (9) classes, each associated with a proportion reduction in wind speed (0.0 – 1.0).</w:t>
+      </w:r>
+      <w:r>
+        <w:rPr>
+          <w:highlight w:val="yellow"/>
+        </w:rPr>
+        <w:t xml:space="preserve">  See exposure classes table??</w:t>
+      </w:r>
+    </w:p>
+    <w:p>
+      <w:pPr>
+        <w:pStyle w:val="Body"/>
+        <w:rPr>
+          <w:highlight w:val="yellow"/>
+        </w:rPr>
+      </w:pPr>
+      <w:r>
+        <w:rPr>
+          <w:highlight w:val="yellow"/>
+        </w:rPr>
+        <w:t>The table has two columns (there is no header):</w:t>
+      </w:r>
+    </w:p>
+    <w:p>
+      <w:pPr>
+        <w:pStyle w:val="Body"/>
+        <w:rPr>
+          <w:highlight w:val="yellow"/>
+        </w:rPr>
+      </w:pPr>
+      <w:r>
+        <w:rPr>
+          <w:highlight w:val="yellow"/>
+        </w:rPr>
+        <w:t>Column 1:  Degree</w:t>
+      </w:r>
+      <w:r>
+        <w:rPr>
+          <w:highlight w:val="yellow"/>
+        </w:rPr>
+        <w:t xml:space="preserve"> (integer)</w:t>
+      </w:r>
+    </w:p>
+    <w:p>
+      <w:pPr>
+        <w:pStyle w:val="Body"/>
+      </w:pPr>
+      <w:r>
+        <w:rPr>
+          <w:highlight w:val="yellow"/>
+        </w:rPr>
+        <w:t>Column 2:  Map Name</w:t>
+      </w:r>
+      <w:r>
+        <w:t xml:space="preserve"> (file name)</w:t>
       </w:r>
     </w:p>
     <w:p>
       <w:pPr>
         <w:pStyle w:val="Heading2"/>
-      </w:pPr>
-      <w:bookmarkStart w:id="36" w:name="_Toc95464072"/>
-      <w:r>
-        <w:t>MeanLandfall</w:t>
-      </w:r>
-      <w:r>
-        <w:t>Intersection</w:t>
-      </w:r>
-      <w:r>
-        <w:t>Y (integer)</w:t>
-      </w:r>
-      <w:bookmarkEnd w:id="36"/>
-    </w:p>
-    <w:p>
-      <w:pPr>
-        <w:pStyle w:val="Body"/>
-      </w:pPr>
-      <w:r>
-        <w:t xml:space="preserve">The distance of the </w:t>
-      </w:r>
-      <w:r>
-        <w:t xml:space="preserve">mean storm intersection </w:t>
-      </w:r>
-      <w:r>
-        <w:t xml:space="preserve">from the southern edge of the study area, in meters.  </w:t>
-      </w:r>
-    </w:p>
-    <w:p>
-      <w:pPr>
-        <w:pStyle w:val="Heading2"/>
-      </w:pPr>
-      <w:bookmarkStart w:id="37" w:name="_Toc95464073"/>
-      <w:r>
-        <w:t>LandfallSigma (integer)</w:t>
-      </w:r>
-      <w:bookmarkEnd w:id="37"/>
-    </w:p>
-    <w:p>
-      <w:pPr>
-        <w:pStyle w:val="Body"/>
-      </w:pPr>
-      <w:r>
-        <w:t xml:space="preserve">The location of each storm along the coastline is selected from a normal distribution assuming a mean (mu) of 0.0 (located at the Mean </w:t>
-      </w:r>
-      <w:r>
-        <w:t xml:space="preserve">Landfall </w:t>
-      </w:r>
-      <w:r>
-        <w:t xml:space="preserve">Intersection) and a variance (sigma).  </w:t>
-      </w:r>
-    </w:p>
-    <w:p>
-      <w:pPr>
-        <w:pStyle w:val="Heading2"/>
-      </w:pPr>
-      <w:bookmarkStart w:id="38" w:name="_Toc95464074"/>
-      <w:r>
-        <w:t>StormDirection</w:t>
-      </w:r>
-      <w:r>
-        <w:t>M</w:t>
-      </w:r>
-      <w:r>
-        <w:t>u</w:t>
-      </w:r>
-      <w:r>
-        <w:t xml:space="preserve"> (int</w:t>
-      </w:r>
-      <w:r>
-        <w:t>eger</w:t>
-      </w:r>
-      <w:r>
-        <w:t>)</w:t>
-      </w:r>
-      <w:bookmarkEnd w:id="38"/>
-    </w:p>
-    <w:p>
-      <w:pPr>
-        <w:pStyle w:val="Body"/>
-      </w:pPr>
-      <w:r>
-        <w:t xml:space="preserve">The </w:t>
-      </w:r>
-      <w:r>
-        <w:t xml:space="preserve">mean </w:t>
-      </w:r>
-      <w:r>
-        <w:t xml:space="preserve">storm direction in degrees.  </w:t>
-      </w:r>
-      <w:r>
-        <w:t xml:space="preserve">A normal distribution is used to determine the actual direction, in combination with the </w:t>
-      </w:r>
-      <w:r>
-        <w:t xml:space="preserve">sigma value, </w:t>
-      </w:r>
-      <w:r>
-        <w:t>below.</w:t>
-      </w:r>
-    </w:p>
-    <w:p>
-      <w:pPr>
-        <w:pStyle w:val="Heading2"/>
-      </w:pPr>
-      <w:bookmarkStart w:id="39" w:name="_Toc95464075"/>
-      <w:r>
-        <w:t>StormDirectionS</w:t>
-      </w:r>
-      <w:r>
-        <w:t>igma</w:t>
-      </w:r>
-      <w:r>
-        <w:t xml:space="preserve"> (int</w:t>
-      </w:r>
-      <w:r>
-        <w:t>eger</w:t>
-      </w:r>
-      <w:r>
-        <w:t>)</w:t>
-      </w:r>
-      <w:bookmarkEnd w:id="39"/>
-    </w:p>
-    <w:p>
-      <w:pPr>
-        <w:pStyle w:val="Body"/>
-      </w:pPr>
-      <w:r>
-        <w:t xml:space="preserve">The </w:t>
-      </w:r>
-      <w:r>
-        <w:t xml:space="preserve">variance </w:t>
-      </w:r>
-      <w:r>
-        <w:t xml:space="preserve">of the storm direction.  </w:t>
-      </w:r>
-    </w:p>
-    <w:p>
-      <w:pPr>
-        <w:pStyle w:val="Heading2"/>
         <w:rPr>
           <w:highlight w:val="yellow"/>
         </w:rPr>
       </w:pPr>
-      <w:bookmarkStart w:id="40" w:name="_Toc95464076"/>
-      <w:r>
-        <w:rPr>
-          <w:highlight w:val="yellow"/>
-        </w:rPr>
-        <w:t>ExposureMaps (table)</w:t>
-      </w:r>
-      <w:bookmarkEnd w:id="40"/>
-    </w:p>
-    <w:p>
-      <w:pPr>
-        <w:pStyle w:val="Body"/>
-        <w:rPr>
-          <w:highlight w:val="yellow"/>
-        </w:rPr>
-      </w:pPr>
-      <w:r>
-        <w:rPr>
-          <w:highlight w:val="yellow"/>
-        </w:rPr>
-        <w:t>New for version 2:  The land surface can vary by exposure, dependent on wind direction.  For example, a storm out of due south may affect north facing slopes to a lesser degree.  Therefore a table is now required indicating a map and an associated degree.  For each storm generated, the closest degree map will be used to modify wind speeds.</w:t>
-      </w:r>
-    </w:p>
-    <w:p>
-      <w:pPr>
-        <w:pStyle w:val="Body"/>
-        <w:rPr>
-          <w:highlight w:val="yellow"/>
-        </w:rPr>
-      </w:pPr>
-      <w:r>
-        <w:rPr>
-          <w:highlight w:val="yellow"/>
-        </w:rPr>
-        <w:t>The map itself should contain nine (9) classes, each associated with a proportion reduction in wind speed (0.0 – 1.0).</w:t>
-      </w:r>
-      <w:r>
-        <w:rPr>
-          <w:highlight w:val="yellow"/>
-        </w:rPr>
-        <w:t xml:space="preserve">  See exposure classes table??</w:t>
-      </w:r>
-    </w:p>
-    <w:p>
-      <w:pPr>
-        <w:pStyle w:val="Body"/>
-        <w:rPr>
-          <w:highlight w:val="yellow"/>
-        </w:rPr>
-      </w:pPr>
-      <w:r>
-        <w:rPr>
-          <w:highlight w:val="yellow"/>
-        </w:rPr>
-        <w:t>The table has two columns (there is no header):</w:t>
-      </w:r>
-    </w:p>
-    <w:p>
-      <w:pPr>
-        <w:pStyle w:val="Body"/>
-        <w:rPr>
-          <w:highlight w:val="yellow"/>
-        </w:rPr>
-      </w:pPr>
-      <w:r>
-        <w:rPr>
-          <w:highlight w:val="yellow"/>
-        </w:rPr>
-        <w:t>Column 1:  Degree</w:t>
-      </w:r>
-      <w:r>
-        <w:rPr>
-          <w:highlight w:val="yellow"/>
-        </w:rPr>
-        <w:t xml:space="preserve"> (integer)</w:t>
-      </w:r>
-    </w:p>
-    <w:p>
-      <w:pPr>
-        <w:pStyle w:val="Body"/>
-      </w:pPr>
-      <w:r>
-        <w:rPr>
-          <w:highlight w:val="yellow"/>
-        </w:rPr>
-        <w:t>Column 2:  Map Name</w:t>
-      </w:r>
-      <w:r>
-        <w:t xml:space="preserve"> (file name)</w:t>
-      </w:r>
-    </w:p>
-    <w:p>
-      <w:pPr>
-        <w:pStyle w:val="Heading2"/>
-        <w:rPr>
-          <w:highlight w:val="yellow"/>
-        </w:rPr>
-      </w:pPr>
-      <w:bookmarkStart w:id="41" w:name="_Toc95464077"/>
+      <w:bookmarkStart w:id="40" w:name="_Toc95464077"/>
       <w:r>
         <w:rPr>
           <w:highlight w:val="yellow"/>
@@ -7037,7 +7031,7 @@
       <w:r>
         <w:t xml:space="preserve"> (table)</w:t>
       </w:r>
-      <w:bookmarkEnd w:id="41"/>
+      <w:bookmarkEnd w:id="40"/>
     </w:p>
     <w:p>
       <w:pPr>
@@ -7048,8 +7042,8 @@
           <w:szCs w:val="24"/>
         </w:rPr>
       </w:pPr>
-      <w:bookmarkStart w:id="42" w:name="_Toc133907170"/>
-      <w:bookmarkStart w:id="43" w:name="_Toc102232960"/>
+      <w:bookmarkStart w:id="41" w:name="_Toc133907170"/>
+      <w:bookmarkStart w:id="42" w:name="_Toc102232960"/>
       <w:r>
         <w:rPr>
           <w:rFonts w:ascii="Times New Roman" w:hAnsi="Times New Roman" w:cs="Times New Roman"/>
@@ -7373,7 +7367,7 @@
           <w:sz w:val="24"/>
           <w:szCs w:val="24"/>
         </w:rPr>
-        <w:t xml:space="preserve">he name of the species. This should be </w:t>
+        <w:t xml:space="preserve">he name of the species. This </w:t>
       </w:r>
       <w:r>
         <w:rPr>
@@ -7381,75 +7375,77 @@
           <w:sz w:val="24"/>
           <w:szCs w:val="24"/>
         </w:rPr>
-        <w:t>consistent with species names in the species txt file.</w:t>
-      </w:r>
-    </w:p>
-    <w:p>
-      <w:pPr>
-        <w:pStyle w:val="textbody"/>
+        <w:t>must</w:t>
+      </w:r>
+      <w:bookmarkStart w:id="43" w:name="_GoBack"/>
+      <w:bookmarkEnd w:id="43"/>
+      <w:r>
         <w:rPr>
           <w:rFonts w:ascii="Times New Roman" w:hAnsi="Times New Roman" w:cs="Times New Roman"/>
           <w:sz w:val="24"/>
           <w:szCs w:val="24"/>
         </w:rPr>
-      </w:pPr>
+        <w:t xml:space="preserve"> be </w:t>
+      </w:r>
       <w:r>
         <w:rPr>
           <w:rFonts w:ascii="Times New Roman" w:hAnsi="Times New Roman" w:cs="Times New Roman"/>
           <w:sz w:val="24"/>
           <w:szCs w:val="24"/>
         </w:rPr>
-        <w:t>Column 2</w:t>
-      </w:r>
-      <w:r>
+        <w:t>consistent with species names in the species txt file.</w:t>
+      </w:r>
+    </w:p>
+    <w:p>
+      <w:pPr>
+        <w:pStyle w:val="textbody"/>
         <w:rPr>
           <w:rFonts w:ascii="Times New Roman" w:hAnsi="Times New Roman" w:cs="Times New Roman"/>
           <w:sz w:val="24"/>
           <w:szCs w:val="24"/>
         </w:rPr>
-        <w:t>: T</w:t>
-      </w:r>
+      </w:pPr>
       <w:r>
         <w:rPr>
           <w:rFonts w:ascii="Times New Roman" w:hAnsi="Times New Roman" w:cs="Times New Roman"/>
           <w:sz w:val="24"/>
           <w:szCs w:val="24"/>
         </w:rPr>
-        <w:t>he maximum cohort age in years for the given table row. The final row for any species should have a very high age (such as 999) to represent the oldest cohorts.</w:t>
-      </w:r>
-    </w:p>
-    <w:p>
-      <w:pPr>
-        <w:pStyle w:val="textbody"/>
+        <w:t>Column 2</w:t>
+      </w:r>
+      <w:r>
         <w:rPr>
           <w:rFonts w:ascii="Times New Roman" w:hAnsi="Times New Roman" w:cs="Times New Roman"/>
           <w:sz w:val="24"/>
           <w:szCs w:val="24"/>
         </w:rPr>
-      </w:pPr>
+        <w:t>: T</w:t>
+      </w:r>
       <w:r>
         <w:rPr>
           <w:rFonts w:ascii="Times New Roman" w:hAnsi="Times New Roman" w:cs="Times New Roman"/>
           <w:sz w:val="24"/>
           <w:szCs w:val="24"/>
         </w:rPr>
-        <w:t>Column 3</w:t>
-      </w:r>
-      <w:r>
+        <w:t>he maximum cohort age in years for the given table row. The final row for any species should have a very high age (such as 999) to represent the oldest cohorts.</w:t>
+      </w:r>
+    </w:p>
+    <w:p>
+      <w:pPr>
+        <w:pStyle w:val="textbody"/>
         <w:rPr>
           <w:rFonts w:ascii="Times New Roman" w:hAnsi="Times New Roman" w:cs="Times New Roman"/>
           <w:sz w:val="24"/>
           <w:szCs w:val="24"/>
         </w:rPr>
-        <w:t>:  C</w:t>
-      </w:r>
+      </w:pPr>
       <w:r>
         <w:rPr>
           <w:rFonts w:ascii="Times New Roman" w:hAnsi="Times New Roman" w:cs="Times New Roman"/>
           <w:sz w:val="24"/>
           <w:szCs w:val="24"/>
         </w:rPr>
-        <w:t>ontain</w:t>
+        <w:t>Column 3</w:t>
       </w:r>
       <w:r>
         <w:rPr>
@@ -7457,7 +7453,7 @@
           <w:sz w:val="24"/>
           <w:szCs w:val="24"/>
         </w:rPr>
-        <w:t>s</w:t>
+        <w:t>:  C</w:t>
       </w:r>
       <w:r>
         <w:rPr>
@@ -7465,7 +7461,7 @@
           <w:sz w:val="24"/>
           <w:szCs w:val="24"/>
         </w:rPr>
-        <w:t xml:space="preserve"> </w:t>
+        <w:t>ontain</w:t>
       </w:r>
       <w:r>
         <w:rPr>
@@ -7473,7 +7469,7 @@
           <w:sz w:val="24"/>
           <w:szCs w:val="24"/>
         </w:rPr>
-        <w:t xml:space="preserve">the </w:t>
+        <w:t>s</w:t>
       </w:r>
       <w:r>
         <w:rPr>
@@ -7481,7 +7477,7 @@
           <w:sz w:val="24"/>
           <w:szCs w:val="24"/>
         </w:rPr>
-        <w:t>colon-delimited pairs of values where the first number is the wind speed and second number is the probability of mortality. For example, a value of "60:0.</w:t>
+        <w:t xml:space="preserve"> </w:t>
       </w:r>
       <w:r>
         <w:rPr>
@@ -7489,7 +7485,7 @@
           <w:sz w:val="24"/>
           <w:szCs w:val="24"/>
         </w:rPr>
-        <w:t>05</w:t>
+        <w:t xml:space="preserve">the </w:t>
       </w:r>
       <w:r>
         <w:rPr>
@@ -7497,7 +7493,7 @@
           <w:sz w:val="24"/>
           <w:szCs w:val="24"/>
         </w:rPr>
-        <w:t xml:space="preserve">" means that site wind speeds of less than 60 kph (or mph if set to English) result in </w:t>
+        <w:t>colon-delimited pairs of values where the first number is the wind speed and second number is the probability of mortality. For example, a value of "60:0.</w:t>
       </w:r>
       <w:r>
         <w:rPr>
@@ -7505,7 +7501,7 @@
           <w:sz w:val="24"/>
           <w:szCs w:val="24"/>
         </w:rPr>
-        <w:t>5</w:t>
+        <w:t>05</w:t>
       </w:r>
       <w:r>
         <w:rPr>
@@ -7513,52 +7509,52 @@
           <w:sz w:val="24"/>
           <w:szCs w:val="24"/>
         </w:rPr>
-        <w:t>% cohort mortality.</w:t>
-      </w:r>
-    </w:p>
-    <w:p>
-      <w:pPr>
-        <w:pStyle w:val="Heading2"/>
-      </w:pPr>
-      <w:bookmarkStart w:id="44" w:name="_Toc95464078"/>
-      <w:r>
-        <w:t>MapNames</w:t>
-      </w:r>
-      <w:bookmarkEnd w:id="42"/>
-      <w:bookmarkEnd w:id="44"/>
-    </w:p>
-    <w:p>
-      <w:pPr>
-        <w:pStyle w:val="textbody"/>
+        <w:t xml:space="preserve">" means that site wind speeds of less than 60 kph (or mph if set to English) result in </w:t>
+      </w:r>
+      <w:r>
         <w:rPr>
           <w:rFonts w:ascii="Times New Roman" w:hAnsi="Times New Roman" w:cs="Times New Roman"/>
           <w:sz w:val="24"/>
           <w:szCs w:val="24"/>
         </w:rPr>
-      </w:pPr>
+        <w:t>5</w:t>
+      </w:r>
       <w:r>
         <w:rPr>
           <w:rFonts w:ascii="Times New Roman" w:hAnsi="Times New Roman" w:cs="Times New Roman"/>
           <w:sz w:val="24"/>
           <w:szCs w:val="24"/>
         </w:rPr>
-        <w:t>This file parameter is the template for the names of the wind severity output maps</w:t>
-      </w:r>
-      <w:r>
+        <w:t>% cohort mortality.</w:t>
+      </w:r>
+    </w:p>
+    <w:p>
+      <w:pPr>
+        <w:pStyle w:val="Heading2"/>
+      </w:pPr>
+      <w:bookmarkStart w:id="44" w:name="_Toc95464078"/>
+      <w:r>
+        <w:t>MapNames</w:t>
+      </w:r>
+      <w:bookmarkEnd w:id="41"/>
+      <w:bookmarkEnd w:id="44"/>
+    </w:p>
+    <w:p>
+      <w:pPr>
+        <w:pStyle w:val="textbody"/>
         <w:rPr>
           <w:rFonts w:ascii="Times New Roman" w:hAnsi="Times New Roman" w:cs="Times New Roman"/>
           <w:sz w:val="24"/>
           <w:szCs w:val="24"/>
         </w:rPr>
-        <w:t>.</w:t>
-      </w:r>
+      </w:pPr>
       <w:r>
         <w:rPr>
           <w:rFonts w:ascii="Times New Roman" w:hAnsi="Times New Roman" w:cs="Times New Roman"/>
           <w:sz w:val="24"/>
           <w:szCs w:val="24"/>
         </w:rPr>
-        <w:t xml:space="preserve">  The parameter value must include the variable “timestep” to ensure that the maps have unique names (see section 3.1.8.1 Variables in the LANDIS-II Model User Guide).  </w:t>
+        <w:t>This file parameter is the template for the names of the wind severity output maps</w:t>
       </w:r>
       <w:r>
         <w:rPr>
@@ -7566,7 +7562,7 @@
           <w:sz w:val="24"/>
           <w:szCs w:val="24"/>
         </w:rPr>
-        <w:t xml:space="preserve">The user </w:t>
+        <w:t>.</w:t>
       </w:r>
       <w:r>
         <w:rPr>
@@ -7574,8 +7570,7 @@
           <w:sz w:val="24"/>
           <w:szCs w:val="24"/>
         </w:rPr>
-        <w:lastRenderedPageBreak/>
-        <w:t xml:space="preserve">must indicate the file extension.  </w:t>
+        <w:t xml:space="preserve">  The parameter value must include the variable “timestep” to ensure that the maps have unique names (see section 3.1.8.1 Variables in the LANDIS-II Model User Guide).  </w:t>
       </w:r>
       <w:r>
         <w:rPr>
@@ -7583,7 +7578,7 @@
           <w:sz w:val="24"/>
           <w:szCs w:val="24"/>
         </w:rPr>
-        <w:t xml:space="preserve">The user must </w:t>
+        <w:t xml:space="preserve">The user </w:t>
       </w:r>
       <w:r>
         <w:rPr>
@@ -7591,7 +7586,8 @@
           <w:sz w:val="24"/>
           <w:szCs w:val="24"/>
         </w:rPr>
-        <w:t>also include</w:t>
+        <w:lastRenderedPageBreak/>
+        <w:t xml:space="preserve">must indicate the file extension.  </w:t>
       </w:r>
       <w:r>
         <w:rPr>
@@ -7599,7 +7595,7 @@
           <w:sz w:val="24"/>
           <w:szCs w:val="24"/>
         </w:rPr>
-        <w:t xml:space="preserve"> sub-directory</w:t>
+        <w:t xml:space="preserve">The user must </w:t>
       </w:r>
       <w:r>
         <w:rPr>
@@ -7607,7 +7603,7 @@
           <w:sz w:val="24"/>
           <w:szCs w:val="24"/>
         </w:rPr>
-        <w:t xml:space="preserve"> name(s) as needed</w:t>
+        <w:t>also include</w:t>
       </w:r>
       <w:r>
         <w:rPr>
@@ -7615,36 +7611,52 @@
           <w:sz w:val="24"/>
           <w:szCs w:val="24"/>
         </w:rPr>
-        <w:t xml:space="preserve">.  </w:t>
-      </w:r>
-    </w:p>
-    <w:p>
-      <w:pPr>
-        <w:pStyle w:val="Heading2"/>
-      </w:pPr>
-      <w:bookmarkStart w:id="45" w:name="_Toc133907171"/>
-      <w:bookmarkStart w:id="46" w:name="_Toc95464079"/>
-      <w:r>
-        <w:t>LogFile</w:t>
-      </w:r>
-      <w:bookmarkEnd w:id="45"/>
-      <w:bookmarkEnd w:id="46"/>
-    </w:p>
-    <w:p>
-      <w:pPr>
-        <w:pStyle w:val="textbody"/>
+        <w:t xml:space="preserve"> sub-directory</w:t>
+      </w:r>
+      <w:r>
         <w:rPr>
           <w:rFonts w:ascii="Times New Roman" w:hAnsi="Times New Roman" w:cs="Times New Roman"/>
           <w:sz w:val="24"/>
           <w:szCs w:val="24"/>
         </w:rPr>
-      </w:pPr>
+        <w:t xml:space="preserve"> name(s) as needed</w:t>
+      </w:r>
       <w:r>
         <w:rPr>
           <w:rFonts w:ascii="Times New Roman" w:hAnsi="Times New Roman" w:cs="Times New Roman"/>
           <w:sz w:val="24"/>
           <w:szCs w:val="24"/>
         </w:rPr>
+        <w:t xml:space="preserve">.  </w:t>
+      </w:r>
+    </w:p>
+    <w:p>
+      <w:pPr>
+        <w:pStyle w:val="Heading2"/>
+      </w:pPr>
+      <w:bookmarkStart w:id="45" w:name="_Toc133907171"/>
+      <w:bookmarkStart w:id="46" w:name="_Toc95464079"/>
+      <w:r>
+        <w:t>LogFile</w:t>
+      </w:r>
+      <w:bookmarkEnd w:id="45"/>
+      <w:bookmarkEnd w:id="46"/>
+    </w:p>
+    <w:p>
+      <w:pPr>
+        <w:pStyle w:val="textbody"/>
+        <w:rPr>
+          <w:rFonts w:ascii="Times New Roman" w:hAnsi="Times New Roman" w:cs="Times New Roman"/>
+          <w:sz w:val="24"/>
+          <w:szCs w:val="24"/>
+        </w:rPr>
+      </w:pPr>
+      <w:r>
+        <w:rPr>
+          <w:rFonts w:ascii="Times New Roman" w:hAnsi="Times New Roman" w:cs="Times New Roman"/>
+          <w:sz w:val="24"/>
+          <w:szCs w:val="24"/>
+        </w:rPr>
         <w:t>The file parameter is the name of the extension’s event log file.</w:t>
       </w:r>
     </w:p>
@@ -7657,7 +7669,7 @@
         <w:lastRenderedPageBreak/>
         <w:t>Output Files</w:t>
       </w:r>
-      <w:bookmarkEnd w:id="43"/>
+      <w:bookmarkEnd w:id="42"/>
       <w:bookmarkEnd w:id="47"/>
     </w:p>
     <w:p>
@@ -8123,7 +8135,7 @@
         <w:rFonts w:ascii="Arial" w:hAnsi="Arial" w:cs="Arial"/>
         <w:noProof/>
       </w:rPr>
-      <w:t>10</w:t>
+      <w:t>12</w:t>
     </w:r>
     <w:r>
       <w:rPr>
@@ -8186,42 +8198,19 @@
         <w:tab w:val="right" w:pos="9000"/>
       </w:tabs>
     </w:pPr>
-    <w:r>
-      <w:fldChar w:fldCharType="begin"/>
-    </w:r>
-    <w:r>
-      <w:instrText xml:space="preserve"> DOCPROPERTY  "Extension Name"  \* MERGEFORMAT </w:instrText>
-    </w:r>
-    <w:r>
-      <w:fldChar w:fldCharType="separate"/>
-    </w:r>
-    <w:r>
-      <w:t>Base Hurricane</w:t>
-    </w:r>
-    <w:r>
-      <w:fldChar w:fldCharType="end"/>
-    </w:r>
+    <w:fldSimple w:instr=" DOCPROPERTY  &quot;Extension Name&quot;  \* MERGEFORMAT ">
+      <w:r>
+        <w:t>Base Hurricane</w:t>
+      </w:r>
+    </w:fldSimple>
     <w:r>
       <w:t xml:space="preserve"> v</w:t>
     </w:r>
-    <w:r>
-      <w:fldChar w:fldCharType="begin"/>
-    </w:r>
-    <w:r>
-      <w:instrText xml:space="preserve"> DOCPROPERTY  "Extension Version"  </w:instrText>
-    </w:r>
-    <w:r>
-      <w:instrText xml:space="preserve">\* MERGEFORMAT </w:instrText>
-    </w:r>
-    <w:r>
-      <w:fldChar w:fldCharType="separate"/>
-    </w:r>
-    <w:r>
-      <w:t>3.0</w:t>
-    </w:r>
-    <w:r>
-      <w:fldChar w:fldCharType="end"/>
-    </w:r>
+    <w:fldSimple w:instr=" DOCPROPERTY  &quot;Extension Version&quot;  \* MERGEFORMAT ">
+      <w:r>
+        <w:t>3.0</w:t>
+      </w:r>
+    </w:fldSimple>
     <w:r>
       <w:t xml:space="preserve"> </w:t>
     </w:r>
@@ -9246,7 +9235,7 @@
   <w:style w:type="paragraph" w:default="1" w:styleId="Normal">
     <w:name w:val="Normal"/>
     <w:qFormat/>
-    <w:rsid w:val="00E67F61"/>
+    <w:rsid w:val="005821E8"/>
     <w:pPr>
       <w:spacing w:after="160" w:line="259" w:lineRule="auto"/>
     </w:pPr>
@@ -9452,7 +9441,7 @@
     <w:uiPriority w:val="1"/>
     <w:semiHidden/>
     <w:unhideWhenUsed/>
-    <w:rsid w:val="00E67F61"/>
+    <w:rsid w:val="005821E8"/>
   </w:style>
   <w:style w:type="table" w:default="1" w:styleId="TableNormal">
     <w:name w:val="Normal Table"/>
@@ -9474,7 +9463,7 @@
     <w:uiPriority w:val="99"/>
     <w:semiHidden/>
     <w:unhideWhenUsed/>
-    <w:rsid w:val="00E67F61"/>
+    <w:rsid w:val="005821E8"/>
   </w:style>
   <w:style w:type="character" w:customStyle="1" w:styleId="Heading1Char">
     <w:name w:val="Heading 1 Char"/>
@@ -10530,7 +10519,7 @@
 </file>
 
 <file path=customXml/itemProps1.xml><?xml version="1.0" encoding="utf-8"?>
-<ds:datastoreItem xmlns:ds="http://schemas.openxmlformats.org/officeDocument/2006/customXml" ds:itemID="{18FC7FF8-2941-4609-A64B-AE3E84F960AB}">
+<ds:datastoreItem xmlns:ds="http://schemas.openxmlformats.org/officeDocument/2006/customXml" ds:itemID="{6A68B3AA-3FC2-43E9-ABEF-E2219CD7D41C}">
   <ds:schemaRefs>
     <ds:schemaRef ds:uri="http://schemas.openxmlformats.org/officeDocument/2006/bibliography"/>
   </ds:schemaRefs>

</xml_diff>

<commit_message>
Updates to make the AK test run.
</commit_message>
<xml_diff>
--- a/docs/LANDIS-II Base Hurricane v2.0 User Guide.docx
+++ b/docs/LANDIS-II Base Hurricane v2.0 User Guide.docx
@@ -10,19 +10,39 @@
       <w:r>
         <w:t xml:space="preserve">LANDIS-II </w:t>
       </w:r>
-      <w:fldSimple w:instr=" DOCPROPERTY  &quot;Extension Name&quot;  \* MERGEFORMAT ">
-        <w:r>
-          <w:t>Base Hurricane</w:t>
-        </w:r>
-      </w:fldSimple>
+      <w:r>
+        <w:fldChar w:fldCharType="begin"/>
+      </w:r>
+      <w:r>
+        <w:instrText xml:space="preserve"> DOCPROPERTY  "Extension Name"  \* MERGEFORMAT </w:instrText>
+      </w:r>
+      <w:r>
+        <w:fldChar w:fldCharType="separate"/>
+      </w:r>
+      <w:r>
+        <w:t>Base Hurricane</w:t>
+      </w:r>
+      <w:r>
+        <w:fldChar w:fldCharType="end"/>
+      </w:r>
       <w:r>
         <w:t xml:space="preserve"> v</w:t>
       </w:r>
-      <w:fldSimple w:instr=" DOCPROPERTY  &quot;Extension Version&quot;  \* MERGEFORMAT ">
-        <w:r>
-          <w:t>2.0</w:t>
-        </w:r>
-      </w:fldSimple>
+      <w:r>
+        <w:fldChar w:fldCharType="begin"/>
+      </w:r>
+      <w:r>
+        <w:instrText xml:space="preserve"> DOCPROPERTY  "Extension Version"  \* MERGEFORMAT </w:instrText>
+      </w:r>
+      <w:r>
+        <w:fldChar w:fldCharType="separate"/>
+      </w:r>
+      <w:r>
+        <w:t>2.0</w:t>
+      </w:r>
+      <w:r>
+        <w:fldChar w:fldCharType="end"/>
+      </w:r>
     </w:p>
     <w:p>
       <w:pPr>
@@ -171,7 +191,7 @@
           <w:sz w:val="24"/>
           <w:szCs w:val="24"/>
         </w:rPr>
-        <w:t>March 28, 2022</w:t>
+        <w:t>April 11, 2022</w:t>
       </w:r>
       <w:r>
         <w:rPr>
@@ -3811,15 +3831,29 @@
       <w:r>
         <w:t xml:space="preserve">This document describes the </w:t>
       </w:r>
-      <w:fldSimple w:instr=" DOCPROPERTY  &quot;Extension Name&quot;  \* MERGEFORMAT ">
-        <w:r>
-          <w:rPr>
-            <w:b/>
-            <w:bCs/>
-          </w:rPr>
-          <w:t>Base Hurricane</w:t>
-        </w:r>
-      </w:fldSimple>
+      <w:r>
+        <w:fldChar w:fldCharType="begin"/>
+      </w:r>
+      <w:r>
+        <w:instrText xml:space="preserve"> DOCPROPERTY  "Extension Name"  \* MERGEFORMAT </w:instrText>
+      </w:r>
+      <w:r>
+        <w:fldChar w:fldCharType="separate"/>
+      </w:r>
+      <w:r>
+        <w:rPr>
+          <w:b/>
+          <w:bCs/>
+        </w:rPr>
+        <w:t>Base Hurricane</w:t>
+      </w:r>
+      <w:r>
+        <w:rPr>
+          <w:b/>
+          <w:bCs/>
+        </w:rPr>
+        <w:fldChar w:fldCharType="end"/>
+      </w:r>
       <w:r>
         <w:t xml:space="preserve"> extension for the LANDIS-II model.  For information about the model and its core concepts, see the </w:t>
       </w:r>
@@ -6854,15 +6888,25 @@
     <w:p>
       <w:pPr>
         <w:pStyle w:val="Heading2"/>
-        <w:rPr>
-          <w:highlight w:val="yellow"/>
-        </w:rPr>
       </w:pPr>
       <w:bookmarkStart w:id="39" w:name="_Toc95464076"/>
       <w:r>
-        <w:rPr>
-          <w:highlight w:val="yellow"/>
-        </w:rPr>
+        <w:t>MinimumWindSpeedforDamage (double)</w:t>
+      </w:r>
+    </w:p>
+    <w:p>
+      <w:pPr>
+        <w:pStyle w:val="Body"/>
+      </w:pPr>
+      <w:r>
+        <w:t>Below this wind speed, cohort mortality is not calculated.</w:t>
+      </w:r>
+    </w:p>
+    <w:p>
+      <w:pPr>
+        <w:pStyle w:val="Heading2"/>
+      </w:pPr>
+      <w:r>
         <w:t>ExposureMaps (table)</w:t>
       </w:r>
       <w:bookmarkEnd w:id="39"/>
@@ -6870,68 +6914,48 @@
     <w:p>
       <w:pPr>
         <w:pStyle w:val="Body"/>
-        <w:rPr>
-          <w:highlight w:val="yellow"/>
-        </w:rPr>
-      </w:pPr>
-      <w:r>
-        <w:rPr>
-          <w:highlight w:val="yellow"/>
-        </w:rPr>
-        <w:t>New for version 2:  The land surface can vary by exposure, dependent on wind direction.  For example, a storm out of due south may affect north facing slopes to a lesser degree.  Therefore a table is now required indicating a map and an associated degree.  For each storm generated, the closest degree map will be used to modify wind speeds.</w:t>
+      </w:pPr>
+      <w:r>
+        <w:t xml:space="preserve">New for version 2:  The land surface can vary by exposure, dependent on wind direction.  For example, a storm out of due south may affect north facing slopes to a lesser degree.  Therefore a table is now required indicating a map and an associated degree.  For each storm generated, the closest degree map </w:t>
+      </w:r>
+      <w:r>
+        <w:t xml:space="preserve">(calculated as the minimum angle between two directions) is </w:t>
+      </w:r>
+      <w:r>
+        <w:t>used to modify wind speeds.</w:t>
       </w:r>
     </w:p>
     <w:p>
       <w:pPr>
         <w:pStyle w:val="Body"/>
-        <w:rPr>
-          <w:highlight w:val="yellow"/>
-        </w:rPr>
-      </w:pPr>
-      <w:r>
-        <w:rPr>
-          <w:highlight w:val="yellow"/>
-        </w:rPr>
+      </w:pPr>
+      <w:r>
         <w:t>The map itself should contain nine (9) classes, each associated with a proportion reduction in wind speed (0.0 – 1.0).</w:t>
       </w:r>
       <w:r>
-        <w:rPr>
-          <w:highlight w:val="yellow"/>
-        </w:rPr>
-        <w:t xml:space="preserve">  See exposure classes table??</w:t>
+        <w:t xml:space="preserve">  </w:t>
+      </w:r>
+      <w:r>
+        <w:t>See ExposureClasses table, below.</w:t>
       </w:r>
     </w:p>
     <w:p>
       <w:pPr>
         <w:pStyle w:val="Body"/>
-        <w:rPr>
-          <w:highlight w:val="yellow"/>
-        </w:rPr>
-      </w:pPr>
-      <w:r>
-        <w:rPr>
-          <w:highlight w:val="yellow"/>
-        </w:rPr>
+      </w:pPr>
+      <w:r>
+        <w:lastRenderedPageBreak/>
         <w:t>The table has two columns (there is no header):</w:t>
       </w:r>
     </w:p>
     <w:p>
       <w:pPr>
         <w:pStyle w:val="Body"/>
-        <w:rPr>
-          <w:highlight w:val="yellow"/>
-        </w:rPr>
-      </w:pPr>
-      <w:r>
-        <w:rPr>
-          <w:highlight w:val="yellow"/>
-        </w:rPr>
+      </w:pPr>
+      <w:r>
         <w:t>Column 1:  Degree</w:t>
       </w:r>
       <w:r>
-        <w:rPr>
-          <w:highlight w:val="yellow"/>
-        </w:rPr>
         <w:t xml:space="preserve"> (integer)</w:t>
       </w:r>
     </w:p>
@@ -6940,9 +6964,6 @@
         <w:pStyle w:val="Body"/>
       </w:pPr>
       <w:r>
-        <w:rPr>
-          <w:highlight w:val="yellow"/>
-        </w:rPr>
         <w:t>Column 2:  Map Name</w:t>
       </w:r>
       <w:r>
@@ -6952,58 +6973,33 @@
     <w:p>
       <w:pPr>
         <w:pStyle w:val="Heading2"/>
-        <w:rPr>
-          <w:highlight w:val="yellow"/>
-        </w:rPr>
       </w:pPr>
       <w:bookmarkStart w:id="40" w:name="_Toc95464077"/>
       <w:r>
-        <w:rPr>
-          <w:highlight w:val="yellow"/>
-        </w:rPr>
-        <w:lastRenderedPageBreak/>
         <w:t>ExposureClasses (Table)</w:t>
       </w:r>
     </w:p>
     <w:p>
       <w:pPr>
         <w:pStyle w:val="Body"/>
-        <w:rPr>
-          <w:highlight w:val="yellow"/>
-        </w:rPr>
-      </w:pPr>
-      <w:r>
-        <w:rPr>
-          <w:highlight w:val="yellow"/>
-        </w:rPr>
+      </w:pPr>
+      <w:r>
         <w:t>The Exposure Classes table indicates the reduction in cell-level wind speed by each of the nine exposure classes.</w:t>
       </w:r>
     </w:p>
     <w:p>
       <w:pPr>
         <w:pStyle w:val="Body"/>
-        <w:rPr>
-          <w:highlight w:val="yellow"/>
-        </w:rPr>
-      </w:pPr>
-      <w:r>
-        <w:rPr>
-          <w:highlight w:val="yellow"/>
-        </w:rPr>
+      </w:pPr>
+      <w:r>
         <w:t>The table has two columns (there is no header):</w:t>
       </w:r>
     </w:p>
     <w:p>
       <w:pPr>
         <w:pStyle w:val="Body"/>
-        <w:rPr>
-          <w:highlight w:val="yellow"/>
-        </w:rPr>
-      </w:pPr>
-      <w:r>
-        <w:rPr>
-          <w:highlight w:val="yellow"/>
-        </w:rPr>
+      </w:pPr>
+      <w:r>
         <w:t>Column 1:  Exposure Class (integer)</w:t>
       </w:r>
     </w:p>
@@ -7012,9 +7008,6 @@
         <w:pStyle w:val="Body"/>
       </w:pPr>
       <w:r>
-        <w:rPr>
-          <w:highlight w:val="yellow"/>
-        </w:rPr>
         <w:t>Column 2:  Fractional reduction (double:  0.0 – 1.0)</w:t>
       </w:r>
     </w:p>
@@ -7074,7 +7067,291 @@
           <w:sz w:val="24"/>
           <w:szCs w:val="24"/>
         </w:rPr>
-        <w:t>according to species and age. To represent this, the mortality probabilities are entered into the Wind Speed Vulnerabilities table, a segment of which is depicted here.</w:t>
+        <w:t xml:space="preserve">according to species and age. To represent this, the </w:t>
+      </w:r>
+      <w:r>
+        <w:rPr>
+          <w:rFonts w:ascii="Times New Roman" w:hAnsi="Times New Roman" w:cs="Times New Roman"/>
+          <w:sz w:val="24"/>
+          <w:szCs w:val="24"/>
+        </w:rPr>
+        <w:t>Wind Speed Vulnerabilities table</w:t>
+      </w:r>
+      <w:r>
+        <w:rPr>
+          <w:rFonts w:ascii="Times New Roman" w:hAnsi="Times New Roman" w:cs="Times New Roman"/>
+          <w:sz w:val="24"/>
+          <w:szCs w:val="24"/>
+        </w:rPr>
+        <w:t xml:space="preserve"> represents </w:t>
+      </w:r>
+      <w:r>
+        <w:rPr>
+          <w:rFonts w:ascii="Times New Roman" w:hAnsi="Times New Roman" w:cs="Times New Roman"/>
+          <w:sz w:val="24"/>
+          <w:szCs w:val="24"/>
+        </w:rPr>
+        <w:t>mortality probabilities.</w:t>
+      </w:r>
+    </w:p>
+    <w:p>
+      <w:pPr>
+        <w:pStyle w:val="textbody"/>
+        <w:rPr>
+          <w:rFonts w:ascii="Times New Roman" w:hAnsi="Times New Roman" w:cs="Times New Roman"/>
+          <w:sz w:val="24"/>
+          <w:szCs w:val="24"/>
+        </w:rPr>
+      </w:pPr>
+      <w:r>
+        <w:rPr>
+          <w:rFonts w:ascii="Times New Roman" w:hAnsi="Times New Roman" w:cs="Times New Roman"/>
+          <w:sz w:val="24"/>
+          <w:szCs w:val="24"/>
+        </w:rPr>
+        <w:t>Note that there must be at least one line per species and at least one wind</w:t>
+      </w:r>
+      <w:r>
+        <w:rPr>
+          <w:rFonts w:ascii="Times New Roman" w:hAnsi="Times New Roman" w:cs="Times New Roman"/>
+          <w:sz w:val="24"/>
+          <w:szCs w:val="24"/>
+        </w:rPr>
+        <w:t>-</w:t>
+      </w:r>
+      <w:r>
+        <w:rPr>
+          <w:rFonts w:ascii="Times New Roman" w:hAnsi="Times New Roman" w:cs="Times New Roman"/>
+          <w:sz w:val="24"/>
+          <w:szCs w:val="24"/>
+        </w:rPr>
+        <w:t>speed:</w:t>
+      </w:r>
+      <w:r>
+        <w:rPr>
+          <w:rFonts w:ascii="Times New Roman" w:hAnsi="Times New Roman" w:cs="Times New Roman"/>
+          <w:sz w:val="24"/>
+          <w:szCs w:val="24"/>
+        </w:rPr>
+        <w:t xml:space="preserve">mortality pair.  </w:t>
+      </w:r>
+      <w:r>
+        <w:rPr>
+          <w:rFonts w:ascii="Times New Roman" w:hAnsi="Times New Roman" w:cs="Times New Roman"/>
+          <w:b/>
+          <w:i/>
+          <w:sz w:val="24"/>
+          <w:szCs w:val="24"/>
+        </w:rPr>
+        <w:t>If your data are limited, you do not have to have more than this minimum.</w:t>
+      </w:r>
+    </w:p>
+    <w:p>
+      <w:pPr>
+        <w:pStyle w:val="textbody"/>
+        <w:rPr>
+          <w:rFonts w:ascii="Times New Roman" w:hAnsi="Times New Roman" w:cs="Times New Roman"/>
+          <w:sz w:val="24"/>
+          <w:szCs w:val="24"/>
+        </w:rPr>
+      </w:pPr>
+      <w:r>
+        <w:rPr>
+          <w:rFonts w:ascii="Times New Roman" w:hAnsi="Times New Roman" w:cs="Times New Roman"/>
+          <w:sz w:val="24"/>
+          <w:szCs w:val="24"/>
+        </w:rPr>
+        <w:t>Column 1</w:t>
+      </w:r>
+      <w:r>
+        <w:rPr>
+          <w:rFonts w:ascii="Times New Roman" w:hAnsi="Times New Roman" w:cs="Times New Roman"/>
+          <w:sz w:val="24"/>
+          <w:szCs w:val="24"/>
+        </w:rPr>
+        <w:t>: T</w:t>
+      </w:r>
+      <w:r>
+        <w:rPr>
+          <w:rFonts w:ascii="Times New Roman" w:hAnsi="Times New Roman" w:cs="Times New Roman"/>
+          <w:sz w:val="24"/>
+          <w:szCs w:val="24"/>
+        </w:rPr>
+        <w:t xml:space="preserve">he name of the species. This </w:t>
+      </w:r>
+      <w:r>
+        <w:rPr>
+          <w:rFonts w:ascii="Times New Roman" w:hAnsi="Times New Roman" w:cs="Times New Roman"/>
+          <w:sz w:val="24"/>
+          <w:szCs w:val="24"/>
+        </w:rPr>
+        <w:t>must</w:t>
+      </w:r>
+      <w:r>
+        <w:rPr>
+          <w:rFonts w:ascii="Times New Roman" w:hAnsi="Times New Roman" w:cs="Times New Roman"/>
+          <w:sz w:val="24"/>
+          <w:szCs w:val="24"/>
+        </w:rPr>
+        <w:t xml:space="preserve"> be </w:t>
+      </w:r>
+      <w:r>
+        <w:rPr>
+          <w:rFonts w:ascii="Times New Roman" w:hAnsi="Times New Roman" w:cs="Times New Roman"/>
+          <w:sz w:val="24"/>
+          <w:szCs w:val="24"/>
+        </w:rPr>
+        <w:t>consistent with species names in the species txt file.</w:t>
+      </w:r>
+    </w:p>
+    <w:p>
+      <w:pPr>
+        <w:pStyle w:val="textbody"/>
+        <w:rPr>
+          <w:rFonts w:ascii="Times New Roman" w:hAnsi="Times New Roman" w:cs="Times New Roman"/>
+          <w:sz w:val="24"/>
+          <w:szCs w:val="24"/>
+        </w:rPr>
+      </w:pPr>
+      <w:r>
+        <w:rPr>
+          <w:rFonts w:ascii="Times New Roman" w:hAnsi="Times New Roman" w:cs="Times New Roman"/>
+          <w:sz w:val="24"/>
+          <w:szCs w:val="24"/>
+        </w:rPr>
+        <w:t>Column 2</w:t>
+      </w:r>
+      <w:r>
+        <w:rPr>
+          <w:rFonts w:ascii="Times New Roman" w:hAnsi="Times New Roman" w:cs="Times New Roman"/>
+          <w:sz w:val="24"/>
+          <w:szCs w:val="24"/>
+        </w:rPr>
+        <w:t>: T</w:t>
+      </w:r>
+      <w:r>
+        <w:rPr>
+          <w:rFonts w:ascii="Times New Roman" w:hAnsi="Times New Roman" w:cs="Times New Roman"/>
+          <w:sz w:val="24"/>
+          <w:szCs w:val="24"/>
+        </w:rPr>
+        <w:t>he maximum cohort age in years for the given table row. The final row for any species should have a very high age (such as 999) to represent the oldest cohorts.</w:t>
+      </w:r>
+    </w:p>
+    <w:p>
+      <w:pPr>
+        <w:pStyle w:val="textbody"/>
+        <w:rPr>
+          <w:rFonts w:ascii="Times New Roman" w:hAnsi="Times New Roman" w:cs="Times New Roman"/>
+          <w:sz w:val="24"/>
+          <w:szCs w:val="24"/>
+        </w:rPr>
+      </w:pPr>
+      <w:r>
+        <w:rPr>
+          <w:rFonts w:ascii="Times New Roman" w:hAnsi="Times New Roman" w:cs="Times New Roman"/>
+          <w:sz w:val="24"/>
+          <w:szCs w:val="24"/>
+        </w:rPr>
+        <w:t>Column 3</w:t>
+      </w:r>
+      <w:r>
+        <w:rPr>
+          <w:rFonts w:ascii="Times New Roman" w:hAnsi="Times New Roman" w:cs="Times New Roman"/>
+          <w:sz w:val="24"/>
+          <w:szCs w:val="24"/>
+        </w:rPr>
+        <w:t>:  C</w:t>
+      </w:r>
+      <w:r>
+        <w:rPr>
+          <w:rFonts w:ascii="Times New Roman" w:hAnsi="Times New Roman" w:cs="Times New Roman"/>
+          <w:sz w:val="24"/>
+          <w:szCs w:val="24"/>
+        </w:rPr>
+        <w:t>ontain</w:t>
+      </w:r>
+      <w:r>
+        <w:rPr>
+          <w:rFonts w:ascii="Times New Roman" w:hAnsi="Times New Roman" w:cs="Times New Roman"/>
+          <w:sz w:val="24"/>
+          <w:szCs w:val="24"/>
+        </w:rPr>
+        <w:t>s</w:t>
+      </w:r>
+      <w:r>
+        <w:rPr>
+          <w:rFonts w:ascii="Times New Roman" w:hAnsi="Times New Roman" w:cs="Times New Roman"/>
+          <w:sz w:val="24"/>
+          <w:szCs w:val="24"/>
+        </w:rPr>
+        <w:t xml:space="preserve"> </w:t>
+      </w:r>
+      <w:r>
+        <w:rPr>
+          <w:rFonts w:ascii="Times New Roman" w:hAnsi="Times New Roman" w:cs="Times New Roman"/>
+          <w:sz w:val="24"/>
+          <w:szCs w:val="24"/>
+        </w:rPr>
+        <w:t xml:space="preserve">the </w:t>
+      </w:r>
+      <w:r>
+        <w:rPr>
+          <w:rFonts w:ascii="Times New Roman" w:hAnsi="Times New Roman" w:cs="Times New Roman"/>
+          <w:sz w:val="24"/>
+          <w:szCs w:val="24"/>
+        </w:rPr>
+        <w:t>colon-delimited pairs of values where the first number is the wind speed and second number is the probability of mortality. For example, a value of "60:0.</w:t>
+      </w:r>
+      <w:r>
+        <w:rPr>
+          <w:rFonts w:ascii="Times New Roman" w:hAnsi="Times New Roman" w:cs="Times New Roman"/>
+          <w:sz w:val="24"/>
+          <w:szCs w:val="24"/>
+        </w:rPr>
+        <w:t>05</w:t>
+      </w:r>
+      <w:r>
+        <w:rPr>
+          <w:rFonts w:ascii="Times New Roman" w:hAnsi="Times New Roman" w:cs="Times New Roman"/>
+          <w:sz w:val="24"/>
+          <w:szCs w:val="24"/>
+        </w:rPr>
+        <w:t xml:space="preserve">" means that site wind speeds of less than 60 kph (or mph if set to English) result in </w:t>
+      </w:r>
+      <w:r>
+        <w:rPr>
+          <w:rFonts w:ascii="Times New Roman" w:hAnsi="Times New Roman" w:cs="Times New Roman"/>
+          <w:sz w:val="24"/>
+          <w:szCs w:val="24"/>
+        </w:rPr>
+        <w:t>5</w:t>
+      </w:r>
+      <w:r>
+        <w:rPr>
+          <w:rFonts w:ascii="Times New Roman" w:hAnsi="Times New Roman" w:cs="Times New Roman"/>
+          <w:sz w:val="24"/>
+          <w:szCs w:val="24"/>
+        </w:rPr>
+        <w:t>% cohort mortality.</w:t>
+      </w:r>
+    </w:p>
+    <w:p>
+      <w:pPr>
+        <w:pStyle w:val="textbody"/>
+        <w:rPr>
+          <w:rFonts w:ascii="Times New Roman" w:hAnsi="Times New Roman" w:cs="Times New Roman"/>
+          <w:sz w:val="24"/>
+          <w:szCs w:val="24"/>
+        </w:rPr>
+      </w:pPr>
+      <w:r>
+        <w:rPr>
+          <w:rFonts w:ascii="Times New Roman" w:hAnsi="Times New Roman" w:cs="Times New Roman"/>
+          <w:sz w:val="24"/>
+          <w:szCs w:val="24"/>
+        </w:rPr>
+        <w:t>Example table:</w:t>
       </w:r>
     </w:p>
     <w:p>
@@ -7083,6 +7360,7 @@
         <w:autoSpaceDN w:val="0"/>
         <w:adjustRightInd w:val="0"/>
         <w:spacing w:line="240" w:lineRule="auto"/>
+        <w:ind w:left="1170"/>
         <w:rPr>
           <w:rFonts w:ascii="Consolas" w:eastAsia="Times New Roman" w:hAnsi="Consolas" w:cs="Consolas"/>
           <w:color w:val="000000"/>
@@ -7106,6 +7384,7 @@
         <w:autoSpaceDN w:val="0"/>
         <w:adjustRightInd w:val="0"/>
         <w:spacing w:line="240" w:lineRule="auto"/>
+        <w:ind w:left="1170"/>
         <w:rPr>
           <w:rFonts w:ascii="Consolas" w:eastAsia="Times New Roman" w:hAnsi="Consolas" w:cs="Consolas"/>
           <w:color w:val="000000"/>
@@ -7149,6 +7428,7 @@
         <w:autoSpaceDN w:val="0"/>
         <w:adjustRightInd w:val="0"/>
         <w:spacing w:line="240" w:lineRule="auto"/>
+        <w:ind w:left="1170"/>
         <w:rPr>
           <w:rFonts w:ascii="Consolas" w:eastAsia="Times New Roman" w:hAnsi="Consolas" w:cs="Consolas"/>
           <w:color w:val="000000"/>
@@ -7163,7 +7443,7 @@
           <w:sz w:val="19"/>
           <w:szCs w:val="19"/>
         </w:rPr>
-        <w:t>LobPine</w:t>
+        <w:t>DougFir</w:t>
       </w:r>
       <w:r>
         <w:rPr>
@@ -7182,7 +7462,7 @@
           <w:szCs w:val="19"/>
         </w:rPr>
         <w:tab/>
-        <w:t>30</w:t>
+        <w:t>999</w:t>
       </w:r>
       <w:r>
         <w:rPr>
@@ -7201,7 +7481,7 @@
           <w:szCs w:val="19"/>
         </w:rPr>
         <w:tab/>
-        <w:t>60:0.05   75:0.18   110:0.75   140:1.0</w:t>
+        <w:t>75:50</w:t>
       </w:r>
     </w:p>
     <w:p>
@@ -7210,6 +7490,7 @@
         <w:autoSpaceDN w:val="0"/>
         <w:adjustRightInd w:val="0"/>
         <w:spacing w:line="240" w:lineRule="auto"/>
+        <w:ind w:left="1170"/>
         <w:rPr>
           <w:rFonts w:ascii="Consolas" w:eastAsia="Times New Roman" w:hAnsi="Consolas" w:cs="Consolas"/>
           <w:color w:val="000000"/>
@@ -7243,7 +7524,7 @@
           <w:szCs w:val="19"/>
         </w:rPr>
         <w:tab/>
-        <w:t>60</w:t>
+        <w:t>30</w:t>
       </w:r>
       <w:r>
         <w:rPr>
@@ -7262,7 +7543,7 @@
           <w:szCs w:val="19"/>
         </w:rPr>
         <w:tab/>
-        <w:t>60:0.1    75:0.23   110:0.75   140:1.0</w:t>
+        <w:t>60:0.05   75:0.18   110:0.75   140:1.0</w:t>
       </w:r>
     </w:p>
     <w:p>
@@ -7271,6 +7552,7 @@
         <w:autoSpaceDN w:val="0"/>
         <w:adjustRightInd w:val="0"/>
         <w:spacing w:line="240" w:lineRule="auto"/>
+        <w:ind w:left="1170"/>
         <w:rPr>
           <w:rFonts w:ascii="Consolas" w:eastAsia="Times New Roman" w:hAnsi="Consolas" w:cs="Consolas"/>
           <w:color w:val="000000"/>
@@ -7285,6 +7567,7 @@
           <w:sz w:val="19"/>
           <w:szCs w:val="19"/>
         </w:rPr>
+        <w:lastRenderedPageBreak/>
         <w:t>LobPine</w:t>
       </w:r>
       <w:r>
@@ -7304,7 +7587,7 @@
           <w:szCs w:val="19"/>
         </w:rPr>
         <w:tab/>
-        <w:t>999</w:t>
+        <w:t>60</w:t>
       </w:r>
       <w:r>
         <w:rPr>
@@ -7323,8 +7606,83 @@
           <w:szCs w:val="19"/>
         </w:rPr>
         <w:tab/>
+        <w:t>60:0.1    75:0.23   110:0.75   140:1.0</w:t>
+      </w:r>
+    </w:p>
+    <w:p>
+      <w:pPr>
+        <w:autoSpaceDE w:val="0"/>
+        <w:autoSpaceDN w:val="0"/>
+        <w:adjustRightInd w:val="0"/>
+        <w:spacing w:line="240" w:lineRule="auto"/>
+        <w:ind w:left="1170"/>
+        <w:rPr>
+          <w:rFonts w:ascii="Consolas" w:eastAsia="Times New Roman" w:hAnsi="Consolas" w:cs="Consolas"/>
+          <w:color w:val="000000"/>
+          <w:sz w:val="19"/>
+          <w:szCs w:val="19"/>
+        </w:rPr>
+      </w:pPr>
+      <w:r>
+        <w:rPr>
+          <w:rFonts w:ascii="Consolas" w:eastAsia="Times New Roman" w:hAnsi="Consolas" w:cs="Consolas"/>
+          <w:color w:val="000000"/>
+          <w:sz w:val="19"/>
+          <w:szCs w:val="19"/>
+        </w:rPr>
+        <w:t>LobPine</w:t>
+      </w:r>
+      <w:r>
+        <w:rPr>
+          <w:rFonts w:ascii="Consolas" w:eastAsia="Times New Roman" w:hAnsi="Consolas" w:cs="Consolas"/>
+          <w:color w:val="000000"/>
+          <w:sz w:val="19"/>
+          <w:szCs w:val="19"/>
+        </w:rPr>
+        <w:tab/>
+      </w:r>
+      <w:r>
+        <w:rPr>
+          <w:rFonts w:ascii="Consolas" w:eastAsia="Times New Roman" w:hAnsi="Consolas" w:cs="Consolas"/>
+          <w:color w:val="000000"/>
+          <w:sz w:val="19"/>
+          <w:szCs w:val="19"/>
+        </w:rPr>
+        <w:tab/>
+        <w:t>999</w:t>
+      </w:r>
+      <w:r>
+        <w:rPr>
+          <w:rFonts w:ascii="Consolas" w:eastAsia="Times New Roman" w:hAnsi="Consolas" w:cs="Consolas"/>
+          <w:color w:val="000000"/>
+          <w:sz w:val="19"/>
+          <w:szCs w:val="19"/>
+        </w:rPr>
+        <w:tab/>
+      </w:r>
+      <w:r>
+        <w:rPr>
+          <w:rFonts w:ascii="Consolas" w:eastAsia="Times New Roman" w:hAnsi="Consolas" w:cs="Consolas"/>
+          <w:color w:val="000000"/>
+          <w:sz w:val="19"/>
+          <w:szCs w:val="19"/>
+        </w:rPr>
+        <w:tab/>
         <w:t>60:0.1    75:0.29   110:0.75   140:1.0</w:t>
       </w:r>
+    </w:p>
+    <w:p>
+      <w:pPr>
+        <w:pStyle w:val="Heading2"/>
+      </w:pPr>
+      <w:bookmarkStart w:id="43" w:name="_Toc95464078"/>
+      <w:bookmarkStart w:id="44" w:name="_GoBack"/>
+      <w:bookmarkEnd w:id="44"/>
+      <w:r>
+        <w:t>MapNames</w:t>
+      </w:r>
+      <w:bookmarkEnd w:id="41"/>
+      <w:bookmarkEnd w:id="43"/>
     </w:p>
     <w:p>
       <w:pPr>
@@ -7335,23 +7693,21 @@
           <w:szCs w:val="24"/>
         </w:rPr>
       </w:pPr>
-    </w:p>
-    <w:p>
-      <w:pPr>
-        <w:pStyle w:val="textbody"/>
+      <w:r>
         <w:rPr>
           <w:rFonts w:ascii="Times New Roman" w:hAnsi="Times New Roman" w:cs="Times New Roman"/>
           <w:sz w:val="24"/>
           <w:szCs w:val="24"/>
         </w:rPr>
-      </w:pPr>
+        <w:t>This file parameter is the template for the names of the wind severity output maps</w:t>
+      </w:r>
       <w:r>
         <w:rPr>
           <w:rFonts w:ascii="Times New Roman" w:hAnsi="Times New Roman" w:cs="Times New Roman"/>
           <w:sz w:val="24"/>
           <w:szCs w:val="24"/>
         </w:rPr>
-        <w:t>Column 1</w:t>
+        <w:t>.</w:t>
       </w:r>
       <w:r>
         <w:rPr>
@@ -7359,7 +7715,7 @@
           <w:sz w:val="24"/>
           <w:szCs w:val="24"/>
         </w:rPr>
-        <w:t>: T</w:t>
+        <w:t xml:space="preserve">  The parameter value must include the variable “timestep” to ensure that the maps have unique names (see section 3.1.8.1 Variables in the LANDIS-II Model User Guide).  </w:t>
       </w:r>
       <w:r>
         <w:rPr>
@@ -7367,227 +7723,7 @@
           <w:sz w:val="24"/>
           <w:szCs w:val="24"/>
         </w:rPr>
-        <w:t xml:space="preserve">he name of the species. This </w:t>
-      </w:r>
-      <w:r>
-        <w:rPr>
-          <w:rFonts w:ascii="Times New Roman" w:hAnsi="Times New Roman" w:cs="Times New Roman"/>
-          <w:sz w:val="24"/>
-          <w:szCs w:val="24"/>
-        </w:rPr>
-        <w:t>must</w:t>
-      </w:r>
-      <w:bookmarkStart w:id="43" w:name="_GoBack"/>
-      <w:bookmarkEnd w:id="43"/>
-      <w:r>
-        <w:rPr>
-          <w:rFonts w:ascii="Times New Roman" w:hAnsi="Times New Roman" w:cs="Times New Roman"/>
-          <w:sz w:val="24"/>
-          <w:szCs w:val="24"/>
-        </w:rPr>
-        <w:t xml:space="preserve"> be </w:t>
-      </w:r>
-      <w:r>
-        <w:rPr>
-          <w:rFonts w:ascii="Times New Roman" w:hAnsi="Times New Roman" w:cs="Times New Roman"/>
-          <w:sz w:val="24"/>
-          <w:szCs w:val="24"/>
-        </w:rPr>
-        <w:t>consistent with species names in the species txt file.</w:t>
-      </w:r>
-    </w:p>
-    <w:p>
-      <w:pPr>
-        <w:pStyle w:val="textbody"/>
-        <w:rPr>
-          <w:rFonts w:ascii="Times New Roman" w:hAnsi="Times New Roman" w:cs="Times New Roman"/>
-          <w:sz w:val="24"/>
-          <w:szCs w:val="24"/>
-        </w:rPr>
-      </w:pPr>
-      <w:r>
-        <w:rPr>
-          <w:rFonts w:ascii="Times New Roman" w:hAnsi="Times New Roman" w:cs="Times New Roman"/>
-          <w:sz w:val="24"/>
-          <w:szCs w:val="24"/>
-        </w:rPr>
-        <w:t>Column 2</w:t>
-      </w:r>
-      <w:r>
-        <w:rPr>
-          <w:rFonts w:ascii="Times New Roman" w:hAnsi="Times New Roman" w:cs="Times New Roman"/>
-          <w:sz w:val="24"/>
-          <w:szCs w:val="24"/>
-        </w:rPr>
-        <w:t>: T</w:t>
-      </w:r>
-      <w:r>
-        <w:rPr>
-          <w:rFonts w:ascii="Times New Roman" w:hAnsi="Times New Roman" w:cs="Times New Roman"/>
-          <w:sz w:val="24"/>
-          <w:szCs w:val="24"/>
-        </w:rPr>
-        <w:t>he maximum cohort age in years for the given table row. The final row for any species should have a very high age (such as 999) to represent the oldest cohorts.</w:t>
-      </w:r>
-    </w:p>
-    <w:p>
-      <w:pPr>
-        <w:pStyle w:val="textbody"/>
-        <w:rPr>
-          <w:rFonts w:ascii="Times New Roman" w:hAnsi="Times New Roman" w:cs="Times New Roman"/>
-          <w:sz w:val="24"/>
-          <w:szCs w:val="24"/>
-        </w:rPr>
-      </w:pPr>
-      <w:r>
-        <w:rPr>
-          <w:rFonts w:ascii="Times New Roman" w:hAnsi="Times New Roman" w:cs="Times New Roman"/>
-          <w:sz w:val="24"/>
-          <w:szCs w:val="24"/>
-        </w:rPr>
-        <w:t>Column 3</w:t>
-      </w:r>
-      <w:r>
-        <w:rPr>
-          <w:rFonts w:ascii="Times New Roman" w:hAnsi="Times New Roman" w:cs="Times New Roman"/>
-          <w:sz w:val="24"/>
-          <w:szCs w:val="24"/>
-        </w:rPr>
-        <w:t>:  C</w:t>
-      </w:r>
-      <w:r>
-        <w:rPr>
-          <w:rFonts w:ascii="Times New Roman" w:hAnsi="Times New Roman" w:cs="Times New Roman"/>
-          <w:sz w:val="24"/>
-          <w:szCs w:val="24"/>
-        </w:rPr>
-        <w:t>ontain</w:t>
-      </w:r>
-      <w:r>
-        <w:rPr>
-          <w:rFonts w:ascii="Times New Roman" w:hAnsi="Times New Roman" w:cs="Times New Roman"/>
-          <w:sz w:val="24"/>
-          <w:szCs w:val="24"/>
-        </w:rPr>
-        <w:t>s</w:t>
-      </w:r>
-      <w:r>
-        <w:rPr>
-          <w:rFonts w:ascii="Times New Roman" w:hAnsi="Times New Roman" w:cs="Times New Roman"/>
-          <w:sz w:val="24"/>
-          <w:szCs w:val="24"/>
-        </w:rPr>
-        <w:t xml:space="preserve"> </w:t>
-      </w:r>
-      <w:r>
-        <w:rPr>
-          <w:rFonts w:ascii="Times New Roman" w:hAnsi="Times New Roman" w:cs="Times New Roman"/>
-          <w:sz w:val="24"/>
-          <w:szCs w:val="24"/>
-        </w:rPr>
-        <w:t xml:space="preserve">the </w:t>
-      </w:r>
-      <w:r>
-        <w:rPr>
-          <w:rFonts w:ascii="Times New Roman" w:hAnsi="Times New Roman" w:cs="Times New Roman"/>
-          <w:sz w:val="24"/>
-          <w:szCs w:val="24"/>
-        </w:rPr>
-        <w:t>colon-delimited pairs of values where the first number is the wind speed and second number is the probability of mortality. For example, a value of "60:0.</w:t>
-      </w:r>
-      <w:r>
-        <w:rPr>
-          <w:rFonts w:ascii="Times New Roman" w:hAnsi="Times New Roman" w:cs="Times New Roman"/>
-          <w:sz w:val="24"/>
-          <w:szCs w:val="24"/>
-        </w:rPr>
-        <w:t>05</w:t>
-      </w:r>
-      <w:r>
-        <w:rPr>
-          <w:rFonts w:ascii="Times New Roman" w:hAnsi="Times New Roman" w:cs="Times New Roman"/>
-          <w:sz w:val="24"/>
-          <w:szCs w:val="24"/>
-        </w:rPr>
-        <w:t xml:space="preserve">" means that site wind speeds of less than 60 kph (or mph if set to English) result in </w:t>
-      </w:r>
-      <w:r>
-        <w:rPr>
-          <w:rFonts w:ascii="Times New Roman" w:hAnsi="Times New Roman" w:cs="Times New Roman"/>
-          <w:sz w:val="24"/>
-          <w:szCs w:val="24"/>
-        </w:rPr>
-        <w:t>5</w:t>
-      </w:r>
-      <w:r>
-        <w:rPr>
-          <w:rFonts w:ascii="Times New Roman" w:hAnsi="Times New Roman" w:cs="Times New Roman"/>
-          <w:sz w:val="24"/>
-          <w:szCs w:val="24"/>
-        </w:rPr>
-        <w:t>% cohort mortality.</w:t>
-      </w:r>
-    </w:p>
-    <w:p>
-      <w:pPr>
-        <w:pStyle w:val="Heading2"/>
-      </w:pPr>
-      <w:bookmarkStart w:id="44" w:name="_Toc95464078"/>
-      <w:r>
-        <w:t>MapNames</w:t>
-      </w:r>
-      <w:bookmarkEnd w:id="41"/>
-      <w:bookmarkEnd w:id="44"/>
-    </w:p>
-    <w:p>
-      <w:pPr>
-        <w:pStyle w:val="textbody"/>
-        <w:rPr>
-          <w:rFonts w:ascii="Times New Roman" w:hAnsi="Times New Roman" w:cs="Times New Roman"/>
-          <w:sz w:val="24"/>
-          <w:szCs w:val="24"/>
-        </w:rPr>
-      </w:pPr>
-      <w:r>
-        <w:rPr>
-          <w:rFonts w:ascii="Times New Roman" w:hAnsi="Times New Roman" w:cs="Times New Roman"/>
-          <w:sz w:val="24"/>
-          <w:szCs w:val="24"/>
-        </w:rPr>
-        <w:t>This file parameter is the template for the names of the wind severity output maps</w:t>
-      </w:r>
-      <w:r>
-        <w:rPr>
-          <w:rFonts w:ascii="Times New Roman" w:hAnsi="Times New Roman" w:cs="Times New Roman"/>
-          <w:sz w:val="24"/>
-          <w:szCs w:val="24"/>
-        </w:rPr>
-        <w:t>.</w:t>
-      </w:r>
-      <w:r>
-        <w:rPr>
-          <w:rFonts w:ascii="Times New Roman" w:hAnsi="Times New Roman" w:cs="Times New Roman"/>
-          <w:sz w:val="24"/>
-          <w:szCs w:val="24"/>
-        </w:rPr>
-        <w:t xml:space="preserve">  The parameter value must include the variable “timestep” to ensure that the maps have unique names (see section 3.1.8.1 Variables in the LANDIS-II Model User Guide).  </w:t>
-      </w:r>
-      <w:r>
-        <w:rPr>
-          <w:rFonts w:ascii="Times New Roman" w:hAnsi="Times New Roman" w:cs="Times New Roman"/>
-          <w:sz w:val="24"/>
-          <w:szCs w:val="24"/>
-        </w:rPr>
-        <w:t xml:space="preserve">The user </w:t>
-      </w:r>
-      <w:r>
-        <w:rPr>
-          <w:rFonts w:ascii="Times New Roman" w:hAnsi="Times New Roman" w:cs="Times New Roman"/>
-          <w:sz w:val="24"/>
-          <w:szCs w:val="24"/>
-        </w:rPr>
-        <w:lastRenderedPageBreak/>
-        <w:t xml:space="preserve">must indicate the file extension.  </w:t>
+        <w:t xml:space="preserve">The user must indicate the file extension.  </w:t>
       </w:r>
       <w:r>
         <w:rPr>
@@ -8135,7 +8271,7 @@
         <w:rFonts w:ascii="Arial" w:hAnsi="Arial" w:cs="Arial"/>
         <w:noProof/>
       </w:rPr>
-      <w:t>12</w:t>
+      <w:t>10</w:t>
     </w:r>
     <w:r>
       <w:rPr>
@@ -8198,19 +8334,39 @@
         <w:tab w:val="right" w:pos="9000"/>
       </w:tabs>
     </w:pPr>
-    <w:fldSimple w:instr=" DOCPROPERTY  &quot;Extension Name&quot;  \* MERGEFORMAT ">
-      <w:r>
-        <w:t>Base Hurricane</w:t>
-      </w:r>
-    </w:fldSimple>
+    <w:r>
+      <w:fldChar w:fldCharType="begin"/>
+    </w:r>
+    <w:r>
+      <w:instrText xml:space="preserve"> DOCPROPERTY  "Extension Name"  \* MERGEFORMAT </w:instrText>
+    </w:r>
+    <w:r>
+      <w:fldChar w:fldCharType="separate"/>
+    </w:r>
+    <w:r>
+      <w:t>Base Hurricane</w:t>
+    </w:r>
+    <w:r>
+      <w:fldChar w:fldCharType="end"/>
+    </w:r>
     <w:r>
       <w:t xml:space="preserve"> v</w:t>
     </w:r>
-    <w:fldSimple w:instr=" DOCPROPERTY  &quot;Extension Version&quot;  \* MERGEFORMAT ">
-      <w:r>
-        <w:t>3.0</w:t>
-      </w:r>
-    </w:fldSimple>
+    <w:r>
+      <w:fldChar w:fldCharType="begin"/>
+    </w:r>
+    <w:r>
+      <w:instrText xml:space="preserve"> DOCPROPERTY  "Extension Version"  \* MERGEFORMAT </w:instrText>
+    </w:r>
+    <w:r>
+      <w:fldChar w:fldCharType="separate"/>
+    </w:r>
+    <w:r>
+      <w:t>3.0</w:t>
+    </w:r>
+    <w:r>
+      <w:fldChar w:fldCharType="end"/>
+    </w:r>
     <w:r>
       <w:t xml:space="preserve"> </w:t>
     </w:r>
@@ -9235,7 +9391,7 @@
   <w:style w:type="paragraph" w:default="1" w:styleId="Normal">
     <w:name w:val="Normal"/>
     <w:qFormat/>
-    <w:rsid w:val="005821E8"/>
+    <w:rsid w:val="00990AB5"/>
     <w:pPr>
       <w:spacing w:after="160" w:line="259" w:lineRule="auto"/>
     </w:pPr>
@@ -9441,7 +9597,7 @@
     <w:uiPriority w:val="1"/>
     <w:semiHidden/>
     <w:unhideWhenUsed/>
-    <w:rsid w:val="005821E8"/>
+    <w:rsid w:val="00990AB5"/>
   </w:style>
   <w:style w:type="table" w:default="1" w:styleId="TableNormal">
     <w:name w:val="Normal Table"/>
@@ -9463,7 +9619,7 @@
     <w:uiPriority w:val="99"/>
     <w:semiHidden/>
     <w:unhideWhenUsed/>
-    <w:rsid w:val="005821E8"/>
+    <w:rsid w:val="00990AB5"/>
   </w:style>
   <w:style w:type="character" w:customStyle="1" w:styleId="Heading1Char">
     <w:name w:val="Heading 1 Char"/>
@@ -10519,7 +10675,7 @@
 </file>
 
 <file path=customXml/itemProps1.xml><?xml version="1.0" encoding="utf-8"?>
-<ds:datastoreItem xmlns:ds="http://schemas.openxmlformats.org/officeDocument/2006/customXml" ds:itemID="{6A68B3AA-3FC2-43E9-ABEF-E2219CD7D41C}">
+<ds:datastoreItem xmlns:ds="http://schemas.openxmlformats.org/officeDocument/2006/customXml" ds:itemID="{16489425-2072-40CE-B7B6-CAB60B768A10}">
   <ds:schemaRefs>
     <ds:schemaRef ds:uri="http://schemas.openxmlformats.org/officeDocument/2006/bibliography"/>
   </ds:schemaRefs>

</xml_diff>